<commit_message>
Changed font, added arcane history, edited tech skills
</commit_message>
<xml_diff>
--- a/Arestides_resume.docx
+++ b/Arestides_resume.docx
@@ -8,30 +8,19 @@
         <w:spacing w:after="0" w:line="240" w:lineRule="auto"/>
         <w:jc w:val="center"/>
         <w:rPr>
-          <w:rFonts w:ascii="Times New Roman" w:eastAsia="Times New Roman" w:hAnsi="Times New Roman" w:cs="Times New Roman"/>
+          <w:rFonts w:ascii="Georgia" w:eastAsia="Times New Roman" w:hAnsi="Georgia" w:cs="Times New Roman"/>
           <w:b/>
           <w:sz w:val="26"/>
         </w:rPr>
       </w:pPr>
       <w:r>
         <w:rPr>
-          <w:rFonts w:ascii="Times New Roman" w:eastAsia="Times New Roman" w:hAnsi="Times New Roman" w:cs="Times New Roman"/>
+          <w:rFonts w:ascii="Georgia" w:eastAsia="Times New Roman" w:hAnsi="Georgia" w:cs="Times New Roman"/>
           <w:b/>
           <w:sz w:val="26"/>
         </w:rPr>
         <w:t xml:space="preserve">EDUCATION </w:t>
       </w:r>
-    </w:p>
-    <w:p>
-      <w:pPr>
-        <w:spacing w:after="0" w:line="240" w:lineRule="auto"/>
-        <w:jc w:val="center"/>
-        <w:rPr>
-          <w:rFonts w:eastAsia="Times New Roman"/>
-          <w:b/>
-          <w:sz w:val="16"/>
-        </w:rPr>
-      </w:pPr>
     </w:p>
     <w:p>
       <w:pPr>
@@ -39,10 +28,13 @@
           <w:tab w:val="right" w:pos="10800"/>
         </w:tabs>
         <w:spacing w:after="0" w:line="240" w:lineRule="auto"/>
-      </w:pPr>
-      <w:r>
-        <w:rPr>
-          <w:rFonts w:ascii="Times New Roman" w:eastAsia="Times New Roman" w:hAnsi="Times New Roman" w:cs="Times New Roman"/>
+        <w:rPr>
+          <w:rFonts w:ascii="Georgia" w:hAnsi="Georgia"/>
+        </w:rPr>
+      </w:pPr>
+      <w:r>
+        <w:rPr>
+          <w:rFonts w:ascii="Georgia" w:eastAsia="Times New Roman" w:hAnsi="Georgia" w:cs="Times New Roman"/>
           <w:b/>
           <w:sz w:val="24"/>
         </w:rPr>
@@ -50,7 +42,7 @@
       </w:r>
       <w:r>
         <w:rPr>
-          <w:rFonts w:ascii="Times New Roman" w:eastAsia="Times New Roman" w:hAnsi="Times New Roman" w:cs="Times New Roman"/>
+          <w:rFonts w:ascii="Georgia" w:eastAsia="Times New Roman" w:hAnsi="Georgia" w:cs="Times New Roman"/>
           <w:b/>
           <w:sz w:val="24"/>
         </w:rPr>
@@ -58,7 +50,7 @@
       </w:r>
       <w:r>
         <w:rPr>
-          <w:rFonts w:ascii="Times New Roman" w:eastAsia="Times New Roman" w:hAnsi="Times New Roman" w:cs="Times New Roman"/>
+          <w:rFonts w:ascii="Georgia" w:eastAsia="Times New Roman" w:hAnsi="Georgia" w:cs="Times New Roman"/>
           <w:b/>
           <w:sz w:val="24"/>
         </w:rPr>
@@ -66,7 +58,7 @@
       </w:r>
       <w:r>
         <w:rPr>
-          <w:rFonts w:ascii="Times New Roman" w:eastAsia="Times New Roman" w:hAnsi="Times New Roman" w:cs="Times New Roman"/>
+          <w:rFonts w:ascii="Georgia" w:eastAsia="Times New Roman" w:hAnsi="Georgia" w:cs="Times New Roman"/>
           <w:b/>
           <w:sz w:val="24"/>
         </w:rPr>
@@ -74,7 +66,7 @@
       </w:r>
       <w:r>
         <w:rPr>
-          <w:rFonts w:ascii="Times New Roman" w:eastAsia="Times New Roman" w:hAnsi="Times New Roman" w:cs="Times New Roman"/>
+          <w:rFonts w:ascii="Georgia" w:eastAsia="Times New Roman" w:hAnsi="Georgia" w:cs="Times New Roman"/>
           <w:b/>
           <w:sz w:val="24"/>
         </w:rPr>
@@ -82,7 +74,7 @@
       </w:r>
       <w:r>
         <w:rPr>
-          <w:rFonts w:ascii="Times New Roman" w:eastAsia="Times New Roman" w:hAnsi="Times New Roman" w:cs="Times New Roman"/>
+          <w:rFonts w:ascii="Georgia" w:eastAsia="Times New Roman" w:hAnsi="Georgia" w:cs="Times New Roman"/>
           <w:b/>
           <w:sz w:val="24"/>
         </w:rPr>
@@ -92,10 +84,13 @@
     <w:p>
       <w:pPr>
         <w:spacing w:after="0" w:line="240" w:lineRule="auto"/>
-      </w:pPr>
-      <w:r>
-        <w:rPr>
-          <w:rFonts w:ascii="Times New Roman" w:eastAsia="Times New Roman" w:hAnsi="Times New Roman" w:cs="Times New Roman"/>
+        <w:rPr>
+          <w:rFonts w:ascii="Georgia" w:hAnsi="Georgia"/>
+        </w:rPr>
+      </w:pPr>
+      <w:r>
+        <w:rPr>
+          <w:rFonts w:ascii="Georgia" w:eastAsia="Times New Roman" w:hAnsi="Georgia" w:cs="Times New Roman"/>
           <w:b/>
           <w:sz w:val="24"/>
         </w:rPr>
@@ -103,7 +98,7 @@
       </w:r>
       <w:r>
         <w:rPr>
-          <w:rFonts w:ascii="Times New Roman" w:eastAsia="Times New Roman" w:hAnsi="Times New Roman" w:cs="Times New Roman"/>
+          <w:rFonts w:ascii="Georgia" w:eastAsia="Times New Roman" w:hAnsi="Georgia" w:cs="Times New Roman"/>
           <w:b/>
           <w:sz w:val="24"/>
         </w:rPr>
@@ -111,7 +106,7 @@
       </w:r>
       <w:r>
         <w:rPr>
-          <w:rFonts w:ascii="Times New Roman" w:eastAsia="Times New Roman" w:hAnsi="Times New Roman" w:cs="Times New Roman"/>
+          <w:rFonts w:ascii="Georgia" w:eastAsia="Times New Roman" w:hAnsi="Georgia" w:cs="Times New Roman"/>
           <w:b/>
           <w:sz w:val="24"/>
         </w:rPr>
@@ -126,24 +121,27 @@
         </w:numPr>
         <w:spacing w:after="0" w:line="240" w:lineRule="auto"/>
         <w:ind w:hanging="359"/>
-      </w:pPr>
-      <w:r>
-        <w:rPr>
-          <w:rFonts w:ascii="Times New Roman" w:eastAsia="Times New Roman" w:hAnsi="Times New Roman" w:cs="Times New Roman"/>
+        <w:rPr>
+          <w:rFonts w:ascii="Georgia" w:hAnsi="Georgia"/>
+        </w:rPr>
+      </w:pPr>
+      <w:r>
+        <w:rPr>
+          <w:rFonts w:ascii="Georgia" w:eastAsia="Times New Roman" w:hAnsi="Georgia" w:cs="Times New Roman"/>
           <w:sz w:val="24"/>
         </w:rPr>
         <w:t xml:space="preserve">Scholarships: Cincinnatus Annual Scholarship, </w:t>
       </w:r>
       <w:r>
         <w:rPr>
-          <w:rFonts w:ascii="Times New Roman" w:eastAsia="Times New Roman" w:hAnsi="Times New Roman" w:cs="Times New Roman"/>
+          <w:rFonts w:ascii="Georgia" w:eastAsia="Times New Roman" w:hAnsi="Georgia" w:cs="Times New Roman"/>
           <w:sz w:val="24"/>
         </w:rPr>
         <w:t xml:space="preserve">Freshman </w:t>
       </w:r>
       <w:r>
         <w:rPr>
-          <w:rFonts w:ascii="Times New Roman" w:eastAsia="Times New Roman" w:hAnsi="Times New Roman" w:cs="Times New Roman"/>
+          <w:rFonts w:ascii="Georgia" w:eastAsia="Times New Roman" w:hAnsi="Georgia" w:cs="Times New Roman"/>
           <w:sz w:val="24"/>
         </w:rPr>
         <w:t>Engineering Scholarship</w:t>
@@ -157,17 +155,20 @@
         </w:numPr>
         <w:spacing w:after="0" w:line="240" w:lineRule="auto"/>
         <w:ind w:hanging="359"/>
-      </w:pPr>
-      <w:r>
-        <w:rPr>
-          <w:rFonts w:ascii="Times New Roman" w:eastAsia="Times New Roman" w:hAnsi="Times New Roman" w:cs="Times New Roman"/>
+        <w:rPr>
+          <w:rFonts w:ascii="Georgia" w:hAnsi="Georgia"/>
+        </w:rPr>
+      </w:pPr>
+      <w:r>
+        <w:rPr>
+          <w:rFonts w:ascii="Georgia" w:eastAsia="Times New Roman" w:hAnsi="Georgia" w:cs="Times New Roman"/>
           <w:sz w:val="24"/>
         </w:rPr>
         <w:t>Activities: IEEE</w:t>
       </w:r>
       <w:r>
         <w:rPr>
-          <w:rFonts w:ascii="Times New Roman" w:eastAsia="Times New Roman" w:hAnsi="Times New Roman" w:cs="Times New Roman"/>
+          <w:rFonts w:ascii="Georgia" w:eastAsia="Times New Roman" w:hAnsi="Georgia" w:cs="Times New Roman"/>
           <w:sz w:val="24"/>
         </w:rPr>
         <w:t>, ACM</w:t>
@@ -181,10 +182,13 @@
         </w:numPr>
         <w:spacing w:after="0" w:line="240" w:lineRule="auto"/>
         <w:ind w:hanging="359"/>
-      </w:pPr>
-      <w:r>
-        <w:rPr>
-          <w:rFonts w:ascii="Times New Roman" w:eastAsia="Times New Roman" w:hAnsi="Times New Roman" w:cs="Times New Roman"/>
+        <w:rPr>
+          <w:rFonts w:ascii="Georgia" w:hAnsi="Georgia"/>
+        </w:rPr>
+      </w:pPr>
+      <w:r>
+        <w:rPr>
+          <w:rFonts w:ascii="Georgia" w:eastAsia="Times New Roman" w:hAnsi="Georgia" w:cs="Times New Roman"/>
           <w:sz w:val="24"/>
         </w:rPr>
         <w:t>Relevant Classes: Introduction to Programming for Electrical and Computer Engineers (C++)</w:t>
@@ -196,10 +200,15 @@
           <w:tab w:val="right" w:pos="10800"/>
         </w:tabs>
         <w:spacing w:after="0" w:line="240" w:lineRule="auto"/>
-      </w:pPr>
-      <w:r>
-        <w:rPr>
-          <w:rFonts w:ascii="Times New Roman" w:eastAsia="Times New Roman" w:hAnsi="Times New Roman" w:cs="Times New Roman"/>
+        <w:rPr>
+          <w:rFonts w:ascii="Georgia" w:eastAsia="Times New Roman" w:hAnsi="Georgia" w:cs="Times New Roman"/>
+          <w:b/>
+          <w:sz w:val="24"/>
+        </w:rPr>
+      </w:pPr>
+      <w:r>
+        <w:rPr>
+          <w:rFonts w:ascii="Georgia" w:eastAsia="Times New Roman" w:hAnsi="Georgia" w:cs="Times New Roman"/>
           <w:b/>
           <w:sz w:val="24"/>
         </w:rPr>
@@ -207,7 +216,7 @@
       </w:r>
       <w:r>
         <w:rPr>
-          <w:rFonts w:ascii="Times New Roman" w:eastAsia="Times New Roman" w:hAnsi="Times New Roman" w:cs="Times New Roman"/>
+          <w:rFonts w:ascii="Georgia" w:eastAsia="Times New Roman" w:hAnsi="Georgia" w:cs="Times New Roman"/>
           <w:b/>
           <w:sz w:val="24"/>
         </w:rPr>
@@ -215,7 +224,7 @@
       </w:r>
       <w:r>
         <w:rPr>
-          <w:rFonts w:ascii="Times New Roman" w:eastAsia="Times New Roman" w:hAnsi="Times New Roman" w:cs="Times New Roman"/>
+          <w:rFonts w:ascii="Georgia" w:eastAsia="Times New Roman" w:hAnsi="Georgia" w:cs="Times New Roman"/>
           <w:b/>
           <w:sz w:val="24"/>
         </w:rPr>
@@ -223,7 +232,7 @@
       </w:r>
       <w:r>
         <w:rPr>
-          <w:rFonts w:ascii="Times New Roman" w:eastAsia="Times New Roman" w:hAnsi="Times New Roman" w:cs="Times New Roman"/>
+          <w:rFonts w:ascii="Georgia" w:eastAsia="Times New Roman" w:hAnsi="Georgia" w:cs="Times New Roman"/>
           <w:b/>
           <w:sz w:val="24"/>
         </w:rPr>
@@ -231,7 +240,7 @@
       </w:r>
       <w:r>
         <w:rPr>
-          <w:rFonts w:ascii="Times New Roman" w:eastAsia="Times New Roman" w:hAnsi="Times New Roman" w:cs="Times New Roman"/>
+          <w:rFonts w:ascii="Georgia" w:eastAsia="Times New Roman" w:hAnsi="Georgia" w:cs="Times New Roman"/>
           <w:b/>
           <w:sz w:val="24"/>
         </w:rPr>
@@ -239,7 +248,7 @@
       </w:r>
       <w:r>
         <w:rPr>
-          <w:rFonts w:ascii="Times New Roman" w:eastAsia="Times New Roman" w:hAnsi="Times New Roman" w:cs="Times New Roman"/>
+          <w:rFonts w:ascii="Georgia" w:eastAsia="Times New Roman" w:hAnsi="Georgia" w:cs="Times New Roman"/>
           <w:b/>
           <w:sz w:val="24"/>
         </w:rPr>
@@ -247,42 +256,12 @@
       </w:r>
       <w:r>
         <w:rPr>
-          <w:rFonts w:ascii="Times New Roman" w:eastAsia="Times New Roman" w:hAnsi="Times New Roman" w:cs="Times New Roman"/>
+          <w:rFonts w:ascii="Georgia" w:eastAsia="Times New Roman" w:hAnsi="Georgia" w:cs="Times New Roman"/>
           <w:b/>
           <w:sz w:val="24"/>
         </w:rPr>
         <w:t>Graduated May 2014</w:t>
       </w:r>
-    </w:p>
-    <w:p>
-      <w:pPr>
-        <w:spacing w:after="0" w:line="240" w:lineRule="auto"/>
-        <w:jc w:val="center"/>
-        <w:rPr>
-          <w:rFonts w:ascii="Times New Roman" w:eastAsia="Times New Roman" w:hAnsi="Times New Roman" w:cs="Times New Roman"/>
-          <w:b/>
-          <w:sz w:val="26"/>
-        </w:rPr>
-      </w:pPr>
-      <w:r>
-        <w:rPr>
-          <w:rFonts w:ascii="Times New Roman" w:eastAsia="Times New Roman" w:hAnsi="Times New Roman" w:cs="Times New Roman"/>
-          <w:b/>
-          <w:sz w:val="26"/>
-        </w:rPr>
-        <w:t>WORK EXPERIENCE</w:t>
-      </w:r>
-    </w:p>
-    <w:p>
-      <w:pPr>
-        <w:spacing w:after="0" w:line="240" w:lineRule="auto"/>
-        <w:jc w:val="center"/>
-        <w:rPr>
-          <w:rFonts w:asciiTheme="minorHAnsi" w:eastAsia="Times New Roman" w:hAnsiTheme="minorHAnsi" w:cs="Times New Roman"/>
-          <w:b/>
-          <w:sz w:val="14"/>
-        </w:rPr>
-      </w:pPr>
     </w:p>
     <w:p>
       <w:pPr>
@@ -291,14 +270,318 @@
         </w:tabs>
         <w:spacing w:after="0" w:line="240" w:lineRule="auto"/>
         <w:rPr>
-          <w:rFonts w:ascii="Times New Roman" w:eastAsia="Times New Roman" w:hAnsi="Times New Roman" w:cs="Times New Roman"/>
-          <w:b/>
-          <w:sz w:val="24"/>
-        </w:rPr>
-      </w:pPr>
-      <w:r>
-        <w:rPr>
-          <w:rFonts w:ascii="Times New Roman" w:eastAsia="Times New Roman" w:hAnsi="Times New Roman" w:cs="Times New Roman"/>
+          <w:rFonts w:ascii="Georgia" w:hAnsi="Georgia" w:cs="Times New Roman"/>
+          <w:sz w:val="10"/>
+        </w:rPr>
+      </w:pPr>
+    </w:p>
+    <w:p>
+      <w:pPr>
+        <w:spacing w:after="0" w:line="240" w:lineRule="auto"/>
+        <w:jc w:val="center"/>
+        <w:rPr>
+          <w:rFonts w:ascii="Georgia" w:eastAsia="Times New Roman" w:hAnsi="Georgia" w:cs="Times New Roman"/>
+          <w:b/>
+          <w:sz w:val="26"/>
+        </w:rPr>
+      </w:pPr>
+      <w:r>
+        <w:rPr>
+          <w:rFonts w:ascii="Georgia" w:eastAsia="Times New Roman" w:hAnsi="Georgia" w:cs="Times New Roman"/>
+          <w:b/>
+          <w:sz w:val="26"/>
+        </w:rPr>
+        <w:t>WORK EXPERIENCE</w:t>
+      </w:r>
+    </w:p>
+    <w:p>
+      <w:pPr>
+        <w:tabs>
+          <w:tab w:val="right" w:pos="10800"/>
+        </w:tabs>
+        <w:spacing w:after="0" w:line="240" w:lineRule="auto"/>
+        <w:rPr>
+          <w:rFonts w:ascii="Georgia" w:eastAsia="Times New Roman" w:hAnsi="Georgia" w:cs="Times New Roman"/>
+          <w:b/>
+          <w:sz w:val="24"/>
+        </w:rPr>
+      </w:pPr>
+      <w:r>
+        <w:rPr>
+          <w:rFonts w:ascii="Georgia" w:eastAsia="Times New Roman" w:hAnsi="Georgia" w:cs="Times New Roman"/>
+          <w:b/>
+          <w:sz w:val="24"/>
+        </w:rPr>
+        <w:t>Arcane Survival Minecraft Server</w:t>
+      </w:r>
+      <w:r>
+        <w:rPr>
+          <w:rFonts w:ascii="Georgia" w:eastAsia="Times New Roman" w:hAnsi="Georgia" w:cs="Times New Roman"/>
+          <w:b/>
+          <w:sz w:val="24"/>
+        </w:rPr>
+        <w:tab/>
+      </w:r>
+      <w:r>
+        <w:rPr>
+          <w:rFonts w:ascii="Georgia" w:eastAsia="Times New Roman" w:hAnsi="Georgia" w:cs="Times New Roman"/>
+          <w:b/>
+          <w:sz w:val="24"/>
+        </w:rPr>
+        <w:t xml:space="preserve">May 2014 </w:t>
+      </w:r>
+      <w:r>
+        <w:rPr>
+          <w:rFonts w:ascii="Georgia" w:eastAsia="Times New Roman" w:hAnsi="Georgia" w:cs="Times New Roman"/>
+          <w:b/>
+          <w:sz w:val="24"/>
+        </w:rPr>
+        <w:t>–</w:t>
+      </w:r>
+      <w:r>
+        <w:rPr>
+          <w:rFonts w:ascii="Georgia" w:eastAsia="Times New Roman" w:hAnsi="Georgia" w:cs="Times New Roman"/>
+          <w:b/>
+          <w:sz w:val="24"/>
+        </w:rPr>
+        <w:t xml:space="preserve"> Present</w:t>
+      </w:r>
+    </w:p>
+    <w:p>
+      <w:pPr>
+        <w:tabs>
+          <w:tab w:val="right" w:pos="10800"/>
+        </w:tabs>
+        <w:spacing w:after="0" w:line="240" w:lineRule="auto"/>
+        <w:rPr>
+          <w:rFonts w:ascii="Georgia" w:eastAsia="Times New Roman" w:hAnsi="Georgia" w:cs="Times New Roman"/>
+          <w:i/>
+          <w:sz w:val="24"/>
+        </w:rPr>
+      </w:pPr>
+      <w:r>
+        <w:rPr>
+          <w:rFonts w:ascii="Georgia" w:eastAsia="Times New Roman" w:hAnsi="Georgia" w:cs="Times New Roman"/>
+          <w:i/>
+        </w:rPr>
+        <w:t>(Founder / Administrator)</w:t>
+      </w:r>
+    </w:p>
+    <w:p>
+      <w:pPr>
+        <w:pStyle w:val="ListParagraph"/>
+        <w:numPr>
+          <w:ilvl w:val="0"/>
+          <w:numId w:val="14"/>
+        </w:numPr>
+        <w:spacing w:after="0" w:line="240" w:lineRule="auto"/>
+        <w:rPr>
+          <w:rFonts w:ascii="Georgia" w:eastAsia="Times New Roman" w:hAnsi="Georgia" w:cs="Times New Roman"/>
+          <w:sz w:val="24"/>
+          <w:szCs w:val="24"/>
+        </w:rPr>
+      </w:pPr>
+      <w:r>
+        <w:rPr>
+          <w:rFonts w:ascii="Georgia" w:eastAsia="Times New Roman" w:hAnsi="Georgia" w:cs="Times New Roman"/>
+          <w:sz w:val="24"/>
+          <w:szCs w:val="24"/>
+        </w:rPr>
+        <w:t>Maintain a welcoming and fun environment for players to enjoy</w:t>
+      </w:r>
+    </w:p>
+    <w:p>
+      <w:pPr>
+        <w:pStyle w:val="ListParagraph"/>
+        <w:numPr>
+          <w:ilvl w:val="0"/>
+          <w:numId w:val="14"/>
+        </w:numPr>
+        <w:spacing w:after="0" w:line="240" w:lineRule="auto"/>
+        <w:rPr>
+          <w:rFonts w:ascii="Georgia" w:eastAsia="Times New Roman" w:hAnsi="Georgia" w:cs="Times New Roman"/>
+          <w:sz w:val="24"/>
+          <w:szCs w:val="24"/>
+        </w:rPr>
+      </w:pPr>
+      <w:r>
+        <w:rPr>
+          <w:rFonts w:ascii="Georgia" w:eastAsia="Times New Roman" w:hAnsi="Georgia" w:cs="Times New Roman"/>
+          <w:sz w:val="24"/>
+          <w:szCs w:val="24"/>
+        </w:rPr>
+        <w:t>Develop java plugins for server customization</w:t>
+      </w:r>
+    </w:p>
+    <w:p>
+      <w:pPr>
+        <w:pStyle w:val="ListParagraph"/>
+        <w:numPr>
+          <w:ilvl w:val="0"/>
+          <w:numId w:val="14"/>
+        </w:numPr>
+        <w:spacing w:after="0" w:line="240" w:lineRule="auto"/>
+        <w:rPr>
+          <w:rFonts w:ascii="Georgia" w:eastAsia="Times New Roman" w:hAnsi="Georgia" w:cs="Times New Roman"/>
+          <w:sz w:val="24"/>
+          <w:szCs w:val="24"/>
+        </w:rPr>
+      </w:pPr>
+      <w:r>
+        <w:rPr>
+          <w:rFonts w:ascii="Georgia" w:eastAsia="Times New Roman" w:hAnsi="Georgia" w:cs="Times New Roman"/>
+          <w:sz w:val="24"/>
+          <w:szCs w:val="24"/>
+        </w:rPr>
+        <w:t>Create</w:t>
+      </w:r>
+      <w:r>
+        <w:rPr>
+          <w:rFonts w:ascii="Georgia" w:eastAsia="Times New Roman" w:hAnsi="Georgia" w:cs="Times New Roman"/>
+          <w:sz w:val="24"/>
+          <w:szCs w:val="24"/>
+        </w:rPr>
+        <w:t xml:space="preserve"> and maintain server website: </w:t>
+      </w:r>
+      <w:hyperlink r:id="rId8" w:history="1">
+        <w:r>
+          <w:rPr>
+            <w:rStyle w:val="Hyperlink"/>
+            <w:rFonts w:ascii="Georgia" w:eastAsia="Times New Roman" w:hAnsi="Georgia" w:cs="Times New Roman"/>
+            <w:sz w:val="24"/>
+            <w:szCs w:val="24"/>
+          </w:rPr>
+          <w:t>www.arcaneminecraft.com</w:t>
+        </w:r>
+      </w:hyperlink>
+      <w:bookmarkStart w:id="0" w:name="_GoBack"/>
+      <w:bookmarkEnd w:id="0"/>
+    </w:p>
+    <w:p>
+      <w:pPr>
+        <w:pStyle w:val="ListParagraph"/>
+        <w:spacing w:after="0" w:line="240" w:lineRule="auto"/>
+        <w:rPr>
+          <w:rFonts w:ascii="Georgia" w:eastAsia="Times New Roman" w:hAnsi="Georgia" w:cs="Times New Roman"/>
+          <w:sz w:val="12"/>
+          <w:szCs w:val="24"/>
+        </w:rPr>
+      </w:pPr>
+    </w:p>
+    <w:p>
+      <w:pPr>
+        <w:tabs>
+          <w:tab w:val="right" w:pos="10800"/>
+        </w:tabs>
+        <w:spacing w:after="0" w:line="240" w:lineRule="auto"/>
+        <w:rPr>
+          <w:rFonts w:ascii="Georgia" w:eastAsia="Times New Roman" w:hAnsi="Georgia" w:cs="Times New Roman"/>
+          <w:b/>
+          <w:sz w:val="24"/>
+        </w:rPr>
+      </w:pPr>
+      <w:r>
+        <w:rPr>
+          <w:rFonts w:ascii="Georgia" w:eastAsia="Times New Roman" w:hAnsi="Georgia" w:cs="Times New Roman"/>
+          <w:b/>
+          <w:sz w:val="24"/>
+        </w:rPr>
+        <w:t>University of Cincinnati College of Business                         </w:t>
+      </w:r>
+      <w:r>
+        <w:rPr>
+          <w:rFonts w:ascii="Georgia" w:eastAsia="Times New Roman" w:hAnsi="Georgia" w:cs="Times New Roman"/>
+          <w:b/>
+          <w:sz w:val="24"/>
+        </w:rPr>
+        <w:tab/>
+        <w:t xml:space="preserve">Sept 2014 - Present </w:t>
+      </w:r>
+    </w:p>
+    <w:p>
+      <w:pPr>
+        <w:spacing w:after="0" w:line="240" w:lineRule="auto"/>
+        <w:rPr>
+          <w:rFonts w:ascii="Georgia" w:eastAsia="Times New Roman" w:hAnsi="Georgia" w:cs="Times New Roman"/>
+          <w:i/>
+          <w:sz w:val="24"/>
+        </w:rPr>
+      </w:pPr>
+      <w:r>
+        <w:rPr>
+          <w:rFonts w:ascii="Georgia" w:eastAsia="Times New Roman" w:hAnsi="Georgia" w:cs="Times New Roman"/>
+          <w:i/>
+        </w:rPr>
+        <w:t>IT Helpdesk Consultant (Part time: 20hrs / week)</w:t>
+      </w:r>
+    </w:p>
+    <w:p>
+      <w:pPr>
+        <w:numPr>
+          <w:ilvl w:val="0"/>
+          <w:numId w:val="4"/>
+        </w:numPr>
+        <w:spacing w:after="0" w:line="240" w:lineRule="auto"/>
+        <w:ind w:hanging="359"/>
+        <w:rPr>
+          <w:rFonts w:ascii="Georgia" w:hAnsi="Georgia"/>
+          <w:sz w:val="20"/>
+        </w:rPr>
+      </w:pPr>
+      <w:r>
+        <w:rPr>
+          <w:rFonts w:ascii="Georgia" w:eastAsia="Times New Roman" w:hAnsi="Georgia" w:cs="Times New Roman"/>
+          <w:sz w:val="24"/>
+        </w:rPr>
+        <w:t>Assist College of Business employees and students with technology issues</w:t>
+      </w:r>
+    </w:p>
+    <w:p>
+      <w:pPr>
+        <w:numPr>
+          <w:ilvl w:val="0"/>
+          <w:numId w:val="4"/>
+        </w:numPr>
+        <w:spacing w:after="0" w:line="240" w:lineRule="auto"/>
+        <w:ind w:hanging="359"/>
+        <w:rPr>
+          <w:rFonts w:ascii="Georgia" w:hAnsi="Georgia"/>
+          <w:sz w:val="20"/>
+        </w:rPr>
+      </w:pPr>
+      <w:r>
+        <w:rPr>
+          <w:rFonts w:ascii="Georgia" w:eastAsia="Times New Roman" w:hAnsi="Georgia" w:cs="Times New Roman"/>
+          <w:sz w:val="24"/>
+        </w:rPr>
+        <w:t>Install operating systems and necessary software on college computers</w:t>
+      </w:r>
+    </w:p>
+    <w:p>
+      <w:pPr>
+        <w:spacing w:after="0" w:line="240" w:lineRule="auto"/>
+        <w:rPr>
+          <w:rFonts w:ascii="Georgia" w:eastAsia="Times New Roman" w:hAnsi="Georgia" w:cs="Times New Roman"/>
+          <w:sz w:val="12"/>
+          <w:szCs w:val="24"/>
+        </w:rPr>
+      </w:pPr>
+    </w:p>
+    <w:p>
+      <w:pPr>
+        <w:tabs>
+          <w:tab w:val="right" w:pos="10800"/>
+        </w:tabs>
+        <w:spacing w:after="0" w:line="240" w:lineRule="auto"/>
+        <w:rPr>
+          <w:rFonts w:ascii="Georgia" w:eastAsia="Times New Roman" w:hAnsi="Georgia" w:cs="Times New Roman"/>
+          <w:b/>
+          <w:sz w:val="24"/>
+        </w:rPr>
+      </w:pPr>
+      <w:r>
+        <w:rPr>
+          <w:rFonts w:ascii="Georgia" w:eastAsia="Times New Roman" w:hAnsi="Georgia" w:cs="Times New Roman"/>
           <w:b/>
           <w:sz w:val="24"/>
         </w:rPr>
@@ -306,24 +589,31 @@
       </w:r>
       <w:r>
         <w:rPr>
-          <w:rFonts w:ascii="Times New Roman" w:eastAsia="Times New Roman" w:hAnsi="Times New Roman" w:cs="Times New Roman"/>
-          <w:b/>
-          <w:sz w:val="24"/>
-        </w:rPr>
-        <w:t>  </w:t>
-      </w:r>
-      <w:r>
-        <w:rPr>
-          <w:rFonts w:ascii="Times New Roman" w:eastAsia="Times New Roman" w:hAnsi="Times New Roman" w:cs="Times New Roman"/>
+          <w:rFonts w:ascii="Georgia" w:eastAsia="Times New Roman" w:hAnsi="Georgia" w:cs="Times New Roman"/>
           <w:b/>
           <w:sz w:val="24"/>
         </w:rPr>
         <w:tab/>
-        <w:t xml:space="preserve">Aug. 2015 </w:t>
-      </w:r>
-      <w:r>
-        <w:rPr>
-          <w:rFonts w:ascii="Times New Roman" w:eastAsia="Times New Roman" w:hAnsi="Times New Roman" w:cs="Times New Roman"/>
+      </w:r>
+      <w:r>
+        <w:rPr>
+          <w:rFonts w:ascii="Georgia" w:eastAsia="Times New Roman" w:hAnsi="Georgia" w:cs="Times New Roman"/>
+          <w:b/>
+          <w:sz w:val="24"/>
+        </w:rPr>
+        <w:t>Aug</w:t>
+      </w:r>
+      <w:r>
+        <w:rPr>
+          <w:rFonts w:ascii="Georgia" w:eastAsia="Times New Roman" w:hAnsi="Georgia" w:cs="Times New Roman"/>
+          <w:b/>
+          <w:sz w:val="24"/>
+        </w:rPr>
+        <w:t xml:space="preserve"> 2015 </w:t>
+      </w:r>
+      <w:r>
+        <w:rPr>
+          <w:rFonts w:ascii="Georgia" w:eastAsia="Times New Roman" w:hAnsi="Georgia" w:cs="Times New Roman"/>
           <w:b/>
           <w:sz w:val="24"/>
         </w:rPr>
@@ -331,7 +621,7 @@
       </w:r>
       <w:r>
         <w:rPr>
-          <w:rFonts w:ascii="Times New Roman" w:eastAsia="Times New Roman" w:hAnsi="Times New Roman" w:cs="Times New Roman"/>
+          <w:rFonts w:ascii="Georgia" w:eastAsia="Times New Roman" w:hAnsi="Georgia" w:cs="Times New Roman"/>
           <w:b/>
           <w:sz w:val="24"/>
         </w:rPr>
@@ -339,51 +629,55 @@
       </w:r>
       <w:r>
         <w:rPr>
-          <w:rFonts w:ascii="Times New Roman" w:eastAsia="Times New Roman" w:hAnsi="Times New Roman" w:cs="Times New Roman"/>
-          <w:b/>
-          <w:sz w:val="24"/>
-        </w:rPr>
-        <w:t>Dec. 2015</w:t>
-      </w:r>
-    </w:p>
-    <w:p>
-      <w:pPr>
-        <w:spacing w:after="0" w:line="240" w:lineRule="auto"/>
-        <w:rPr>
-          <w:rFonts w:ascii="Times New Roman" w:eastAsia="Times New Roman" w:hAnsi="Times New Roman" w:cs="Times New Roman"/>
+          <w:rFonts w:ascii="Georgia" w:eastAsia="Times New Roman" w:hAnsi="Georgia" w:cs="Times New Roman"/>
+          <w:b/>
+          <w:sz w:val="24"/>
+        </w:rPr>
+        <w:t>Dec</w:t>
+      </w:r>
+      <w:r>
+        <w:rPr>
+          <w:rFonts w:ascii="Georgia" w:eastAsia="Times New Roman" w:hAnsi="Georgia" w:cs="Times New Roman"/>
+          <w:b/>
+          <w:sz w:val="24"/>
+        </w:rPr>
+        <w:t xml:space="preserve"> 2015</w:t>
+      </w:r>
+    </w:p>
+    <w:p>
+      <w:pPr>
+        <w:spacing w:after="0" w:line="240" w:lineRule="auto"/>
+        <w:rPr>
+          <w:rFonts w:ascii="Georgia" w:eastAsia="Times New Roman" w:hAnsi="Georgia" w:cs="Times New Roman"/>
           <w:i/>
           <w:sz w:val="24"/>
         </w:rPr>
       </w:pPr>
       <w:r>
         <w:rPr>
-          <w:rFonts w:ascii="Times New Roman" w:eastAsia="Times New Roman" w:hAnsi="Times New Roman" w:cs="Times New Roman"/>
+          <w:rFonts w:ascii="Georgia" w:eastAsia="Times New Roman" w:hAnsi="Georgia" w:cs="Times New Roman"/>
           <w:i/>
-          <w:sz w:val="24"/>
         </w:rPr>
         <w:t>1 Semester</w:t>
       </w:r>
       <w:r>
         <w:rPr>
-          <w:rFonts w:ascii="Times New Roman" w:eastAsia="Times New Roman" w:hAnsi="Times New Roman" w:cs="Times New Roman"/>
+          <w:rFonts w:ascii="Georgia" w:eastAsia="Times New Roman" w:hAnsi="Georgia" w:cs="Times New Roman"/>
           <w:i/>
-          <w:sz w:val="24"/>
         </w:rPr>
         <w:t xml:space="preserve"> </w:t>
       </w:r>
       <w:r>
         <w:rPr>
-          <w:rFonts w:ascii="Times New Roman" w:eastAsia="Times New Roman" w:hAnsi="Times New Roman" w:cs="Times New Roman"/>
+          <w:rFonts w:ascii="Georgia" w:eastAsia="Times New Roman" w:hAnsi="Georgia" w:cs="Times New Roman"/>
           <w:i/>
-          <w:sz w:val="24"/>
         </w:rPr>
         <w:t xml:space="preserve">Co-op </w:t>
       </w:r>
       <w:r>
         <w:rPr>
-          <w:rFonts w:ascii="Times New Roman" w:eastAsia="Times New Roman" w:hAnsi="Times New Roman" w:cs="Times New Roman"/>
+          <w:rFonts w:ascii="Georgia" w:eastAsia="Times New Roman" w:hAnsi="Georgia" w:cs="Times New Roman"/>
           <w:i/>
-          <w:sz w:val="24"/>
         </w:rPr>
         <w:t>(Full Time)</w:t>
       </w:r>
@@ -396,10 +690,13 @@
           <w:numId w:val="10"/>
         </w:numPr>
         <w:spacing w:after="0" w:line="240" w:lineRule="auto"/>
-      </w:pPr>
-      <w:r>
-        <w:rPr>
-          <w:rFonts w:ascii="Times New Roman" w:hAnsi="Times New Roman" w:cs="Times New Roman"/>
+        <w:rPr>
+          <w:rFonts w:ascii="Georgia" w:hAnsi="Georgia"/>
+        </w:rPr>
+      </w:pPr>
+      <w:r>
+        <w:rPr>
+          <w:rFonts w:ascii="Georgia" w:hAnsi="Georgia" w:cs="Times New Roman"/>
           <w:sz w:val="24"/>
           <w:szCs w:val="24"/>
         </w:rPr>
@@ -407,7 +704,7 @@
       </w:r>
       <w:r>
         <w:rPr>
-          <w:rFonts w:ascii="Times New Roman" w:hAnsi="Times New Roman" w:cs="Times New Roman"/>
+          <w:rFonts w:ascii="Georgia" w:hAnsi="Georgia" w:cs="Times New Roman"/>
           <w:sz w:val="24"/>
           <w:szCs w:val="24"/>
         </w:rPr>
@@ -415,7 +712,7 @@
       </w:r>
       <w:r>
         <w:rPr>
-          <w:rFonts w:ascii="Times New Roman" w:hAnsi="Times New Roman" w:cs="Times New Roman"/>
+          <w:rFonts w:ascii="Georgia" w:hAnsi="Georgia" w:cs="Times New Roman"/>
           <w:sz w:val="24"/>
           <w:szCs w:val="24"/>
         </w:rPr>
@@ -423,7 +720,7 @@
       </w:r>
       <w:r>
         <w:rPr>
-          <w:rFonts w:ascii="Times New Roman" w:hAnsi="Times New Roman" w:cs="Times New Roman"/>
+          <w:rFonts w:ascii="Georgia" w:hAnsi="Georgia" w:cs="Times New Roman"/>
           <w:sz w:val="24"/>
           <w:szCs w:val="24"/>
         </w:rPr>
@@ -438,10 +735,13 @@
           <w:numId w:val="10"/>
         </w:numPr>
         <w:spacing w:after="0" w:line="240" w:lineRule="auto"/>
-      </w:pPr>
-      <w:r>
-        <w:rPr>
-          <w:rFonts w:ascii="Times New Roman" w:hAnsi="Times New Roman" w:cs="Times New Roman"/>
+        <w:rPr>
+          <w:rFonts w:ascii="Georgia" w:hAnsi="Georgia"/>
+        </w:rPr>
+      </w:pPr>
+      <w:r>
+        <w:rPr>
+          <w:rFonts w:ascii="Georgia" w:hAnsi="Georgia" w:cs="Times New Roman"/>
           <w:sz w:val="24"/>
           <w:szCs w:val="24"/>
         </w:rPr>
@@ -449,7 +749,7 @@
       </w:r>
       <w:r>
         <w:rPr>
-          <w:rFonts w:ascii="Times New Roman" w:hAnsi="Times New Roman" w:cs="Times New Roman"/>
+          <w:rFonts w:ascii="Georgia" w:hAnsi="Georgia" w:cs="Times New Roman"/>
           <w:sz w:val="24"/>
           <w:szCs w:val="24"/>
         </w:rPr>
@@ -457,7 +757,7 @@
       </w:r>
       <w:r>
         <w:rPr>
-          <w:rFonts w:ascii="Times New Roman" w:hAnsi="Times New Roman" w:cs="Times New Roman"/>
+          <w:rFonts w:ascii="Georgia" w:hAnsi="Georgia" w:cs="Times New Roman"/>
           <w:sz w:val="24"/>
           <w:szCs w:val="24"/>
         </w:rPr>
@@ -465,7 +765,7 @@
       </w:r>
       <w:r>
         <w:rPr>
-          <w:rFonts w:ascii="Times New Roman" w:hAnsi="Times New Roman" w:cs="Times New Roman"/>
+          <w:rFonts w:ascii="Georgia" w:hAnsi="Georgia" w:cs="Times New Roman"/>
           <w:sz w:val="24"/>
           <w:szCs w:val="24"/>
         </w:rPr>
@@ -480,10 +780,13 @@
           <w:numId w:val="10"/>
         </w:numPr>
         <w:spacing w:after="0" w:line="240" w:lineRule="auto"/>
-      </w:pPr>
-      <w:r>
-        <w:rPr>
-          <w:rFonts w:ascii="Times New Roman" w:hAnsi="Times New Roman" w:cs="Times New Roman"/>
+        <w:rPr>
+          <w:rFonts w:ascii="Georgia" w:hAnsi="Georgia"/>
+        </w:rPr>
+      </w:pPr>
+      <w:r>
+        <w:rPr>
+          <w:rFonts w:ascii="Georgia" w:hAnsi="Georgia" w:cs="Times New Roman"/>
           <w:sz w:val="24"/>
           <w:szCs w:val="24"/>
         </w:rPr>
@@ -491,7 +794,7 @@
       </w:r>
       <w:r>
         <w:rPr>
-          <w:rFonts w:ascii="Times New Roman" w:hAnsi="Times New Roman" w:cs="Times New Roman"/>
+          <w:rFonts w:ascii="Georgia" w:hAnsi="Georgia" w:cs="Times New Roman"/>
           <w:sz w:val="24"/>
           <w:szCs w:val="24"/>
         </w:rPr>
@@ -499,7 +802,7 @@
       </w:r>
       <w:r>
         <w:rPr>
-          <w:rFonts w:ascii="Times New Roman" w:hAnsi="Times New Roman" w:cs="Times New Roman"/>
+          <w:rFonts w:ascii="Georgia" w:hAnsi="Georgia" w:cs="Times New Roman"/>
           <w:sz w:val="24"/>
           <w:szCs w:val="24"/>
         </w:rPr>
@@ -514,10 +817,13 @@
           <w:numId w:val="10"/>
         </w:numPr>
         <w:spacing w:after="0" w:line="240" w:lineRule="auto"/>
-      </w:pPr>
-      <w:r>
-        <w:rPr>
-          <w:rFonts w:ascii="Times New Roman" w:hAnsi="Times New Roman" w:cs="Times New Roman"/>
+        <w:rPr>
+          <w:rFonts w:ascii="Georgia" w:hAnsi="Georgia"/>
+        </w:rPr>
+      </w:pPr>
+      <w:r>
+        <w:rPr>
+          <w:rFonts w:ascii="Georgia" w:hAnsi="Georgia" w:cs="Times New Roman"/>
           <w:sz w:val="24"/>
         </w:rPr>
         <w:t>Became familiar with large existing codebase</w:t>
@@ -531,28 +837,44 @@
           <w:numId w:val="10"/>
         </w:numPr>
         <w:spacing w:after="0" w:line="240" w:lineRule="auto"/>
-      </w:pPr>
-      <w:r>
-        <w:rPr>
-          <w:rFonts w:ascii="Times New Roman" w:hAnsi="Times New Roman" w:cs="Times New Roman"/>
+        <w:rPr>
+          <w:rFonts w:ascii="Georgia" w:hAnsi="Georgia"/>
+        </w:rPr>
+      </w:pPr>
+      <w:r>
+        <w:rPr>
+          <w:rFonts w:ascii="Georgia" w:hAnsi="Georgia" w:cs="Times New Roman"/>
           <w:sz w:val="24"/>
         </w:rPr>
         <w:t xml:space="preserve">Took lead on creating </w:t>
       </w:r>
       <w:r>
         <w:rPr>
-          <w:rFonts w:ascii="Times New Roman" w:hAnsi="Times New Roman" w:cs="Times New Roman"/>
-          <w:sz w:val="24"/>
-        </w:rPr>
-        <w:t>a desktop application for the QA team</w:t>
-      </w:r>
-    </w:p>
-    <w:p>
-      <w:pPr>
-        <w:spacing w:after="0" w:line="240" w:lineRule="auto"/>
-        <w:jc w:val="center"/>
-        <w:rPr>
-          <w:rFonts w:ascii="Times New Roman" w:eastAsia="Times New Roman" w:hAnsi="Times New Roman" w:cs="Times New Roman"/>
+          <w:rFonts w:ascii="Georgia" w:hAnsi="Georgia" w:cs="Times New Roman"/>
+          <w:sz w:val="24"/>
+        </w:rPr>
+        <w:t xml:space="preserve">a </w:t>
+      </w:r>
+      <w:r>
+        <w:rPr>
+          <w:rFonts w:ascii="Georgia" w:hAnsi="Georgia" w:cs="Times New Roman"/>
+          <w:sz w:val="24"/>
+        </w:rPr>
+        <w:t>Java Swing</w:t>
+      </w:r>
+      <w:r>
+        <w:rPr>
+          <w:rFonts w:ascii="Georgia" w:hAnsi="Georgia" w:cs="Times New Roman"/>
+          <w:sz w:val="24"/>
+        </w:rPr>
+        <w:t xml:space="preserve"> application for the QA team</w:t>
+      </w:r>
+    </w:p>
+    <w:p>
+      <w:pPr>
+        <w:spacing w:after="0" w:line="240" w:lineRule="auto"/>
+        <w:rPr>
+          <w:rFonts w:ascii="Georgia" w:eastAsia="Times New Roman" w:hAnsi="Georgia" w:cs="Times New Roman"/>
           <w:b/>
           <w:sz w:val="14"/>
         </w:rPr>
@@ -565,22 +887,38 @@
         </w:tabs>
         <w:spacing w:after="0" w:line="240" w:lineRule="auto"/>
         <w:rPr>
-          <w:rFonts w:ascii="Times New Roman" w:eastAsia="Times New Roman" w:hAnsi="Times New Roman" w:cs="Times New Roman"/>
-          <w:b/>
-          <w:sz w:val="24"/>
-        </w:rPr>
-      </w:pPr>
-      <w:r>
-        <w:rPr>
-          <w:rFonts w:ascii="Times New Roman" w:eastAsia="Times New Roman" w:hAnsi="Times New Roman" w:cs="Times New Roman"/>
-          <w:b/>
-          <w:sz w:val="24"/>
-        </w:rPr>
-        <w:t>University of Cincinnati College of Business                         </w:t>
-      </w:r>
-      <w:r>
-        <w:rPr>
-          <w:rFonts w:ascii="Times New Roman" w:eastAsia="Times New Roman" w:hAnsi="Times New Roman" w:cs="Times New Roman"/>
+          <w:rFonts w:ascii="Georgia" w:eastAsia="Times New Roman" w:hAnsi="Georgia" w:cs="Times New Roman"/>
+          <w:b/>
+          <w:sz w:val="24"/>
+        </w:rPr>
+      </w:pPr>
+      <w:r>
+        <w:rPr>
+          <w:rFonts w:ascii="Georgia" w:eastAsia="Times New Roman" w:hAnsi="Georgia" w:cs="Times New Roman"/>
+          <w:b/>
+          <w:sz w:val="24"/>
+        </w:rPr>
+        <w:t>AFRL-DSRC</w:t>
+      </w:r>
+      <w:r>
+        <w:rPr>
+          <w:rFonts w:ascii="Georgia" w:eastAsia="Times New Roman" w:hAnsi="Georgia" w:cs="Times New Roman"/>
+          <w:b/>
+          <w:sz w:val="24"/>
+        </w:rPr>
+        <w:t xml:space="preserve"> - WPAFB</w:t>
+      </w:r>
+      <w:r>
+        <w:rPr>
+          <w:rFonts w:ascii="Georgia" w:eastAsia="Times New Roman" w:hAnsi="Georgia" w:cs="Times New Roman"/>
+          <w:b/>
+          <w:sz w:val="24"/>
+        </w:rPr>
+        <w:t xml:space="preserve">      </w:t>
+      </w:r>
+      <w:r>
+        <w:rPr>
+          <w:rFonts w:ascii="Georgia" w:eastAsia="Times New Roman" w:hAnsi="Georgia" w:cs="Times New Roman"/>
           <w:b/>
           <w:sz w:val="24"/>
         </w:rPr>
@@ -588,221 +926,34 @@
       </w:r>
       <w:r>
         <w:rPr>
-          <w:rFonts w:ascii="Times New Roman" w:eastAsia="Times New Roman" w:hAnsi="Times New Roman" w:cs="Times New Roman"/>
-          <w:b/>
-          <w:sz w:val="24"/>
-        </w:rPr>
-        <w:t>Sept.</w:t>
-      </w:r>
-      <w:r>
-        <w:rPr>
-          <w:rFonts w:ascii="Times New Roman" w:eastAsia="Times New Roman" w:hAnsi="Times New Roman" w:cs="Times New Roman"/>
-          <w:b/>
-          <w:sz w:val="24"/>
-        </w:rPr>
-        <w:t xml:space="preserve"> 2014 </w:t>
-      </w:r>
-      <w:r>
-        <w:rPr>
-          <w:rFonts w:ascii="Times New Roman" w:eastAsia="Times New Roman" w:hAnsi="Times New Roman" w:cs="Times New Roman"/>
-          <w:b/>
-          <w:sz w:val="24"/>
-        </w:rPr>
-        <w:t>-</w:t>
-      </w:r>
-      <w:r>
-        <w:rPr>
-          <w:rFonts w:ascii="Times New Roman" w:eastAsia="Times New Roman" w:hAnsi="Times New Roman" w:cs="Times New Roman"/>
-          <w:b/>
-          <w:sz w:val="24"/>
-        </w:rPr>
-        <w:t xml:space="preserve"> </w:t>
-      </w:r>
-      <w:r>
-        <w:rPr>
-          <w:rFonts w:ascii="Times New Roman" w:eastAsia="Times New Roman" w:hAnsi="Times New Roman" w:cs="Times New Roman"/>
-          <w:b/>
-          <w:sz w:val="24"/>
-        </w:rPr>
-        <w:t>May 2015, Aug. 2015 - Present</w:t>
-      </w:r>
-      <w:r>
-        <w:rPr>
-          <w:rFonts w:ascii="Times New Roman" w:eastAsia="Times New Roman" w:hAnsi="Times New Roman" w:cs="Times New Roman"/>
-          <w:b/>
-          <w:sz w:val="24"/>
-        </w:rPr>
-        <w:t xml:space="preserve"> </w:t>
-      </w:r>
-    </w:p>
-    <w:p>
-      <w:pPr>
-        <w:spacing w:after="0" w:line="240" w:lineRule="auto"/>
-        <w:rPr>
-          <w:rFonts w:ascii="Times New Roman" w:eastAsia="Times New Roman" w:hAnsi="Times New Roman" w:cs="Times New Roman"/>
+          <w:rFonts w:ascii="Georgia" w:eastAsia="Times New Roman" w:hAnsi="Georgia" w:cs="Times New Roman"/>
+          <w:b/>
+          <w:sz w:val="24"/>
+        </w:rPr>
+        <w:t>May – Aug (2014 &amp; 2015)</w:t>
+      </w:r>
+    </w:p>
+    <w:p>
+      <w:pPr>
+        <w:spacing w:after="0" w:line="240" w:lineRule="auto"/>
+        <w:rPr>
+          <w:rFonts w:ascii="Georgia" w:eastAsia="Times New Roman" w:hAnsi="Georgia" w:cs="Times New Roman"/>
           <w:i/>
-          <w:sz w:val="24"/>
-        </w:rPr>
-      </w:pPr>
-      <w:r>
-        <w:rPr>
-          <w:rFonts w:ascii="Times New Roman" w:eastAsia="Times New Roman" w:hAnsi="Times New Roman" w:cs="Times New Roman"/>
+        </w:rPr>
+      </w:pPr>
+      <w:r>
+        <w:rPr>
+          <w:rFonts w:ascii="Georgia" w:eastAsia="Times New Roman" w:hAnsi="Georgia" w:cs="Times New Roman"/>
           <w:i/>
-          <w:sz w:val="24"/>
-        </w:rPr>
-        <w:t>IT Helpdesk Consultant (Part time: 20hrs / week)</w:t>
-      </w:r>
-    </w:p>
-    <w:p>
-      <w:pPr>
-        <w:numPr>
-          <w:ilvl w:val="0"/>
-          <w:numId w:val="4"/>
-        </w:numPr>
-        <w:spacing w:after="0" w:line="240" w:lineRule="auto"/>
-        <w:ind w:hanging="359"/>
-        <w:rPr>
-          <w:sz w:val="20"/>
-        </w:rPr>
-      </w:pPr>
-      <w:r>
-        <w:rPr>
-          <w:rFonts w:ascii="Times New Roman" w:eastAsia="Times New Roman" w:hAnsi="Times New Roman" w:cs="Times New Roman"/>
-          <w:sz w:val="24"/>
-        </w:rPr>
-        <w:t>Assisted College of Business employees and students with technology issues</w:t>
-      </w:r>
-    </w:p>
-    <w:p>
-      <w:pPr>
-        <w:numPr>
-          <w:ilvl w:val="0"/>
-          <w:numId w:val="4"/>
-        </w:numPr>
-        <w:spacing w:after="0" w:line="240" w:lineRule="auto"/>
-        <w:ind w:hanging="359"/>
-        <w:rPr>
-          <w:sz w:val="20"/>
-        </w:rPr>
-      </w:pPr>
-      <w:r>
-        <w:rPr>
-          <w:rFonts w:ascii="Times New Roman" w:eastAsia="Times New Roman" w:hAnsi="Times New Roman" w:cs="Times New Roman"/>
-          <w:sz w:val="24"/>
-        </w:rPr>
-        <w:t xml:space="preserve">Installed operating systems and necessary </w:t>
-      </w:r>
-      <w:r>
-        <w:rPr>
-          <w:rFonts w:ascii="Times New Roman" w:eastAsia="Times New Roman" w:hAnsi="Times New Roman" w:cs="Times New Roman"/>
-          <w:sz w:val="24"/>
-        </w:rPr>
-        <w:t>software</w:t>
-      </w:r>
-      <w:r>
-        <w:rPr>
-          <w:rFonts w:ascii="Times New Roman" w:eastAsia="Times New Roman" w:hAnsi="Times New Roman" w:cs="Times New Roman"/>
-          <w:sz w:val="24"/>
-        </w:rPr>
-        <w:t xml:space="preserve"> on college computers</w:t>
-      </w:r>
-    </w:p>
-    <w:p>
-      <w:pPr>
-        <w:spacing w:after="0" w:line="240" w:lineRule="auto"/>
-        <w:jc w:val="center"/>
-        <w:rPr>
-          <w:rFonts w:ascii="Times New Roman" w:eastAsia="Times New Roman" w:hAnsi="Times New Roman" w:cs="Times New Roman"/>
-          <w:b/>
-          <w:sz w:val="14"/>
-        </w:rPr>
-      </w:pPr>
-    </w:p>
-    <w:p>
-      <w:pPr>
-        <w:tabs>
-          <w:tab w:val="right" w:pos="10800"/>
-        </w:tabs>
-        <w:spacing w:after="0" w:line="240" w:lineRule="auto"/>
-        <w:rPr>
-          <w:rFonts w:ascii="Times New Roman" w:eastAsia="Times New Roman" w:hAnsi="Times New Roman" w:cs="Times New Roman"/>
-          <w:b/>
-          <w:sz w:val="24"/>
-        </w:rPr>
-      </w:pPr>
-      <w:r>
-        <w:rPr>
-          <w:rFonts w:ascii="Times New Roman" w:eastAsia="Times New Roman" w:hAnsi="Times New Roman" w:cs="Times New Roman"/>
-          <w:b/>
-          <w:sz w:val="24"/>
-        </w:rPr>
-        <w:t>AFRL-DSRC</w:t>
-      </w:r>
-      <w:r>
-        <w:rPr>
-          <w:rFonts w:ascii="Times New Roman" w:eastAsia="Times New Roman" w:hAnsi="Times New Roman" w:cs="Times New Roman"/>
-          <w:b/>
-          <w:sz w:val="24"/>
-        </w:rPr>
-        <w:t xml:space="preserve"> - WPAFB</w:t>
-      </w:r>
-      <w:r>
-        <w:rPr>
-          <w:rFonts w:ascii="Times New Roman" w:eastAsia="Times New Roman" w:hAnsi="Times New Roman" w:cs="Times New Roman"/>
-          <w:b/>
-          <w:sz w:val="24"/>
-        </w:rPr>
-        <w:t xml:space="preserve">      </w:t>
-      </w:r>
-      <w:r>
-        <w:rPr>
-          <w:rFonts w:ascii="Times New Roman" w:eastAsia="Times New Roman" w:hAnsi="Times New Roman" w:cs="Times New Roman"/>
-          <w:b/>
-          <w:sz w:val="24"/>
-        </w:rPr>
-        <w:tab/>
-      </w:r>
-      <w:r>
-        <w:rPr>
-          <w:rFonts w:ascii="Times New Roman" w:eastAsia="Times New Roman" w:hAnsi="Times New Roman" w:cs="Times New Roman"/>
-          <w:b/>
-          <w:sz w:val="24"/>
-        </w:rPr>
-        <w:t>May – Aug (2014 &amp; 2015)</w:t>
-      </w:r>
-    </w:p>
-    <w:p>
-      <w:pPr>
-        <w:spacing w:after="0" w:line="240" w:lineRule="auto"/>
-        <w:rPr>
-          <w:rFonts w:ascii="Times New Roman" w:eastAsia="Times New Roman" w:hAnsi="Times New Roman" w:cs="Times New Roman"/>
+        </w:rPr>
+        <w:t xml:space="preserve">2x </w:t>
+      </w:r>
+      <w:r>
+        <w:rPr>
+          <w:rFonts w:ascii="Georgia" w:eastAsia="Times New Roman" w:hAnsi="Georgia" w:cs="Times New Roman"/>
           <w:i/>
-          <w:sz w:val="24"/>
-        </w:rPr>
-      </w:pPr>
-      <w:r>
-        <w:rPr>
-          <w:rFonts w:ascii="Times New Roman" w:eastAsia="Times New Roman" w:hAnsi="Times New Roman" w:cs="Times New Roman"/>
-          <w:i/>
-          <w:sz w:val="24"/>
-        </w:rPr>
-        <w:t xml:space="preserve">2x </w:t>
-      </w:r>
-      <w:r>
-        <w:rPr>
-          <w:rFonts w:ascii="Times New Roman" w:eastAsia="Times New Roman" w:hAnsi="Times New Roman" w:cs="Times New Roman"/>
-          <w:i/>
-          <w:sz w:val="24"/>
-        </w:rPr>
-        <w:t>12-week Summer Internship</w:t>
-      </w:r>
-      <w:r>
-        <w:rPr>
-          <w:rFonts w:ascii="Times New Roman" w:eastAsia="Times New Roman" w:hAnsi="Times New Roman" w:cs="Times New Roman"/>
-          <w:i/>
-          <w:sz w:val="24"/>
-        </w:rPr>
-        <w:t xml:space="preserve"> (Full Time)</w:t>
+        </w:rPr>
+        <w:t>12-week Summer Internship (Full Time)</w:t>
       </w:r>
     </w:p>
     <w:p>
@@ -814,23 +965,23 @@
         </w:numPr>
         <w:spacing w:after="0" w:line="240" w:lineRule="auto"/>
         <w:rPr>
-          <w:rFonts w:ascii="Times New Roman" w:eastAsia="Times New Roman" w:hAnsi="Times New Roman" w:cs="Times New Roman"/>
-          <w:sz w:val="24"/>
-        </w:rPr>
-      </w:pPr>
-      <w:r>
-        <w:rPr>
-          <w:rFonts w:ascii="Times New Roman" w:eastAsia="Times New Roman" w:hAnsi="Times New Roman" w:cs="Times New Roman"/>
-          <w:sz w:val="24"/>
-        </w:rPr>
-        <w:t>DoD Se</w:t>
-      </w:r>
-      <w:r>
-        <w:rPr>
-          <w:rFonts w:ascii="Times New Roman" w:eastAsia="Times New Roman" w:hAnsi="Times New Roman" w:cs="Times New Roman"/>
-          <w:sz w:val="24"/>
-        </w:rPr>
-        <w:t>cret Clearance valid until 2025</w:t>
+          <w:rFonts w:ascii="Georgia" w:eastAsia="Times New Roman" w:hAnsi="Georgia" w:cs="Times New Roman"/>
+          <w:sz w:val="24"/>
+        </w:rPr>
+      </w:pPr>
+      <w:r>
+        <w:rPr>
+          <w:rFonts w:ascii="Georgia" w:eastAsia="Times New Roman" w:hAnsi="Georgia" w:cs="Times New Roman"/>
+          <w:sz w:val="24"/>
+        </w:rPr>
+        <w:t xml:space="preserve">Was approved for </w:t>
+      </w:r>
+      <w:r>
+        <w:rPr>
+          <w:rFonts w:ascii="Georgia" w:eastAsia="Times New Roman" w:hAnsi="Georgia" w:cs="Times New Roman"/>
+          <w:sz w:val="24"/>
+        </w:rPr>
+        <w:t>DoD Secret Clearance valid until 2025</w:t>
       </w:r>
     </w:p>
     <w:p>
@@ -841,10 +992,13 @@
           <w:numId w:val="10"/>
         </w:numPr>
         <w:spacing w:after="0" w:line="240" w:lineRule="auto"/>
-      </w:pPr>
-      <w:r>
-        <w:rPr>
-          <w:rFonts w:ascii="Times New Roman" w:hAnsi="Times New Roman" w:cs="Times New Roman"/>
+        <w:rPr>
+          <w:rFonts w:ascii="Georgia" w:hAnsi="Georgia"/>
+        </w:rPr>
+      </w:pPr>
+      <w:r>
+        <w:rPr>
+          <w:rFonts w:ascii="Georgia" w:hAnsi="Georgia" w:cs="Times New Roman"/>
           <w:sz w:val="24"/>
         </w:rPr>
         <w:t>Met with mentor and other senior staff members to plan out vision for projects</w:t>
@@ -858,24 +1012,27 @@
         </w:numPr>
         <w:spacing w:after="0" w:line="240" w:lineRule="auto"/>
         <w:ind w:hanging="359"/>
-      </w:pPr>
-      <w:r>
-        <w:rPr>
-          <w:rFonts w:ascii="Times New Roman" w:eastAsia="Times New Roman" w:hAnsi="Times New Roman" w:cs="Times New Roman"/>
+        <w:rPr>
+          <w:rFonts w:ascii="Georgia" w:hAnsi="Georgia"/>
+        </w:rPr>
+      </w:pPr>
+      <w:r>
+        <w:rPr>
+          <w:rFonts w:ascii="Georgia" w:eastAsia="Times New Roman" w:hAnsi="Georgia" w:cs="Times New Roman"/>
           <w:sz w:val="24"/>
         </w:rPr>
         <w:t xml:space="preserve">Managed </w:t>
       </w:r>
       <w:r>
         <w:rPr>
-          <w:rFonts w:ascii="Times New Roman" w:eastAsia="Times New Roman" w:hAnsi="Times New Roman" w:cs="Times New Roman"/>
+          <w:rFonts w:ascii="Georgia" w:eastAsia="Times New Roman" w:hAnsi="Georgia" w:cs="Times New Roman"/>
           <w:sz w:val="24"/>
         </w:rPr>
         <w:t>2</w:t>
       </w:r>
       <w:r>
         <w:rPr>
-          <w:rFonts w:ascii="Times New Roman" w:eastAsia="Times New Roman" w:hAnsi="Times New Roman" w:cs="Times New Roman"/>
+          <w:rFonts w:ascii="Georgia" w:eastAsia="Times New Roman" w:hAnsi="Georgia" w:cs="Times New Roman"/>
           <w:sz w:val="24"/>
         </w:rPr>
         <w:t xml:space="preserve"> separate web development projects</w:t>
@@ -889,10 +1046,13 @@
         </w:numPr>
         <w:spacing w:after="0" w:line="240" w:lineRule="auto"/>
         <w:ind w:hanging="359"/>
-      </w:pPr>
-      <w:r>
-        <w:rPr>
-          <w:rFonts w:ascii="Times New Roman" w:eastAsia="Times New Roman" w:hAnsi="Times New Roman" w:cs="Times New Roman"/>
+        <w:rPr>
+          <w:rFonts w:ascii="Georgia" w:hAnsi="Georgia"/>
+        </w:rPr>
+      </w:pPr>
+      <w:r>
+        <w:rPr>
+          <w:rFonts w:ascii="Georgia" w:eastAsia="Times New Roman" w:hAnsi="Georgia" w:cs="Times New Roman"/>
           <w:sz w:val="24"/>
         </w:rPr>
         <w:t>Experimented with software defined networking technologies</w:t>
@@ -906,24 +1066,27 @@
         </w:numPr>
         <w:spacing w:after="0" w:line="240" w:lineRule="auto"/>
         <w:ind w:hanging="359"/>
-      </w:pPr>
-      <w:r>
-        <w:rPr>
-          <w:rFonts w:ascii="Times New Roman" w:eastAsia="Times New Roman" w:hAnsi="Times New Roman" w:cs="Times New Roman"/>
+        <w:rPr>
+          <w:rFonts w:ascii="Georgia" w:hAnsi="Georgia"/>
+        </w:rPr>
+      </w:pPr>
+      <w:r>
+        <w:rPr>
+          <w:rFonts w:ascii="Georgia" w:eastAsia="Times New Roman" w:hAnsi="Georgia" w:cs="Times New Roman"/>
           <w:sz w:val="24"/>
         </w:rPr>
         <w:t>Wrote technical report</w:t>
       </w:r>
       <w:r>
         <w:rPr>
-          <w:rFonts w:ascii="Times New Roman" w:eastAsia="Times New Roman" w:hAnsi="Times New Roman" w:cs="Times New Roman"/>
+          <w:rFonts w:ascii="Georgia" w:eastAsia="Times New Roman" w:hAnsi="Georgia" w:cs="Times New Roman"/>
           <w:sz w:val="24"/>
         </w:rPr>
         <w:t>s</w:t>
       </w:r>
       <w:r>
         <w:rPr>
-          <w:rFonts w:ascii="Times New Roman" w:eastAsia="Times New Roman" w:hAnsi="Times New Roman" w:cs="Times New Roman"/>
+          <w:rFonts w:ascii="Georgia" w:eastAsia="Times New Roman" w:hAnsi="Georgia" w:cs="Times New Roman"/>
           <w:sz w:val="24"/>
         </w:rPr>
         <w:t xml:space="preserve"> on projects</w:t>
@@ -937,17 +1100,20 @@
         </w:numPr>
         <w:spacing w:after="0" w:line="240" w:lineRule="auto"/>
         <w:ind w:hanging="359"/>
-      </w:pPr>
-      <w:r>
-        <w:rPr>
-          <w:rFonts w:ascii="Times New Roman" w:eastAsia="Times New Roman" w:hAnsi="Times New Roman" w:cs="Times New Roman"/>
+        <w:rPr>
+          <w:rFonts w:ascii="Georgia" w:hAnsi="Georgia"/>
+        </w:rPr>
+      </w:pPr>
+      <w:r>
+        <w:rPr>
+          <w:rFonts w:ascii="Georgia" w:eastAsia="Times New Roman" w:hAnsi="Georgia" w:cs="Times New Roman"/>
           <w:sz w:val="24"/>
         </w:rPr>
         <w:t>Gave presentations on</w:t>
       </w:r>
       <w:r>
         <w:rPr>
-          <w:rFonts w:ascii="Times New Roman" w:eastAsia="Times New Roman" w:hAnsi="Times New Roman" w:cs="Times New Roman"/>
+          <w:rFonts w:ascii="Georgia" w:eastAsia="Times New Roman" w:hAnsi="Georgia" w:cs="Times New Roman"/>
           <w:sz w:val="24"/>
         </w:rPr>
         <w:t xml:space="preserve"> progress and findings several times to different groups</w:t>
@@ -957,6 +1123,7 @@
       <w:pPr>
         <w:spacing w:after="0" w:line="240" w:lineRule="auto"/>
         <w:rPr>
+          <w:rFonts w:ascii="Georgia" w:hAnsi="Georgia"/>
           <w:sz w:val="14"/>
         </w:rPr>
       </w:pPr>
@@ -968,14 +1135,14 @@
         </w:tabs>
         <w:spacing w:after="0" w:line="240" w:lineRule="auto"/>
         <w:rPr>
-          <w:rFonts w:ascii="Times New Roman" w:eastAsia="Times New Roman" w:hAnsi="Times New Roman" w:cs="Times New Roman"/>
-          <w:b/>
-          <w:sz w:val="24"/>
-        </w:rPr>
-      </w:pPr>
-      <w:r>
-        <w:rPr>
-          <w:rFonts w:ascii="Times New Roman" w:eastAsia="Times New Roman" w:hAnsi="Times New Roman" w:cs="Times New Roman"/>
+          <w:rFonts w:ascii="Georgia" w:eastAsia="Times New Roman" w:hAnsi="Georgia" w:cs="Times New Roman"/>
+          <w:b/>
+          <w:sz w:val="24"/>
+        </w:rPr>
+      </w:pPr>
+      <w:r>
+        <w:rPr>
+          <w:rFonts w:ascii="Georgia" w:eastAsia="Times New Roman" w:hAnsi="Georgia" w:cs="Times New Roman"/>
           <w:b/>
           <w:sz w:val="24"/>
         </w:rPr>
@@ -983,7 +1150,7 @@
       </w:r>
       <w:r>
         <w:rPr>
-          <w:rFonts w:ascii="Times New Roman" w:eastAsia="Times New Roman" w:hAnsi="Times New Roman" w:cs="Times New Roman"/>
+          <w:rFonts w:ascii="Georgia" w:eastAsia="Times New Roman" w:hAnsi="Georgia" w:cs="Times New Roman"/>
           <w:b/>
           <w:sz w:val="24"/>
         </w:rPr>
@@ -991,7 +1158,7 @@
       </w:r>
       <w:r>
         <w:rPr>
-          <w:rFonts w:ascii="Times New Roman" w:eastAsia="Times New Roman" w:hAnsi="Times New Roman" w:cs="Times New Roman"/>
+          <w:rFonts w:ascii="Georgia" w:eastAsia="Times New Roman" w:hAnsi="Georgia" w:cs="Times New Roman"/>
           <w:b/>
           <w:sz w:val="24"/>
         </w:rPr>
@@ -999,7 +1166,7 @@
       </w:r>
       <w:r>
         <w:rPr>
-          <w:rFonts w:ascii="Times New Roman" w:eastAsia="Times New Roman" w:hAnsi="Times New Roman" w:cs="Times New Roman"/>
+          <w:rFonts w:ascii="Georgia" w:eastAsia="Times New Roman" w:hAnsi="Georgia" w:cs="Times New Roman"/>
           <w:b/>
           <w:sz w:val="24"/>
         </w:rPr>
@@ -1007,7 +1174,7 @@
       </w:r>
       <w:r>
         <w:rPr>
-          <w:rFonts w:ascii="Times New Roman" w:eastAsia="Times New Roman" w:hAnsi="Times New Roman" w:cs="Times New Roman"/>
+          <w:rFonts w:ascii="Georgia" w:eastAsia="Times New Roman" w:hAnsi="Georgia" w:cs="Times New Roman"/>
           <w:b/>
           <w:sz w:val="24"/>
         </w:rPr>
@@ -1018,14 +1185,14 @@
       <w:pPr>
         <w:spacing w:after="0" w:line="240" w:lineRule="auto"/>
         <w:rPr>
-          <w:rFonts w:ascii="Times New Roman" w:eastAsia="Times New Roman" w:hAnsi="Times New Roman" w:cs="Times New Roman"/>
+          <w:rFonts w:ascii="Georgia" w:eastAsia="Times New Roman" w:hAnsi="Georgia" w:cs="Times New Roman"/>
           <w:i/>
           <w:sz w:val="24"/>
         </w:rPr>
       </w:pPr>
       <w:r>
         <w:rPr>
-          <w:rFonts w:ascii="Times New Roman" w:eastAsia="Times New Roman" w:hAnsi="Times New Roman" w:cs="Times New Roman"/>
+          <w:rFonts w:ascii="Georgia" w:eastAsia="Times New Roman" w:hAnsi="Georgia" w:cs="Times New Roman"/>
           <w:i/>
           <w:sz w:val="24"/>
         </w:rPr>
@@ -1033,7 +1200,7 @@
       </w:r>
       <w:r>
         <w:rPr>
-          <w:rFonts w:ascii="Times New Roman" w:eastAsia="Times New Roman" w:hAnsi="Times New Roman" w:cs="Times New Roman"/>
+          <w:rFonts w:ascii="Georgia" w:eastAsia="Times New Roman" w:hAnsi="Georgia" w:cs="Times New Roman"/>
           <w:i/>
           <w:sz w:val="24"/>
         </w:rPr>
@@ -1047,10 +1214,13 @@
           <w:numId w:val="10"/>
         </w:numPr>
         <w:spacing w:after="0" w:line="240" w:lineRule="auto"/>
-      </w:pPr>
-      <w:r>
-        <w:rPr>
-          <w:rFonts w:ascii="Times New Roman" w:eastAsia="Times New Roman" w:hAnsi="Times New Roman" w:cs="Times New Roman"/>
+        <w:rPr>
+          <w:rFonts w:ascii="Georgia" w:hAnsi="Georgia"/>
+        </w:rPr>
+      </w:pPr>
+      <w:r>
+        <w:rPr>
+          <w:rFonts w:ascii="Georgia" w:eastAsia="Times New Roman" w:hAnsi="Georgia" w:cs="Times New Roman"/>
           <w:sz w:val="24"/>
         </w:rPr>
         <w:t>Managed and developed an Android application for use by internship program</w:t>
@@ -1064,31 +1234,34 @@
           <w:numId w:val="10"/>
         </w:numPr>
         <w:spacing w:after="0" w:line="240" w:lineRule="auto"/>
-      </w:pPr>
-      <w:r>
-        <w:rPr>
-          <w:rFonts w:ascii="Times New Roman" w:hAnsi="Times New Roman" w:cs="Times New Roman"/>
+        <w:rPr>
+          <w:rFonts w:ascii="Georgia" w:hAnsi="Georgia"/>
+        </w:rPr>
+      </w:pPr>
+      <w:r>
+        <w:rPr>
+          <w:rFonts w:ascii="Georgia" w:hAnsi="Georgia" w:cs="Times New Roman"/>
           <w:sz w:val="24"/>
         </w:rPr>
         <w:t xml:space="preserve">Used version control </w:t>
       </w:r>
       <w:r>
         <w:rPr>
-          <w:rFonts w:ascii="Times New Roman" w:hAnsi="Times New Roman" w:cs="Times New Roman"/>
+          <w:rFonts w:ascii="Georgia" w:hAnsi="Georgia" w:cs="Times New Roman"/>
           <w:sz w:val="24"/>
         </w:rPr>
         <w:t>to organize</w:t>
       </w:r>
       <w:r>
         <w:rPr>
-          <w:rFonts w:ascii="Times New Roman" w:hAnsi="Times New Roman" w:cs="Times New Roman"/>
+          <w:rFonts w:ascii="Georgia" w:hAnsi="Georgia" w:cs="Times New Roman"/>
           <w:sz w:val="24"/>
         </w:rPr>
         <w:t xml:space="preserve"> code</w:t>
       </w:r>
       <w:r>
         <w:rPr>
-          <w:rFonts w:ascii="Times New Roman" w:hAnsi="Times New Roman" w:cs="Times New Roman"/>
+          <w:rFonts w:ascii="Georgia" w:hAnsi="Georgia" w:cs="Times New Roman"/>
           <w:sz w:val="24"/>
         </w:rPr>
         <w:t xml:space="preserve"> and collaborate with team members</w:t>
@@ -1102,51 +1275,16 @@
         </w:numPr>
         <w:spacing w:after="0" w:line="240" w:lineRule="auto"/>
         <w:ind w:hanging="359"/>
-      </w:pPr>
-      <w:r>
-        <w:rPr>
-          <w:rFonts w:ascii="Times New Roman" w:eastAsia="Times New Roman" w:hAnsi="Times New Roman" w:cs="Times New Roman"/>
+        <w:rPr>
+          <w:rFonts w:ascii="Georgia" w:hAnsi="Georgia"/>
+        </w:rPr>
+      </w:pPr>
+      <w:r>
+        <w:rPr>
+          <w:rFonts w:ascii="Georgia" w:eastAsia="Times New Roman" w:hAnsi="Georgia" w:cs="Times New Roman"/>
           <w:sz w:val="24"/>
         </w:rPr>
         <w:t>Contributed to a technical report and a wiki page about the project for documentation</w:t>
-      </w:r>
-    </w:p>
-    <w:p>
-      <w:pPr>
-        <w:numPr>
-          <w:ilvl w:val="0"/>
-          <w:numId w:val="2"/>
-        </w:numPr>
-        <w:spacing w:after="0" w:line="240" w:lineRule="auto"/>
-        <w:ind w:hanging="359"/>
-      </w:pPr>
-      <w:r>
-        <w:rPr>
-          <w:rFonts w:ascii="Times New Roman" w:eastAsia="Times New Roman" w:hAnsi="Times New Roman" w:cs="Times New Roman"/>
-          <w:sz w:val="24"/>
-        </w:rPr>
-        <w:t>Presented</w:t>
-      </w:r>
-      <w:r>
-        <w:rPr>
-          <w:rFonts w:ascii="Times New Roman" w:eastAsia="Times New Roman" w:hAnsi="Times New Roman" w:cs="Times New Roman"/>
-          <w:sz w:val="24"/>
-        </w:rPr>
-        <w:t xml:space="preserve"> the project </w:t>
-      </w:r>
-      <w:r>
-        <w:rPr>
-          <w:rFonts w:ascii="Times New Roman" w:eastAsia="Times New Roman" w:hAnsi="Times New Roman" w:cs="Times New Roman"/>
-          <w:sz w:val="24"/>
-        </w:rPr>
-        <w:t>during an</w:t>
-      </w:r>
-      <w:r>
-        <w:rPr>
-          <w:rFonts w:ascii="Times New Roman" w:eastAsia="Times New Roman" w:hAnsi="Times New Roman" w:cs="Times New Roman"/>
-          <w:sz w:val="24"/>
-        </w:rPr>
-        <w:t xml:space="preserve"> “open house” event</w:t>
       </w:r>
     </w:p>
     <w:p>
@@ -1155,12 +1293,15 @@
           <w:tab w:val="left" w:pos="3840"/>
         </w:tabs>
         <w:spacing w:after="0" w:line="240" w:lineRule="auto"/>
-        <w:ind w:left="720"/>
-        <w:rPr>
-          <w:sz w:val="14"/>
-        </w:rPr>
-      </w:pPr>
-      <w:r>
+        <w:rPr>
+          <w:rFonts w:ascii="Georgia" w:hAnsi="Georgia" w:cs="Times New Roman"/>
+          <w:sz w:val="16"/>
+        </w:rPr>
+      </w:pPr>
+      <w:r>
+        <w:rPr>
+          <w:rFonts w:ascii="Georgia" w:hAnsi="Georgia"/>
+        </w:rPr>
         <w:tab/>
       </w:r>
     </w:p>
@@ -1169,28 +1310,19 @@
         <w:spacing w:after="0" w:line="240" w:lineRule="auto"/>
         <w:jc w:val="center"/>
         <w:rPr>
-          <w:rFonts w:ascii="Times New Roman" w:eastAsia="Times New Roman" w:hAnsi="Times New Roman" w:cs="Times New Roman"/>
+          <w:rFonts w:ascii="Georgia" w:eastAsia="Times New Roman" w:hAnsi="Georgia" w:cs="Times New Roman"/>
           <w:b/>
           <w:sz w:val="26"/>
         </w:rPr>
       </w:pPr>
       <w:r>
         <w:rPr>
-          <w:rFonts w:ascii="Times New Roman" w:eastAsia="Times New Roman" w:hAnsi="Times New Roman" w:cs="Times New Roman"/>
+          <w:rFonts w:ascii="Georgia" w:eastAsia="Times New Roman" w:hAnsi="Georgia" w:cs="Times New Roman"/>
           <w:b/>
           <w:sz w:val="26"/>
         </w:rPr>
         <w:t>TECHNICAL SKILLS</w:t>
       </w:r>
-    </w:p>
-    <w:p>
-      <w:pPr>
-        <w:spacing w:after="0" w:line="240" w:lineRule="auto"/>
-        <w:jc w:val="center"/>
-        <w:rPr>
-          <w:sz w:val="14"/>
-        </w:rPr>
-      </w:pPr>
     </w:p>
     <w:p>
       <w:pPr>
@@ -1202,36 +1334,23 @@
         <w:ind w:hanging="359"/>
         <w:contextualSpacing/>
         <w:rPr>
-          <w:sz w:val="24"/>
-        </w:rPr>
-      </w:pPr>
-      <w:r>
-        <w:rPr>
-          <w:rFonts w:ascii="Times New Roman" w:eastAsia="Times New Roman" w:hAnsi="Times New Roman" w:cs="Times New Roman"/>
-          <w:sz w:val="24"/>
-        </w:rPr>
-        <w:t xml:space="preserve">Operating Systems: Proficiency </w:t>
-      </w:r>
-      <w:r>
-        <w:rPr>
-          <w:rFonts w:ascii="Times New Roman" w:eastAsia="Times New Roman" w:hAnsi="Times New Roman" w:cs="Times New Roman"/>
-          <w:sz w:val="24"/>
-        </w:rPr>
-        <w:t xml:space="preserve">with Unix / Linux based </w:t>
-      </w:r>
-      <w:r>
-        <w:rPr>
-          <w:rFonts w:ascii="Times New Roman" w:eastAsia="Times New Roman" w:hAnsi="Times New Roman" w:cs="Times New Roman"/>
-          <w:sz w:val="24"/>
-        </w:rPr>
-        <w:t>OSs</w:t>
-      </w:r>
-      <w:r>
-        <w:rPr>
-          <w:rFonts w:ascii="Times New Roman" w:eastAsia="Times New Roman" w:hAnsi="Times New Roman" w:cs="Times New Roman"/>
-          <w:sz w:val="24"/>
-        </w:rPr>
-        <w:t xml:space="preserve"> as well as with Windows</w:t>
+          <w:rFonts w:ascii="Georgia" w:hAnsi="Georgia"/>
+          <w:sz w:val="24"/>
+        </w:rPr>
+      </w:pPr>
+      <w:r>
+        <w:rPr>
+          <w:rFonts w:ascii="Georgia" w:eastAsia="Times New Roman" w:hAnsi="Georgia" w:cs="Times New Roman"/>
+          <w:sz w:val="24"/>
+        </w:rPr>
+        <w:t xml:space="preserve">Proficiency with Linux </w:t>
+      </w:r>
+      <w:r>
+        <w:rPr>
+          <w:rFonts w:ascii="Georgia" w:eastAsia="Times New Roman" w:hAnsi="Georgia" w:cs="Times New Roman"/>
+          <w:sz w:val="24"/>
+        </w:rPr>
+        <w:t xml:space="preserve">and Linux terminal </w:t>
       </w:r>
     </w:p>
     <w:p>
@@ -1244,54 +1363,48 @@
         <w:ind w:hanging="359"/>
         <w:contextualSpacing/>
         <w:rPr>
-          <w:sz w:val="24"/>
-        </w:rPr>
-      </w:pPr>
-      <w:r>
-        <w:rPr>
-          <w:rFonts w:ascii="Times New Roman" w:eastAsia="Times New Roman" w:hAnsi="Times New Roman" w:cs="Times New Roman"/>
+          <w:rFonts w:ascii="Georgia" w:hAnsi="Georgia"/>
+          <w:sz w:val="24"/>
+        </w:rPr>
+      </w:pPr>
+      <w:r>
+        <w:rPr>
+          <w:rFonts w:ascii="Georgia" w:eastAsia="Times New Roman" w:hAnsi="Georgia" w:cs="Times New Roman"/>
           <w:sz w:val="24"/>
         </w:rPr>
         <w:t xml:space="preserve">Programming Languages: Experience with Java, </w:t>
       </w:r>
       <w:r>
         <w:rPr>
-          <w:rFonts w:ascii="Times New Roman" w:eastAsia="Times New Roman" w:hAnsi="Times New Roman" w:cs="Times New Roman"/>
-          <w:sz w:val="24"/>
-        </w:rPr>
-        <w:t>C++</w:t>
-      </w:r>
-      <w:r>
-        <w:rPr>
-          <w:rFonts w:ascii="Times New Roman" w:eastAsia="Times New Roman" w:hAnsi="Times New Roman" w:cs="Times New Roman"/>
-          <w:sz w:val="24"/>
-        </w:rPr>
-        <w:t xml:space="preserve">, Python, </w:t>
-      </w:r>
-      <w:r>
-        <w:rPr>
-          <w:rFonts w:ascii="Times New Roman" w:eastAsia="Times New Roman" w:hAnsi="Times New Roman" w:cs="Times New Roman"/>
+          <w:rFonts w:ascii="Georgia" w:eastAsia="Times New Roman" w:hAnsi="Georgia" w:cs="Times New Roman"/>
+          <w:sz w:val="24"/>
+        </w:rPr>
+        <w:t xml:space="preserve">C++, Python, </w:t>
+      </w:r>
+      <w:r>
+        <w:rPr>
+          <w:rFonts w:ascii="Georgia" w:eastAsia="Times New Roman" w:hAnsi="Georgia" w:cs="Times New Roman"/>
           <w:sz w:val="24"/>
         </w:rPr>
         <w:t>PHP,</w:t>
       </w:r>
       <w:r>
         <w:rPr>
-          <w:rFonts w:ascii="Times New Roman" w:eastAsia="Times New Roman" w:hAnsi="Times New Roman" w:cs="Times New Roman"/>
+          <w:rFonts w:ascii="Georgia" w:eastAsia="Times New Roman" w:hAnsi="Georgia" w:cs="Times New Roman"/>
           <w:sz w:val="24"/>
         </w:rPr>
         <w:t xml:space="preserve"> </w:t>
       </w:r>
       <w:r>
         <w:rPr>
-          <w:rFonts w:ascii="Times New Roman" w:eastAsia="Times New Roman" w:hAnsi="Times New Roman" w:cs="Times New Roman"/>
+          <w:rFonts w:ascii="Georgia" w:eastAsia="Times New Roman" w:hAnsi="Georgia" w:cs="Times New Roman"/>
           <w:sz w:val="24"/>
         </w:rPr>
         <w:t xml:space="preserve">and </w:t>
       </w:r>
       <w:r>
         <w:rPr>
-          <w:rFonts w:ascii="Times New Roman" w:eastAsia="Times New Roman" w:hAnsi="Times New Roman" w:cs="Times New Roman"/>
+          <w:rFonts w:ascii="Georgia" w:eastAsia="Times New Roman" w:hAnsi="Georgia" w:cs="Times New Roman"/>
           <w:sz w:val="24"/>
         </w:rPr>
         <w:t>JavaScript</w:t>
@@ -1307,85 +1420,104 @@
         <w:ind w:hanging="359"/>
         <w:contextualSpacing/>
         <w:rPr>
-          <w:sz w:val="24"/>
-        </w:rPr>
-      </w:pPr>
-      <w:r>
-        <w:rPr>
-          <w:rFonts w:ascii="Times New Roman" w:eastAsia="Times New Roman" w:hAnsi="Times New Roman" w:cs="Times New Roman"/>
+          <w:rFonts w:ascii="Georgia" w:hAnsi="Georgia"/>
+          <w:sz w:val="24"/>
+        </w:rPr>
+      </w:pPr>
+      <w:r>
+        <w:rPr>
+          <w:rFonts w:ascii="Georgia" w:eastAsia="Times New Roman" w:hAnsi="Georgia" w:cs="Times New Roman"/>
           <w:sz w:val="24"/>
         </w:rPr>
         <w:t>S</w:t>
       </w:r>
       <w:r>
         <w:rPr>
-          <w:rFonts w:ascii="Times New Roman" w:eastAsia="Times New Roman" w:hAnsi="Times New Roman" w:cs="Times New Roman"/>
+          <w:rFonts w:ascii="Georgia" w:eastAsia="Times New Roman" w:hAnsi="Georgia" w:cs="Times New Roman"/>
           <w:sz w:val="24"/>
         </w:rPr>
         <w:t>oftware: S</w:t>
       </w:r>
       <w:r>
         <w:rPr>
-          <w:rFonts w:ascii="Times New Roman" w:eastAsia="Times New Roman" w:hAnsi="Times New Roman" w:cs="Times New Roman"/>
+          <w:rFonts w:ascii="Georgia" w:eastAsia="Times New Roman" w:hAnsi="Georgia" w:cs="Times New Roman"/>
           <w:sz w:val="24"/>
         </w:rPr>
         <w:t xml:space="preserve">killed with </w:t>
       </w:r>
       <w:r>
         <w:rPr>
-          <w:rFonts w:ascii="Times New Roman" w:eastAsia="Times New Roman" w:hAnsi="Times New Roman" w:cs="Times New Roman"/>
+          <w:rFonts w:ascii="Georgia" w:eastAsia="Times New Roman" w:hAnsi="Georgia" w:cs="Times New Roman"/>
           <w:sz w:val="24"/>
         </w:rPr>
         <w:t>Git, CVS, Eclipse,</w:t>
       </w:r>
       <w:r>
         <w:rPr>
-          <w:rFonts w:ascii="Times New Roman" w:eastAsia="Times New Roman" w:hAnsi="Times New Roman" w:cs="Times New Roman"/>
-          <w:sz w:val="24"/>
-        </w:rPr>
-        <w:t xml:space="preserve"> PuTT</w:t>
-      </w:r>
-      <w:r>
-        <w:rPr>
-          <w:rFonts w:ascii="Times New Roman" w:eastAsia="Times New Roman" w:hAnsi="Times New Roman" w:cs="Times New Roman"/>
-          <w:sz w:val="24"/>
-        </w:rPr>
-        <w:t>Y, CodeBlocks,</w:t>
-      </w:r>
-      <w:r>
-        <w:rPr>
-          <w:rFonts w:ascii="Times New Roman" w:eastAsia="Times New Roman" w:hAnsi="Times New Roman" w:cs="Times New Roman"/>
+          <w:rFonts w:ascii="Georgia" w:eastAsia="Times New Roman" w:hAnsi="Georgia" w:cs="Times New Roman"/>
+          <w:sz w:val="24"/>
+        </w:rPr>
+        <w:t xml:space="preserve"> </w:t>
+      </w:r>
+      <w:proofErr w:type="spellStart"/>
+      <w:r>
+        <w:rPr>
+          <w:rFonts w:ascii="Georgia" w:eastAsia="Times New Roman" w:hAnsi="Georgia" w:cs="Times New Roman"/>
+          <w:sz w:val="24"/>
+        </w:rPr>
+        <w:t>PuTT</w:t>
+      </w:r>
+      <w:r>
+        <w:rPr>
+          <w:rFonts w:ascii="Georgia" w:eastAsia="Times New Roman" w:hAnsi="Georgia" w:cs="Times New Roman"/>
+          <w:sz w:val="24"/>
+        </w:rPr>
+        <w:t>Y</w:t>
+      </w:r>
+      <w:proofErr w:type="spellEnd"/>
+      <w:r>
+        <w:rPr>
+          <w:rFonts w:ascii="Georgia" w:eastAsia="Times New Roman" w:hAnsi="Georgia" w:cs="Times New Roman"/>
+          <w:sz w:val="24"/>
+        </w:rPr>
+        <w:t xml:space="preserve">, </w:t>
+      </w:r>
+      <w:proofErr w:type="spellStart"/>
+      <w:r>
+        <w:rPr>
+          <w:rFonts w:ascii="Georgia" w:eastAsia="Times New Roman" w:hAnsi="Georgia" w:cs="Times New Roman"/>
+          <w:sz w:val="24"/>
+        </w:rPr>
+        <w:t>CodeBlocks</w:t>
+      </w:r>
+      <w:proofErr w:type="spellEnd"/>
+      <w:r>
+        <w:rPr>
+          <w:rFonts w:ascii="Georgia" w:eastAsia="Times New Roman" w:hAnsi="Georgia" w:cs="Times New Roman"/>
+          <w:sz w:val="24"/>
+        </w:rPr>
+        <w:t>,</w:t>
+      </w:r>
+      <w:r>
+        <w:rPr>
+          <w:rFonts w:ascii="Georgia" w:eastAsia="Times New Roman" w:hAnsi="Georgia" w:cs="Times New Roman"/>
           <w:sz w:val="24"/>
         </w:rPr>
         <w:t xml:space="preserve"> Vim,</w:t>
       </w:r>
       <w:r>
         <w:rPr>
-          <w:rFonts w:ascii="Times New Roman" w:eastAsia="Times New Roman" w:hAnsi="Times New Roman" w:cs="Times New Roman"/>
-          <w:sz w:val="24"/>
-        </w:rPr>
-        <w:t xml:space="preserve"> MATLAB,</w:t>
-      </w:r>
-      <w:r>
-        <w:rPr>
-          <w:rFonts w:ascii="Times New Roman" w:eastAsia="Times New Roman" w:hAnsi="Times New Roman" w:cs="Times New Roman"/>
-          <w:sz w:val="24"/>
-        </w:rPr>
-        <w:t xml:space="preserve"> and Linux</w:t>
-      </w:r>
-      <w:r>
-        <w:rPr>
-          <w:rFonts w:ascii="Times New Roman" w:eastAsia="Times New Roman" w:hAnsi="Times New Roman" w:cs="Times New Roman"/>
+          <w:rFonts w:ascii="Georgia" w:eastAsia="Times New Roman" w:hAnsi="Georgia" w:cs="Times New Roman"/>
           <w:sz w:val="24"/>
         </w:rPr>
         <w:t xml:space="preserve"> </w:t>
       </w:r>
       <w:r>
         <w:rPr>
-          <w:rFonts w:ascii="Times New Roman" w:eastAsia="Times New Roman" w:hAnsi="Times New Roman" w:cs="Times New Roman"/>
-          <w:sz w:val="24"/>
-        </w:rPr>
-        <w:t>Terminal</w:t>
+          <w:rFonts w:ascii="Georgia" w:eastAsia="Times New Roman" w:hAnsi="Georgia" w:cs="Times New Roman"/>
+          <w:sz w:val="24"/>
+        </w:rPr>
+        <w:t>and MATLAB</w:t>
       </w:r>
     </w:p>
     <w:p>
@@ -1398,71 +1530,42 @@
         <w:ind w:hanging="359"/>
         <w:contextualSpacing/>
         <w:rPr>
-          <w:sz w:val="24"/>
-        </w:rPr>
-      </w:pPr>
-      <w:r>
-        <w:rPr>
-          <w:rFonts w:ascii="Times New Roman" w:eastAsia="Times New Roman" w:hAnsi="Times New Roman" w:cs="Times New Roman"/>
+          <w:rFonts w:ascii="Georgia" w:hAnsi="Georgia"/>
+          <w:sz w:val="24"/>
+        </w:rPr>
+      </w:pPr>
+      <w:r>
+        <w:rPr>
+          <w:rFonts w:ascii="Georgia" w:eastAsia="Times New Roman" w:hAnsi="Georgia" w:cs="Times New Roman"/>
           <w:sz w:val="24"/>
         </w:rPr>
         <w:t>Worked</w:t>
       </w:r>
       <w:r>
         <w:rPr>
-          <w:rFonts w:ascii="Times New Roman" w:eastAsia="Times New Roman" w:hAnsi="Times New Roman" w:cs="Times New Roman"/>
+          <w:rFonts w:ascii="Georgia" w:eastAsia="Times New Roman" w:hAnsi="Georgia" w:cs="Times New Roman"/>
           <w:sz w:val="24"/>
         </w:rPr>
         <w:t xml:space="preserve"> with MySQL</w:t>
       </w:r>
       <w:r>
         <w:rPr>
-          <w:rFonts w:ascii="Times New Roman" w:eastAsia="Times New Roman" w:hAnsi="Times New Roman" w:cs="Times New Roman"/>
+          <w:rFonts w:ascii="Georgia" w:eastAsia="Times New Roman" w:hAnsi="Georgia" w:cs="Times New Roman"/>
           <w:sz w:val="24"/>
         </w:rPr>
         <w:t xml:space="preserve"> and SQLite</w:t>
       </w:r>
       <w:r>
         <w:rPr>
-          <w:rFonts w:ascii="Times New Roman" w:eastAsia="Times New Roman" w:hAnsi="Times New Roman" w:cs="Times New Roman"/>
+          <w:rFonts w:ascii="Georgia" w:eastAsia="Times New Roman" w:hAnsi="Georgia" w:cs="Times New Roman"/>
           <w:sz w:val="24"/>
         </w:rPr>
         <w:t xml:space="preserve"> Databases</w:t>
       </w:r>
     </w:p>
-    <w:p>
-      <w:pPr>
-        <w:numPr>
-          <w:ilvl w:val="0"/>
-          <w:numId w:val="1"/>
-        </w:numPr>
-        <w:spacing w:after="240" w:line="240" w:lineRule="auto"/>
-        <w:ind w:hanging="359"/>
-        <w:contextualSpacing/>
-        <w:rPr>
-          <w:sz w:val="24"/>
-        </w:rPr>
-      </w:pPr>
-      <w:r>
-        <w:rPr>
-          <w:rFonts w:ascii="Times New Roman" w:eastAsia="Times New Roman" w:hAnsi="Times New Roman" w:cs="Times New Roman"/>
-          <w:sz w:val="24"/>
-        </w:rPr>
-        <w:t>Familiarity with computer hardw</w:t>
-      </w:r>
-      <w:r>
-        <w:rPr>
-          <w:rFonts w:ascii="Times New Roman" w:eastAsia="Times New Roman" w:hAnsi="Times New Roman" w:cs="Times New Roman"/>
-          <w:sz w:val="24"/>
-        </w:rPr>
-        <w:t>are components and building PCs</w:t>
-      </w:r>
-      <w:bookmarkStart w:id="0" w:name="_GoBack"/>
-      <w:bookmarkEnd w:id="0"/>
-    </w:p>
     <w:sectPr>
-      <w:headerReference w:type="default" r:id="rId8"/>
-      <w:footerReference w:type="default" r:id="rId9"/>
+      <w:headerReference w:type="default" r:id="rId9"/>
+      <w:footerReference w:type="default" r:id="rId10"/>
       <w:pgSz w:w="12240" w:h="15840"/>
       <w:pgMar w:top="720" w:right="720" w:bottom="720" w:left="720" w:header="720" w:footer="720" w:gutter="0"/>
       <w:cols w:space="720"/>
@@ -1544,7 +1647,7 @@
       <w:spacing w:after="0" w:line="240" w:lineRule="auto"/>
       <w:jc w:val="center"/>
       <w:rPr>
-        <w:rFonts w:ascii="Times New Roman" w:eastAsia="Times New Roman" w:hAnsi="Times New Roman" w:cs="Times New Roman"/>
+        <w:rFonts w:ascii="Georgia" w:eastAsia="Times New Roman" w:hAnsi="Georgia" w:cs="Times New Roman"/>
         <w:b/>
         <w:color w:val="auto"/>
         <w:sz w:val="40"/>
@@ -1552,7 +1655,7 @@
     </w:pPr>
     <w:r>
       <w:rPr>
-        <w:rFonts w:ascii="Times New Roman" w:eastAsia="Times New Roman" w:hAnsi="Times New Roman" w:cs="Times New Roman"/>
+        <w:rFonts w:ascii="Georgia" w:eastAsia="Times New Roman" w:hAnsi="Georgia" w:cs="Times New Roman"/>
         <w:b/>
         <w:color w:val="auto"/>
         <w:sz w:val="40"/>
@@ -1565,16 +1668,27 @@
       <w:spacing w:after="0" w:line="240" w:lineRule="auto"/>
       <w:jc w:val="center"/>
       <w:rPr>
+        <w:rFonts w:ascii="Georgia" w:hAnsi="Georgia"/>
         <w:color w:val="auto"/>
         <w:sz w:val="24"/>
       </w:rPr>
     </w:pPr>
+    <w:hyperlink r:id="rId1" w:history="1">
+      <w:r>
+        <w:rPr>
+          <w:rStyle w:val="Hyperlink"/>
+          <w:rFonts w:ascii="Georgia" w:hAnsi="Georgia" w:cs="Times New Roman"/>
+          <w:sz w:val="24"/>
+        </w:rPr>
+        <w:t>https://github.com/barestides</w:t>
+      </w:r>
+    </w:hyperlink>
     <w:r>
       <w:rPr>
-        <w:rFonts w:ascii="Times New Roman" w:hAnsi="Times New Roman" w:cs="Times New Roman"/>
+        <w:rFonts w:ascii="Georgia" w:hAnsi="Georgia" w:cs="Times New Roman"/>
         <w:sz w:val="24"/>
       </w:rPr>
-      <w:t>https://github.com/barestides</w:t>
+      <w:t xml:space="preserve"> </w:t>
     </w:r>
   </w:p>
   <w:p>
@@ -1584,6 +1698,7 @@
       </w:tabs>
       <w:spacing w:after="0" w:line="240" w:lineRule="auto"/>
       <w:rPr>
+        <w:rFonts w:ascii="Georgia" w:eastAsia="Times New Roman" w:hAnsi="Georgia" w:cs="Times New Roman"/>
         <w:color w:val="auto"/>
         <w:sz w:val="26"/>
         <w:szCs w:val="26"/>
@@ -1591,7 +1706,7 @@
     </w:pPr>
     <w:r>
       <w:rPr>
-        <w:rFonts w:ascii="Times New Roman" w:eastAsia="Times New Roman" w:hAnsi="Times New Roman" w:cs="Times New Roman"/>
+        <w:rFonts w:ascii="Georgia" w:eastAsia="Times New Roman" w:hAnsi="Georgia" w:cs="Times New Roman"/>
         <w:color w:val="auto"/>
         <w:sz w:val="26"/>
         <w:szCs w:val="26"/>
@@ -1600,7 +1715,7 @@
     </w:r>
     <w:r>
       <w:rPr>
-        <w:rFonts w:ascii="Times New Roman" w:eastAsia="Times New Roman" w:hAnsi="Times New Roman" w:cs="Times New Roman"/>
+        <w:rFonts w:ascii="Georgia" w:eastAsia="Times New Roman" w:hAnsi="Georgia" w:cs="Times New Roman"/>
         <w:color w:val="auto"/>
         <w:sz w:val="26"/>
         <w:szCs w:val="26"/>
@@ -1609,7 +1724,7 @@
     </w:r>
     <w:r>
       <w:rPr>
-        <w:rFonts w:ascii="Times New Roman" w:eastAsia="Times New Roman" w:hAnsi="Times New Roman" w:cs="Times New Roman"/>
+        <w:rFonts w:ascii="Georgia" w:eastAsia="Times New Roman" w:hAnsi="Georgia" w:cs="Times New Roman"/>
         <w:color w:val="auto"/>
         <w:sz w:val="26"/>
         <w:szCs w:val="26"/>
@@ -1618,7 +1733,7 @@
     </w:r>
     <w:r>
       <w:rPr>
-        <w:rFonts w:ascii="Times New Roman" w:eastAsia="Times New Roman" w:hAnsi="Times New Roman" w:cs="Times New Roman"/>
+        <w:rFonts w:ascii="Georgia" w:eastAsia="Times New Roman" w:hAnsi="Georgia" w:cs="Times New Roman"/>
         <w:color w:val="auto"/>
         <w:sz w:val="26"/>
         <w:szCs w:val="26"/>
@@ -1633,12 +1748,13 @@
       </w:tabs>
       <w:spacing w:after="0" w:line="240" w:lineRule="auto"/>
       <w:rPr>
+        <w:rFonts w:ascii="Georgia" w:hAnsi="Georgia"/>
         <w:color w:val="auto"/>
       </w:rPr>
     </w:pPr>
     <w:r>
       <w:rPr>
-        <w:rFonts w:ascii="Times New Roman" w:eastAsia="Times New Roman" w:hAnsi="Times New Roman" w:cs="Times New Roman"/>
+        <w:rFonts w:ascii="Georgia" w:eastAsia="Times New Roman" w:hAnsi="Georgia" w:cs="Times New Roman"/>
         <w:noProof/>
         <w:color w:val="auto"/>
         <w:sz w:val="24"/>
@@ -1712,7 +1828,7 @@
     </w:r>
     <w:r>
       <w:rPr>
-        <w:rFonts w:ascii="Times New Roman" w:eastAsia="Times New Roman" w:hAnsi="Times New Roman" w:cs="Times New Roman"/>
+        <w:rFonts w:ascii="Georgia" w:eastAsia="Times New Roman" w:hAnsi="Georgia" w:cs="Times New Roman"/>
         <w:color w:val="auto"/>
         <w:sz w:val="26"/>
         <w:szCs w:val="26"/>
@@ -1721,7 +1837,7 @@
     </w:r>
     <w:r>
       <w:rPr>
-        <w:rFonts w:ascii="Times New Roman" w:eastAsia="Times New Roman" w:hAnsi="Times New Roman" w:cs="Times New Roman"/>
+        <w:rFonts w:ascii="Georgia" w:eastAsia="Times New Roman" w:hAnsi="Georgia" w:cs="Times New Roman"/>
         <w:color w:val="auto"/>
         <w:sz w:val="26"/>
         <w:szCs w:val="26"/>
@@ -1730,7 +1846,7 @@
     </w:r>
     <w:r>
       <w:rPr>
-        <w:rFonts w:ascii="Times New Roman" w:eastAsia="Times New Roman" w:hAnsi="Times New Roman" w:cs="Times New Roman"/>
+        <w:rFonts w:ascii="Georgia" w:eastAsia="Times New Roman" w:hAnsi="Georgia" w:cs="Times New Roman"/>
         <w:color w:val="auto"/>
         <w:sz w:val="26"/>
         <w:szCs w:val="26"/>
@@ -1739,7 +1855,7 @@
     </w:r>
     <w:r>
       <w:rPr>
-        <w:rFonts w:ascii="Times New Roman" w:eastAsia="Times New Roman" w:hAnsi="Times New Roman" w:cs="Times New Roman"/>
+        <w:rFonts w:ascii="Georgia" w:eastAsia="Times New Roman" w:hAnsi="Georgia" w:cs="Times New Roman"/>
         <w:color w:val="auto"/>
         <w:sz w:val="26"/>
         <w:szCs w:val="26"/>
@@ -1756,11 +1872,14 @@
         <w:tab w:val="right" w:pos="10800"/>
       </w:tabs>
       <w:rPr>
-        <w:rFonts w:ascii="Times New Roman" w:hAnsi="Times New Roman" w:cs="Times New Roman"/>
+        <w:rFonts w:ascii="Georgia" w:hAnsi="Georgia" w:cs="Times New Roman"/>
         <w:sz w:val="24"/>
       </w:rPr>
     </w:pPr>
     <w:r>
+      <w:rPr>
+        <w:rFonts w:ascii="Georgia" w:hAnsi="Georgia"/>
+      </w:rPr>
       <w:tab/>
     </w:r>
   </w:p>
@@ -1770,6 +1889,119 @@
 <file path=word/numbering.xml><?xml version="1.0" encoding="utf-8"?>
 <w:numbering xmlns:wpc="http://schemas.microsoft.com/office/word/2010/wordprocessingCanvas" xmlns:cx="http://schemas.microsoft.com/office/drawing/2014/chartex" xmlns:cx1="http://schemas.microsoft.com/office/drawing/2015/9/8/chartex" xmlns:mc="http://schemas.openxmlformats.org/markup-compatibility/2006" xmlns:o="urn:schemas-microsoft-com:office:office" xmlns:r="http://schemas.openxmlformats.org/officeDocument/2006/relationships" xmlns:m="http://schemas.openxmlformats.org/officeDocument/2006/math" xmlns:v="urn:schemas-microsoft-com:vml" xmlns:wp14="http://schemas.microsoft.com/office/word/2010/wordprocessingDrawing" xmlns:wp="http://schemas.openxmlformats.org/drawingml/2006/wordprocessingDrawing" xmlns:w10="urn:schemas-microsoft-com:office:word" xmlns:w="http://schemas.openxmlformats.org/wordprocessingml/2006/main" xmlns:w14="http://schemas.microsoft.com/office/word/2010/wordml" xmlns:w15="http://schemas.microsoft.com/office/word/2012/wordml" xmlns:w16se="http://schemas.microsoft.com/office/word/2015/wordml/symex" xmlns:wpg="http://schemas.microsoft.com/office/word/2010/wordprocessingGroup" xmlns:wpi="http://schemas.microsoft.com/office/word/2010/wordprocessingInk" xmlns:wne="http://schemas.microsoft.com/office/word/2006/wordml" xmlns:wps="http://schemas.microsoft.com/office/word/2010/wordprocessingShape" mc:Ignorable="w14 w15 w16se wp14">
   <w:abstractNum w:abstractNumId="0" w15:restartNumberingAfterBreak="0">
+    <w:nsid w:val="02E068A4"/>
+    <w:multiLevelType w:val="hybridMultilevel"/>
+    <w:tmpl w:val="573CF286"/>
+    <w:lvl w:ilvl="0" w:tplc="04090001">
+      <w:start w:val="1"/>
+      <w:numFmt w:val="bullet"/>
+      <w:lvlText w:val=""/>
+      <w:lvlJc w:val="left"/>
+      <w:pPr>
+        <w:ind w:left="1440" w:hanging="360"/>
+      </w:pPr>
+      <w:rPr>
+        <w:rFonts w:ascii="Symbol" w:hAnsi="Symbol" w:hint="default"/>
+      </w:rPr>
+    </w:lvl>
+    <w:lvl w:ilvl="1" w:tplc="04090003" w:tentative="1">
+      <w:start w:val="1"/>
+      <w:numFmt w:val="bullet"/>
+      <w:lvlText w:val="o"/>
+      <w:lvlJc w:val="left"/>
+      <w:pPr>
+        <w:ind w:left="2160" w:hanging="360"/>
+      </w:pPr>
+      <w:rPr>
+        <w:rFonts w:ascii="Courier New" w:hAnsi="Courier New" w:cs="Courier New" w:hint="default"/>
+      </w:rPr>
+    </w:lvl>
+    <w:lvl w:ilvl="2" w:tplc="04090005" w:tentative="1">
+      <w:start w:val="1"/>
+      <w:numFmt w:val="bullet"/>
+      <w:lvlText w:val=""/>
+      <w:lvlJc w:val="left"/>
+      <w:pPr>
+        <w:ind w:left="2880" w:hanging="360"/>
+      </w:pPr>
+      <w:rPr>
+        <w:rFonts w:ascii="Wingdings" w:hAnsi="Wingdings" w:hint="default"/>
+      </w:rPr>
+    </w:lvl>
+    <w:lvl w:ilvl="3" w:tplc="04090001" w:tentative="1">
+      <w:start w:val="1"/>
+      <w:numFmt w:val="bullet"/>
+      <w:lvlText w:val=""/>
+      <w:lvlJc w:val="left"/>
+      <w:pPr>
+        <w:ind w:left="3600" w:hanging="360"/>
+      </w:pPr>
+      <w:rPr>
+        <w:rFonts w:ascii="Symbol" w:hAnsi="Symbol" w:hint="default"/>
+      </w:rPr>
+    </w:lvl>
+    <w:lvl w:ilvl="4" w:tplc="04090003" w:tentative="1">
+      <w:start w:val="1"/>
+      <w:numFmt w:val="bullet"/>
+      <w:lvlText w:val="o"/>
+      <w:lvlJc w:val="left"/>
+      <w:pPr>
+        <w:ind w:left="4320" w:hanging="360"/>
+      </w:pPr>
+      <w:rPr>
+        <w:rFonts w:ascii="Courier New" w:hAnsi="Courier New" w:cs="Courier New" w:hint="default"/>
+      </w:rPr>
+    </w:lvl>
+    <w:lvl w:ilvl="5" w:tplc="04090005" w:tentative="1">
+      <w:start w:val="1"/>
+      <w:numFmt w:val="bullet"/>
+      <w:lvlText w:val=""/>
+      <w:lvlJc w:val="left"/>
+      <w:pPr>
+        <w:ind w:left="5040" w:hanging="360"/>
+      </w:pPr>
+      <w:rPr>
+        <w:rFonts w:ascii="Wingdings" w:hAnsi="Wingdings" w:hint="default"/>
+      </w:rPr>
+    </w:lvl>
+    <w:lvl w:ilvl="6" w:tplc="04090001" w:tentative="1">
+      <w:start w:val="1"/>
+      <w:numFmt w:val="bullet"/>
+      <w:lvlText w:val=""/>
+      <w:lvlJc w:val="left"/>
+      <w:pPr>
+        <w:ind w:left="5760" w:hanging="360"/>
+      </w:pPr>
+      <w:rPr>
+        <w:rFonts w:ascii="Symbol" w:hAnsi="Symbol" w:hint="default"/>
+      </w:rPr>
+    </w:lvl>
+    <w:lvl w:ilvl="7" w:tplc="04090003" w:tentative="1">
+      <w:start w:val="1"/>
+      <w:numFmt w:val="bullet"/>
+      <w:lvlText w:val="o"/>
+      <w:lvlJc w:val="left"/>
+      <w:pPr>
+        <w:ind w:left="6480" w:hanging="360"/>
+      </w:pPr>
+      <w:rPr>
+        <w:rFonts w:ascii="Courier New" w:hAnsi="Courier New" w:cs="Courier New" w:hint="default"/>
+      </w:rPr>
+    </w:lvl>
+    <w:lvl w:ilvl="8" w:tplc="04090005" w:tentative="1">
+      <w:start w:val="1"/>
+      <w:numFmt w:val="bullet"/>
+      <w:lvlText w:val=""/>
+      <w:lvlJc w:val="left"/>
+      <w:pPr>
+        <w:ind w:left="7200" w:hanging="360"/>
+      </w:pPr>
+      <w:rPr>
+        <w:rFonts w:ascii="Wingdings" w:hAnsi="Wingdings" w:hint="default"/>
+      </w:rPr>
+    </w:lvl>
+  </w:abstractNum>
+  <w:abstractNum w:abstractNumId="1" w15:restartNumberingAfterBreak="0">
     <w:nsid w:val="0AC97288"/>
     <w:multiLevelType w:val="hybridMultilevel"/>
     <w:tmpl w:val="47504228"/>
@@ -1882,7 +2114,7 @@
       </w:rPr>
     </w:lvl>
   </w:abstractNum>
-  <w:abstractNum w:abstractNumId="1" w15:restartNumberingAfterBreak="0">
+  <w:abstractNum w:abstractNumId="2" w15:restartNumberingAfterBreak="0">
     <w:nsid w:val="0E201E54"/>
     <w:multiLevelType w:val="hybridMultilevel"/>
     <w:tmpl w:val="793A1F06"/>
@@ -1995,7 +2227,120 @@
       </w:rPr>
     </w:lvl>
   </w:abstractNum>
-  <w:abstractNum w:abstractNumId="2" w15:restartNumberingAfterBreak="0">
+  <w:abstractNum w:abstractNumId="3" w15:restartNumberingAfterBreak="0">
+    <w:nsid w:val="13804464"/>
+    <w:multiLevelType w:val="hybridMultilevel"/>
+    <w:tmpl w:val="C2CCA550"/>
+    <w:lvl w:ilvl="0" w:tplc="04090001">
+      <w:start w:val="1"/>
+      <w:numFmt w:val="bullet"/>
+      <w:lvlText w:val=""/>
+      <w:lvlJc w:val="left"/>
+      <w:pPr>
+        <w:ind w:left="720" w:hanging="360"/>
+      </w:pPr>
+      <w:rPr>
+        <w:rFonts w:ascii="Symbol" w:hAnsi="Symbol" w:hint="default"/>
+      </w:rPr>
+    </w:lvl>
+    <w:lvl w:ilvl="1" w:tplc="04090003" w:tentative="1">
+      <w:start w:val="1"/>
+      <w:numFmt w:val="bullet"/>
+      <w:lvlText w:val="o"/>
+      <w:lvlJc w:val="left"/>
+      <w:pPr>
+        <w:ind w:left="1440" w:hanging="360"/>
+      </w:pPr>
+      <w:rPr>
+        <w:rFonts w:ascii="Courier New" w:hAnsi="Courier New" w:cs="Courier New" w:hint="default"/>
+      </w:rPr>
+    </w:lvl>
+    <w:lvl w:ilvl="2" w:tplc="04090005" w:tentative="1">
+      <w:start w:val="1"/>
+      <w:numFmt w:val="bullet"/>
+      <w:lvlText w:val=""/>
+      <w:lvlJc w:val="left"/>
+      <w:pPr>
+        <w:ind w:left="2160" w:hanging="360"/>
+      </w:pPr>
+      <w:rPr>
+        <w:rFonts w:ascii="Wingdings" w:hAnsi="Wingdings" w:hint="default"/>
+      </w:rPr>
+    </w:lvl>
+    <w:lvl w:ilvl="3" w:tplc="04090001" w:tentative="1">
+      <w:start w:val="1"/>
+      <w:numFmt w:val="bullet"/>
+      <w:lvlText w:val=""/>
+      <w:lvlJc w:val="left"/>
+      <w:pPr>
+        <w:ind w:left="2880" w:hanging="360"/>
+      </w:pPr>
+      <w:rPr>
+        <w:rFonts w:ascii="Symbol" w:hAnsi="Symbol" w:hint="default"/>
+      </w:rPr>
+    </w:lvl>
+    <w:lvl w:ilvl="4" w:tplc="04090003" w:tentative="1">
+      <w:start w:val="1"/>
+      <w:numFmt w:val="bullet"/>
+      <w:lvlText w:val="o"/>
+      <w:lvlJc w:val="left"/>
+      <w:pPr>
+        <w:ind w:left="3600" w:hanging="360"/>
+      </w:pPr>
+      <w:rPr>
+        <w:rFonts w:ascii="Courier New" w:hAnsi="Courier New" w:cs="Courier New" w:hint="default"/>
+      </w:rPr>
+    </w:lvl>
+    <w:lvl w:ilvl="5" w:tplc="04090005" w:tentative="1">
+      <w:start w:val="1"/>
+      <w:numFmt w:val="bullet"/>
+      <w:lvlText w:val=""/>
+      <w:lvlJc w:val="left"/>
+      <w:pPr>
+        <w:ind w:left="4320" w:hanging="360"/>
+      </w:pPr>
+      <w:rPr>
+        <w:rFonts w:ascii="Wingdings" w:hAnsi="Wingdings" w:hint="default"/>
+      </w:rPr>
+    </w:lvl>
+    <w:lvl w:ilvl="6" w:tplc="04090001" w:tentative="1">
+      <w:start w:val="1"/>
+      <w:numFmt w:val="bullet"/>
+      <w:lvlText w:val=""/>
+      <w:lvlJc w:val="left"/>
+      <w:pPr>
+        <w:ind w:left="5040" w:hanging="360"/>
+      </w:pPr>
+      <w:rPr>
+        <w:rFonts w:ascii="Symbol" w:hAnsi="Symbol" w:hint="default"/>
+      </w:rPr>
+    </w:lvl>
+    <w:lvl w:ilvl="7" w:tplc="04090003" w:tentative="1">
+      <w:start w:val="1"/>
+      <w:numFmt w:val="bullet"/>
+      <w:lvlText w:val="o"/>
+      <w:lvlJc w:val="left"/>
+      <w:pPr>
+        <w:ind w:left="5760" w:hanging="360"/>
+      </w:pPr>
+      <w:rPr>
+        <w:rFonts w:ascii="Courier New" w:hAnsi="Courier New" w:cs="Courier New" w:hint="default"/>
+      </w:rPr>
+    </w:lvl>
+    <w:lvl w:ilvl="8" w:tplc="04090005" w:tentative="1">
+      <w:start w:val="1"/>
+      <w:numFmt w:val="bullet"/>
+      <w:lvlText w:val=""/>
+      <w:lvlJc w:val="left"/>
+      <w:pPr>
+        <w:ind w:left="6480" w:hanging="360"/>
+      </w:pPr>
+      <w:rPr>
+        <w:rFonts w:ascii="Wingdings" w:hAnsi="Wingdings" w:hint="default"/>
+      </w:rPr>
+    </w:lvl>
+  </w:abstractNum>
+  <w:abstractNum w:abstractNumId="4" w15:restartNumberingAfterBreak="0">
     <w:nsid w:val="505F08A5"/>
     <w:multiLevelType w:val="hybridMultilevel"/>
     <w:tmpl w:val="8D9C2D22"/>
@@ -2108,7 +2453,7 @@
       </w:rPr>
     </w:lvl>
   </w:abstractNum>
-  <w:abstractNum w:abstractNumId="3" w15:restartNumberingAfterBreak="0">
+  <w:abstractNum w:abstractNumId="5" w15:restartNumberingAfterBreak="0">
     <w:nsid w:val="52902788"/>
     <w:multiLevelType w:val="multilevel"/>
     <w:tmpl w:val="9306C00A"/>
@@ -2230,7 +2575,7 @@
       </w:rPr>
     </w:lvl>
   </w:abstractNum>
-  <w:abstractNum w:abstractNumId="4" w15:restartNumberingAfterBreak="0">
+  <w:abstractNum w:abstractNumId="6" w15:restartNumberingAfterBreak="0">
     <w:nsid w:val="57005211"/>
     <w:multiLevelType w:val="multilevel"/>
     <w:tmpl w:val="2330707C"/>
@@ -2352,7 +2697,7 @@
       </w:rPr>
     </w:lvl>
   </w:abstractNum>
-  <w:abstractNum w:abstractNumId="5" w15:restartNumberingAfterBreak="0">
+  <w:abstractNum w:abstractNumId="7" w15:restartNumberingAfterBreak="0">
     <w:nsid w:val="5D2762C1"/>
     <w:multiLevelType w:val="multilevel"/>
     <w:tmpl w:val="B10A49F8"/>
@@ -2474,7 +2819,7 @@
       </w:rPr>
     </w:lvl>
   </w:abstractNum>
-  <w:abstractNum w:abstractNumId="6" w15:restartNumberingAfterBreak="0">
+  <w:abstractNum w:abstractNumId="8" w15:restartNumberingAfterBreak="0">
     <w:nsid w:val="63BA13C3"/>
     <w:multiLevelType w:val="hybridMultilevel"/>
     <w:tmpl w:val="C3FEA2D8"/>
@@ -2587,7 +2932,7 @@
       </w:rPr>
     </w:lvl>
   </w:abstractNum>
-  <w:abstractNum w:abstractNumId="7" w15:restartNumberingAfterBreak="0">
+  <w:abstractNum w:abstractNumId="9" w15:restartNumberingAfterBreak="0">
     <w:nsid w:val="660F1EED"/>
     <w:multiLevelType w:val="hybridMultilevel"/>
     <w:tmpl w:val="499EC062"/>
@@ -2700,7 +3045,7 @@
       </w:rPr>
     </w:lvl>
   </w:abstractNum>
-  <w:abstractNum w:abstractNumId="8" w15:restartNumberingAfterBreak="0">
+  <w:abstractNum w:abstractNumId="10" w15:restartNumberingAfterBreak="0">
     <w:nsid w:val="6BF56BE1"/>
     <w:multiLevelType w:val="multilevel"/>
     <w:tmpl w:val="D4263438"/>
@@ -2822,7 +3167,7 @@
       </w:rPr>
     </w:lvl>
   </w:abstractNum>
-  <w:abstractNum w:abstractNumId="9" w15:restartNumberingAfterBreak="0">
+  <w:abstractNum w:abstractNumId="11" w15:restartNumberingAfterBreak="0">
     <w:nsid w:val="7C691203"/>
     <w:multiLevelType w:val="multilevel"/>
     <w:tmpl w:val="788863FA"/>
@@ -2935,7 +3280,7 @@
       </w:rPr>
     </w:lvl>
   </w:abstractNum>
-  <w:abstractNum w:abstractNumId="10" w15:restartNumberingAfterBreak="0">
+  <w:abstractNum w:abstractNumId="12" w15:restartNumberingAfterBreak="0">
     <w:nsid w:val="7E527605"/>
     <w:multiLevelType w:val="multilevel"/>
     <w:tmpl w:val="EFCE5CA2"/>
@@ -3057,38 +3402,160 @@
       </w:rPr>
     </w:lvl>
   </w:abstractNum>
+  <w:abstractNum w:abstractNumId="13" w15:restartNumberingAfterBreak="0">
+    <w:nsid w:val="7F2E549D"/>
+    <w:multiLevelType w:val="hybridMultilevel"/>
+    <w:tmpl w:val="B9BCD0A4"/>
+    <w:lvl w:ilvl="0" w:tplc="04090001">
+      <w:start w:val="1"/>
+      <w:numFmt w:val="bullet"/>
+      <w:lvlText w:val=""/>
+      <w:lvlJc w:val="left"/>
+      <w:pPr>
+        <w:ind w:left="720" w:hanging="360"/>
+      </w:pPr>
+      <w:rPr>
+        <w:rFonts w:ascii="Symbol" w:hAnsi="Symbol" w:hint="default"/>
+      </w:rPr>
+    </w:lvl>
+    <w:lvl w:ilvl="1" w:tplc="04090003" w:tentative="1">
+      <w:start w:val="1"/>
+      <w:numFmt w:val="bullet"/>
+      <w:lvlText w:val="o"/>
+      <w:lvlJc w:val="left"/>
+      <w:pPr>
+        <w:ind w:left="1440" w:hanging="360"/>
+      </w:pPr>
+      <w:rPr>
+        <w:rFonts w:ascii="Courier New" w:hAnsi="Courier New" w:cs="Courier New" w:hint="default"/>
+      </w:rPr>
+    </w:lvl>
+    <w:lvl w:ilvl="2" w:tplc="04090005" w:tentative="1">
+      <w:start w:val="1"/>
+      <w:numFmt w:val="bullet"/>
+      <w:lvlText w:val=""/>
+      <w:lvlJc w:val="left"/>
+      <w:pPr>
+        <w:ind w:left="2160" w:hanging="360"/>
+      </w:pPr>
+      <w:rPr>
+        <w:rFonts w:ascii="Wingdings" w:hAnsi="Wingdings" w:hint="default"/>
+      </w:rPr>
+    </w:lvl>
+    <w:lvl w:ilvl="3" w:tplc="04090001" w:tentative="1">
+      <w:start w:val="1"/>
+      <w:numFmt w:val="bullet"/>
+      <w:lvlText w:val=""/>
+      <w:lvlJc w:val="left"/>
+      <w:pPr>
+        <w:ind w:left="2880" w:hanging="360"/>
+      </w:pPr>
+      <w:rPr>
+        <w:rFonts w:ascii="Symbol" w:hAnsi="Symbol" w:hint="default"/>
+      </w:rPr>
+    </w:lvl>
+    <w:lvl w:ilvl="4" w:tplc="04090003" w:tentative="1">
+      <w:start w:val="1"/>
+      <w:numFmt w:val="bullet"/>
+      <w:lvlText w:val="o"/>
+      <w:lvlJc w:val="left"/>
+      <w:pPr>
+        <w:ind w:left="3600" w:hanging="360"/>
+      </w:pPr>
+      <w:rPr>
+        <w:rFonts w:ascii="Courier New" w:hAnsi="Courier New" w:cs="Courier New" w:hint="default"/>
+      </w:rPr>
+    </w:lvl>
+    <w:lvl w:ilvl="5" w:tplc="04090005" w:tentative="1">
+      <w:start w:val="1"/>
+      <w:numFmt w:val="bullet"/>
+      <w:lvlText w:val=""/>
+      <w:lvlJc w:val="left"/>
+      <w:pPr>
+        <w:ind w:left="4320" w:hanging="360"/>
+      </w:pPr>
+      <w:rPr>
+        <w:rFonts w:ascii="Wingdings" w:hAnsi="Wingdings" w:hint="default"/>
+      </w:rPr>
+    </w:lvl>
+    <w:lvl w:ilvl="6" w:tplc="04090001" w:tentative="1">
+      <w:start w:val="1"/>
+      <w:numFmt w:val="bullet"/>
+      <w:lvlText w:val=""/>
+      <w:lvlJc w:val="left"/>
+      <w:pPr>
+        <w:ind w:left="5040" w:hanging="360"/>
+      </w:pPr>
+      <w:rPr>
+        <w:rFonts w:ascii="Symbol" w:hAnsi="Symbol" w:hint="default"/>
+      </w:rPr>
+    </w:lvl>
+    <w:lvl w:ilvl="7" w:tplc="04090003" w:tentative="1">
+      <w:start w:val="1"/>
+      <w:numFmt w:val="bullet"/>
+      <w:lvlText w:val="o"/>
+      <w:lvlJc w:val="left"/>
+      <w:pPr>
+        <w:ind w:left="5760" w:hanging="360"/>
+      </w:pPr>
+      <w:rPr>
+        <w:rFonts w:ascii="Courier New" w:hAnsi="Courier New" w:cs="Courier New" w:hint="default"/>
+      </w:rPr>
+    </w:lvl>
+    <w:lvl w:ilvl="8" w:tplc="04090005" w:tentative="1">
+      <w:start w:val="1"/>
+      <w:numFmt w:val="bullet"/>
+      <w:lvlText w:val=""/>
+      <w:lvlJc w:val="left"/>
+      <w:pPr>
+        <w:ind w:left="6480" w:hanging="360"/>
+      </w:pPr>
+      <w:rPr>
+        <w:rFonts w:ascii="Wingdings" w:hAnsi="Wingdings" w:hint="default"/>
+      </w:rPr>
+    </w:lvl>
+  </w:abstractNum>
   <w:num w:numId="1">
+    <w:abstractNumId w:val="11"/>
+  </w:num>
+  <w:num w:numId="2">
+    <w:abstractNumId w:val="10"/>
+  </w:num>
+  <w:num w:numId="3">
+    <w:abstractNumId w:val="6"/>
+  </w:num>
+  <w:num w:numId="4">
+    <w:abstractNumId w:val="5"/>
+  </w:num>
+  <w:num w:numId="5">
+    <w:abstractNumId w:val="7"/>
+  </w:num>
+  <w:num w:numId="6">
+    <w:abstractNumId w:val="12"/>
+  </w:num>
+  <w:num w:numId="7">
     <w:abstractNumId w:val="9"/>
   </w:num>
-  <w:num w:numId="2">
+  <w:num w:numId="8">
+    <w:abstractNumId w:val="1"/>
+  </w:num>
+  <w:num w:numId="9">
+    <w:abstractNumId w:val="4"/>
+  </w:num>
+  <w:num w:numId="10">
     <w:abstractNumId w:val="8"/>
   </w:num>
-  <w:num w:numId="3">
-    <w:abstractNumId w:val="4"/>
+  <w:num w:numId="11">
+    <w:abstractNumId w:val="2"/>
   </w:num>
-  <w:num w:numId="4">
-    <w:abstractNumId w:val="3"/>
+  <w:num w:numId="12">
+    <w:abstractNumId w:val="13"/>
   </w:num>
-  <w:num w:numId="5">
-    <w:abstractNumId w:val="5"/>
-  </w:num>
-  <w:num w:numId="6">
-    <w:abstractNumId w:val="10"/>
-  </w:num>
-  <w:num w:numId="7">
-    <w:abstractNumId w:val="7"/>
-  </w:num>
-  <w:num w:numId="8">
+  <w:num w:numId="13">
     <w:abstractNumId w:val="0"/>
   </w:num>
-  <w:num w:numId="9">
-    <w:abstractNumId w:val="2"/>
-  </w:num>
-  <w:num w:numId="10">
-    <w:abstractNumId w:val="6"/>
-  </w:num>
-  <w:num w:numId="11">
-    <w:abstractNumId w:val="1"/>
+  <w:num w:numId="14">
+    <w:abstractNumId w:val="3"/>
   </w:num>
 </w:numbering>
 </file>
@@ -3790,6 +4257,17 @@
       <w:szCs w:val="18"/>
     </w:rPr>
   </w:style>
+  <w:style w:type="character" w:styleId="Hyperlink">
+    <w:name w:val="Hyperlink"/>
+    <w:basedOn w:val="DefaultParagraphFont"/>
+    <w:uiPriority w:val="99"/>
+    <w:unhideWhenUsed/>
+    <w:rsid w:val="00D53085"/>
+    <w:rPr>
+      <w:color w:val="0563C1" w:themeColor="hyperlink"/>
+      <w:u w:val="single"/>
+    </w:rPr>
+  </w:style>
 </w:styles>
 </file>
 
@@ -4059,7 +4537,7 @@
 </file>
 
 <file path=customXml/itemProps1.xml><?xml version="1.0" encoding="utf-8"?>
-<ds:datastoreItem xmlns:ds="http://schemas.openxmlformats.org/officeDocument/2006/customXml" ds:itemID="{83F31059-94BF-405F-B257-F4E01A0EC621}">
+<ds:datastoreItem xmlns:ds="http://schemas.openxmlformats.org/officeDocument/2006/customXml" ds:itemID="{8C1EA188-37FB-4C1C-BF61-F9C07A3A9996}">
   <ds:schemaRefs>
     <ds:schemaRef ds:uri="http://schemas.openxmlformats.org/officeDocument/2006/bibliography"/>
   </ds:schemaRefs>

</xml_diff>

<commit_message>
made changes that chris suggested
spaced out more, font size decreased, more concise
</commit_message>
<xml_diff>
--- a/Arestides_resume.docx
+++ b/Arestides_resume.docx
@@ -10,16 +10,43 @@
         <w:rPr>
           <w:rFonts w:ascii="Georgia" w:eastAsia="Times New Roman" w:hAnsi="Georgia" w:cs="Times New Roman"/>
           <w:b/>
-          <w:sz w:val="26"/>
-        </w:rPr>
-      </w:pPr>
-      <w:r>
-        <w:rPr>
-          <w:rFonts w:ascii="Georgia" w:eastAsia="Times New Roman" w:hAnsi="Georgia" w:cs="Times New Roman"/>
-          <w:b/>
-          <w:sz w:val="26"/>
-        </w:rPr>
-        <w:t xml:space="preserve">EDUCATION </w:t>
+          <w:sz w:val="24"/>
+        </w:rPr>
+      </w:pPr>
+      <w:r>
+        <w:rPr>
+          <w:rFonts w:ascii="Georgia" w:eastAsia="Times New Roman" w:hAnsi="Georgia" w:cs="Times New Roman"/>
+          <w:b/>
+          <w:sz w:val="24"/>
+        </w:rPr>
+        <w:t>EDUCATION</w:t>
+      </w:r>
+    </w:p>
+    <w:p>
+      <w:pPr>
+        <w:spacing w:after="0" w:line="240" w:lineRule="auto"/>
+        <w:jc w:val="center"/>
+        <w:rPr>
+          <w:rFonts w:ascii="Georgia" w:eastAsia="Times New Roman" w:hAnsi="Georgia" w:cs="Times New Roman"/>
+          <w:b/>
+          <w:sz w:val="14"/>
+        </w:rPr>
+      </w:pPr>
+    </w:p>
+    <w:p>
+      <w:pPr>
+        <w:spacing w:after="0" w:line="240" w:lineRule="auto"/>
+        <w:rPr>
+          <w:rFonts w:ascii="Georgia" w:hAnsi="Georgia"/>
+          <w:sz w:val="20"/>
+        </w:rPr>
+      </w:pPr>
+      <w:r>
+        <w:rPr>
+          <w:rFonts w:ascii="Georgia" w:eastAsia="Times New Roman" w:hAnsi="Georgia" w:cs="Times New Roman"/>
+          <w:b/>
+        </w:rPr>
+        <w:t>University of Cincinnati</w:t>
       </w:r>
     </w:p>
     <w:p>
@@ -30,13 +57,13 @@
         <w:spacing w:after="0" w:line="240" w:lineRule="auto"/>
         <w:rPr>
           <w:rFonts w:ascii="Georgia" w:hAnsi="Georgia"/>
-        </w:rPr>
-      </w:pPr>
-      <w:r>
-        <w:rPr>
-          <w:rFonts w:ascii="Georgia" w:eastAsia="Times New Roman" w:hAnsi="Georgia" w:cs="Times New Roman"/>
-          <w:b/>
-          <w:sz w:val="24"/>
+          <w:sz w:val="20"/>
+        </w:rPr>
+      </w:pPr>
+      <w:r>
+        <w:rPr>
+          <w:rFonts w:ascii="Georgia" w:eastAsia="Times New Roman" w:hAnsi="Georgia" w:cs="Times New Roman"/>
+          <w:b/>
         </w:rPr>
         <w:t>Bachelor</w:t>
       </w:r>
@@ -44,7 +71,6 @@
         <w:rPr>
           <w:rFonts w:ascii="Georgia" w:eastAsia="Times New Roman" w:hAnsi="Georgia" w:cs="Times New Roman"/>
           <w:b/>
-          <w:sz w:val="24"/>
         </w:rPr>
         <w:t xml:space="preserve"> of Science</w:t>
       </w:r>
@@ -52,7 +78,6 @@
         <w:rPr>
           <w:rFonts w:ascii="Georgia" w:eastAsia="Times New Roman" w:hAnsi="Georgia" w:cs="Times New Roman"/>
           <w:b/>
-          <w:sz w:val="24"/>
         </w:rPr>
         <w:t xml:space="preserve"> in Computer </w:t>
       </w:r>
@@ -60,15 +85,26 @@
         <w:rPr>
           <w:rFonts w:ascii="Georgia" w:eastAsia="Times New Roman" w:hAnsi="Georgia" w:cs="Times New Roman"/>
           <w:b/>
-          <w:sz w:val="24"/>
-        </w:rPr>
-        <w:t>Engineering</w:t>
-      </w:r>
-      <w:r>
-        <w:rPr>
-          <w:rFonts w:ascii="Georgia" w:eastAsia="Times New Roman" w:hAnsi="Georgia" w:cs="Times New Roman"/>
-          <w:b/>
-          <w:sz w:val="24"/>
+        </w:rPr>
+        <w:t>Science</w:t>
+      </w:r>
+      <w:r>
+        <w:rPr>
+          <w:rFonts w:ascii="Georgia" w:eastAsia="Times New Roman" w:hAnsi="Georgia" w:cs="Times New Roman"/>
+          <w:b/>
+        </w:rPr>
+        <w:t xml:space="preserve"> </w:t>
+      </w:r>
+      <w:r>
+        <w:rPr>
+          <w:rFonts w:ascii="Georgia" w:eastAsia="Times New Roman" w:hAnsi="Georgia" w:cs="Times New Roman"/>
+        </w:rPr>
+        <w:t>(2.98 GPA)</w:t>
+      </w:r>
+      <w:r>
+        <w:rPr>
+          <w:rFonts w:ascii="Georgia" w:eastAsia="Times New Roman" w:hAnsi="Georgia" w:cs="Times New Roman"/>
+          <w:b/>
         </w:rPr>
         <w:tab/>
       </w:r>
@@ -76,41 +112,8 @@
         <w:rPr>
           <w:rFonts w:ascii="Georgia" w:eastAsia="Times New Roman" w:hAnsi="Georgia" w:cs="Times New Roman"/>
           <w:b/>
-          <w:sz w:val="24"/>
         </w:rPr>
         <w:t>Anticipated 2019</w:t>
-      </w:r>
-    </w:p>
-    <w:p>
-      <w:pPr>
-        <w:spacing w:after="0" w:line="240" w:lineRule="auto"/>
-        <w:rPr>
-          <w:rFonts w:ascii="Georgia" w:hAnsi="Georgia"/>
-        </w:rPr>
-      </w:pPr>
-      <w:r>
-        <w:rPr>
-          <w:rFonts w:ascii="Georgia" w:eastAsia="Times New Roman" w:hAnsi="Georgia" w:cs="Times New Roman"/>
-          <w:b/>
-          <w:sz w:val="24"/>
-        </w:rPr>
-        <w:t xml:space="preserve">University of Cincinnati, </w:t>
-      </w:r>
-      <w:r>
-        <w:rPr>
-          <w:rFonts w:ascii="Georgia" w:eastAsia="Times New Roman" w:hAnsi="Georgia" w:cs="Times New Roman"/>
-          <w:b/>
-          <w:sz w:val="24"/>
-        </w:rPr>
-        <w:t>Cincinnati, Ohio</w:t>
-      </w:r>
-      <w:r>
-        <w:rPr>
-          <w:rFonts w:ascii="Georgia" w:eastAsia="Times New Roman" w:hAnsi="Georgia" w:cs="Times New Roman"/>
-          <w:b/>
-          <w:sz w:val="24"/>
-        </w:rPr>
-        <w:t xml:space="preserve"> (3.1/4.0 GPA)</w:t>
       </w:r>
     </w:p>
     <w:p>
@@ -123,26 +126,24 @@
         <w:ind w:hanging="359"/>
         <w:rPr>
           <w:rFonts w:ascii="Georgia" w:hAnsi="Georgia"/>
-        </w:rPr>
-      </w:pPr>
-      <w:r>
-        <w:rPr>
-          <w:rFonts w:ascii="Georgia" w:eastAsia="Times New Roman" w:hAnsi="Georgia" w:cs="Times New Roman"/>
-          <w:sz w:val="24"/>
+          <w:sz w:val="20"/>
+        </w:rPr>
+      </w:pPr>
+      <w:r>
+        <w:rPr>
+          <w:rFonts w:ascii="Georgia" w:eastAsia="Times New Roman" w:hAnsi="Georgia" w:cs="Times New Roman"/>
         </w:rPr>
         <w:t xml:space="preserve">Scholarships: Cincinnatus Annual Scholarship, </w:t>
       </w:r>
       <w:r>
         <w:rPr>
           <w:rFonts w:ascii="Georgia" w:eastAsia="Times New Roman" w:hAnsi="Georgia" w:cs="Times New Roman"/>
-          <w:sz w:val="24"/>
         </w:rPr>
         <w:t xml:space="preserve">Freshman </w:t>
       </w:r>
       <w:r>
         <w:rPr>
           <w:rFonts w:ascii="Georgia" w:eastAsia="Times New Roman" w:hAnsi="Georgia" w:cs="Times New Roman"/>
-          <w:sz w:val="24"/>
         </w:rPr>
         <w:t>Engineering Scholarship</w:t>
       </w:r>
@@ -157,19 +158,18 @@
         <w:ind w:hanging="359"/>
         <w:rPr>
           <w:rFonts w:ascii="Georgia" w:hAnsi="Georgia"/>
-        </w:rPr>
-      </w:pPr>
-      <w:r>
-        <w:rPr>
-          <w:rFonts w:ascii="Georgia" w:eastAsia="Times New Roman" w:hAnsi="Georgia" w:cs="Times New Roman"/>
-          <w:sz w:val="24"/>
+          <w:sz w:val="20"/>
+        </w:rPr>
+      </w:pPr>
+      <w:r>
+        <w:rPr>
+          <w:rFonts w:ascii="Georgia" w:eastAsia="Times New Roman" w:hAnsi="Georgia" w:cs="Times New Roman"/>
         </w:rPr>
         <w:t>Activities: IEEE</w:t>
       </w:r>
       <w:r>
         <w:rPr>
           <w:rFonts w:ascii="Georgia" w:eastAsia="Times New Roman" w:hAnsi="Georgia" w:cs="Times New Roman"/>
-          <w:sz w:val="24"/>
         </w:rPr>
         <w:t>, ACM</w:t>
       </w:r>
@@ -184,12 +184,12 @@
         <w:ind w:hanging="359"/>
         <w:rPr>
           <w:rFonts w:ascii="Georgia" w:hAnsi="Georgia"/>
-        </w:rPr>
-      </w:pPr>
-      <w:r>
-        <w:rPr>
-          <w:rFonts w:ascii="Georgia" w:eastAsia="Times New Roman" w:hAnsi="Georgia" w:cs="Times New Roman"/>
-          <w:sz w:val="24"/>
+          <w:sz w:val="20"/>
+        </w:rPr>
+      </w:pPr>
+      <w:r>
+        <w:rPr>
+          <w:rFonts w:ascii="Georgia" w:eastAsia="Times New Roman" w:hAnsi="Georgia" w:cs="Times New Roman"/>
         </w:rPr>
         <w:t>Relevant Classes: Introduction to Programming for Electrical and Computer Engineers (C++)</w:t>
       </w:r>
@@ -203,14 +203,12 @@
         <w:rPr>
           <w:rFonts w:ascii="Georgia" w:eastAsia="Times New Roman" w:hAnsi="Georgia" w:cs="Times New Roman"/>
           <w:b/>
-          <w:sz w:val="24"/>
-        </w:rPr>
-      </w:pPr>
-      <w:r>
-        <w:rPr>
-          <w:rFonts w:ascii="Georgia" w:eastAsia="Times New Roman" w:hAnsi="Georgia" w:cs="Times New Roman"/>
-          <w:b/>
-          <w:sz w:val="24"/>
+        </w:rPr>
+      </w:pPr>
+      <w:r>
+        <w:rPr>
+          <w:rFonts w:ascii="Georgia" w:eastAsia="Times New Roman" w:hAnsi="Georgia" w:cs="Times New Roman"/>
+          <w:b/>
         </w:rPr>
         <w:t>Carroll High Schoo</w:t>
       </w:r>
@@ -218,31 +216,42 @@
         <w:rPr>
           <w:rFonts w:ascii="Georgia" w:eastAsia="Times New Roman" w:hAnsi="Georgia" w:cs="Times New Roman"/>
           <w:b/>
-          <w:sz w:val="24"/>
-        </w:rPr>
-        <w:t xml:space="preserve">l, </w:t>
-      </w:r>
-      <w:r>
-        <w:rPr>
-          <w:rFonts w:ascii="Georgia" w:eastAsia="Times New Roman" w:hAnsi="Georgia" w:cs="Times New Roman"/>
-          <w:b/>
-          <w:sz w:val="24"/>
-        </w:rPr>
-        <w:t xml:space="preserve">Dayton, OH (4.2/4.0 </w:t>
-      </w:r>
-      <w:r>
-        <w:rPr>
-          <w:rFonts w:ascii="Georgia" w:eastAsia="Times New Roman" w:hAnsi="Georgia" w:cs="Times New Roman"/>
-          <w:b/>
-          <w:sz w:val="24"/>
-        </w:rPr>
-        <w:t xml:space="preserve">Weighted </w:t>
-      </w:r>
-      <w:r>
-        <w:rPr>
-          <w:rFonts w:ascii="Georgia" w:eastAsia="Times New Roman" w:hAnsi="Georgia" w:cs="Times New Roman"/>
-          <w:b/>
-          <w:sz w:val="24"/>
+        </w:rPr>
+        <w:t xml:space="preserve">l </w:t>
+      </w:r>
+      <w:r>
+        <w:rPr>
+          <w:rFonts w:ascii="Georgia" w:eastAsia="Times New Roman" w:hAnsi="Georgia" w:cs="Times New Roman"/>
+        </w:rPr>
+        <w:t>-</w:t>
+      </w:r>
+      <w:r>
+        <w:rPr>
+          <w:rFonts w:ascii="Georgia" w:eastAsia="Times New Roman" w:hAnsi="Georgia" w:cs="Times New Roman"/>
+        </w:rPr>
+        <w:t xml:space="preserve"> </w:t>
+      </w:r>
+      <w:r>
+        <w:rPr>
+          <w:rFonts w:ascii="Georgia" w:eastAsia="Times New Roman" w:hAnsi="Georgia" w:cs="Times New Roman"/>
+        </w:rPr>
+        <w:t>Dayton, OH (</w:t>
+      </w:r>
+      <w:r>
+        <w:rPr>
+          <w:rFonts w:ascii="Georgia" w:eastAsia="Times New Roman" w:hAnsi="Georgia" w:cs="Times New Roman"/>
+        </w:rPr>
+        <w:t>3.7</w:t>
+      </w:r>
+      <w:r>
+        <w:rPr>
+          <w:rFonts w:ascii="Georgia" w:eastAsia="Times New Roman" w:hAnsi="Georgia" w:cs="Times New Roman"/>
+        </w:rPr>
+        <w:t xml:space="preserve"> </w:t>
+      </w:r>
+      <w:r>
+        <w:rPr>
+          <w:rFonts w:ascii="Georgia" w:eastAsia="Times New Roman" w:hAnsi="Georgia" w:cs="Times New Roman"/>
         </w:rPr>
         <w:t>GPA)</w:t>
       </w:r>
@@ -250,7 +259,6 @@
         <w:rPr>
           <w:rFonts w:ascii="Georgia" w:eastAsia="Times New Roman" w:hAnsi="Georgia" w:cs="Times New Roman"/>
           <w:b/>
-          <w:sz w:val="24"/>
         </w:rPr>
         <w:tab/>
       </w:r>
@@ -258,7 +266,6 @@
         <w:rPr>
           <w:rFonts w:ascii="Georgia" w:eastAsia="Times New Roman" w:hAnsi="Georgia" w:cs="Times New Roman"/>
           <w:b/>
-          <w:sz w:val="24"/>
         </w:rPr>
         <w:t>Graduated May 2014</w:t>
       </w:r>
@@ -271,7 +278,6 @@
         <w:spacing w:after="0" w:line="240" w:lineRule="auto"/>
         <w:rPr>
           <w:rFonts w:ascii="Georgia" w:hAnsi="Georgia" w:cs="Times New Roman"/>
-          <w:sz w:val="10"/>
         </w:rPr>
       </w:pPr>
     </w:p>
@@ -282,17 +288,38 @@
         <w:rPr>
           <w:rFonts w:ascii="Georgia" w:eastAsia="Times New Roman" w:hAnsi="Georgia" w:cs="Times New Roman"/>
           <w:b/>
-          <w:sz w:val="26"/>
-        </w:rPr>
-      </w:pPr>
-      <w:r>
-        <w:rPr>
-          <w:rFonts w:ascii="Georgia" w:eastAsia="Times New Roman" w:hAnsi="Georgia" w:cs="Times New Roman"/>
-          <w:b/>
-          <w:sz w:val="26"/>
-        </w:rPr>
-        <w:t>WORK EXPERIENCE</w:t>
-      </w:r>
+          <w:sz w:val="24"/>
+        </w:rPr>
+      </w:pPr>
+      <w:r>
+        <w:rPr>
+          <w:rFonts w:ascii="Georgia" w:eastAsia="Times New Roman" w:hAnsi="Georgia" w:cs="Times New Roman"/>
+          <w:b/>
+          <w:sz w:val="24"/>
+        </w:rPr>
+        <w:t>WORK EX</w:t>
+      </w:r>
+      <w:bookmarkStart w:id="0" w:name="_GoBack"/>
+      <w:bookmarkEnd w:id="0"/>
+      <w:r>
+        <w:rPr>
+          <w:rFonts w:ascii="Georgia" w:eastAsia="Times New Roman" w:hAnsi="Georgia" w:cs="Times New Roman"/>
+          <w:b/>
+          <w:sz w:val="24"/>
+        </w:rPr>
+        <w:t>PERIENCE</w:t>
+      </w:r>
+    </w:p>
+    <w:p>
+      <w:pPr>
+        <w:spacing w:after="0" w:line="240" w:lineRule="auto"/>
+        <w:jc w:val="center"/>
+        <w:rPr>
+          <w:rFonts w:ascii="Georgia" w:eastAsia="Times New Roman" w:hAnsi="Georgia" w:cs="Times New Roman"/>
+          <w:b/>
+          <w:sz w:val="16"/>
+        </w:rPr>
+      </w:pPr>
     </w:p>
     <w:p>
       <w:pPr>
@@ -303,14 +330,12 @@
         <w:rPr>
           <w:rFonts w:ascii="Georgia" w:eastAsia="Times New Roman" w:hAnsi="Georgia" w:cs="Times New Roman"/>
           <w:b/>
-          <w:sz w:val="24"/>
-        </w:rPr>
-      </w:pPr>
-      <w:r>
-        <w:rPr>
-          <w:rFonts w:ascii="Georgia" w:eastAsia="Times New Roman" w:hAnsi="Georgia" w:cs="Times New Roman"/>
-          <w:b/>
-          <w:sz w:val="24"/>
+        </w:rPr>
+      </w:pPr>
+      <w:r>
+        <w:rPr>
+          <w:rFonts w:ascii="Georgia" w:eastAsia="Times New Roman" w:hAnsi="Georgia" w:cs="Times New Roman"/>
+          <w:b/>
         </w:rPr>
         <w:t>Arcane Survival Minecraft Server</w:t>
       </w:r>
@@ -318,7 +343,6 @@
         <w:rPr>
           <w:rFonts w:ascii="Georgia" w:eastAsia="Times New Roman" w:hAnsi="Georgia" w:cs="Times New Roman"/>
           <w:b/>
-          <w:sz w:val="24"/>
         </w:rPr>
         <w:tab/>
       </w:r>
@@ -326,23 +350,27 @@
         <w:rPr>
           <w:rFonts w:ascii="Georgia" w:eastAsia="Times New Roman" w:hAnsi="Georgia" w:cs="Times New Roman"/>
           <w:b/>
-          <w:sz w:val="24"/>
-        </w:rPr>
-        <w:t xml:space="preserve">May 2014 </w:t>
-      </w:r>
-      <w:r>
-        <w:rPr>
-          <w:rFonts w:ascii="Georgia" w:eastAsia="Times New Roman" w:hAnsi="Georgia" w:cs="Times New Roman"/>
-          <w:b/>
-          <w:sz w:val="24"/>
-        </w:rPr>
-        <w:t>–</w:t>
-      </w:r>
-      <w:r>
-        <w:rPr>
-          <w:rFonts w:ascii="Georgia" w:eastAsia="Times New Roman" w:hAnsi="Georgia" w:cs="Times New Roman"/>
-          <w:b/>
-          <w:sz w:val="24"/>
+        </w:rPr>
+        <w:t>May</w:t>
+      </w:r>
+      <w:r>
+        <w:rPr>
+          <w:rFonts w:ascii="Georgia" w:eastAsia="Times New Roman" w:hAnsi="Georgia" w:cs="Times New Roman"/>
+          <w:b/>
+        </w:rPr>
+        <w:t xml:space="preserve"> 2014 </w:t>
+      </w:r>
+      <w:r>
+        <w:rPr>
+          <w:rFonts w:ascii="Georgia" w:eastAsia="Times New Roman" w:hAnsi="Georgia" w:cs="Times New Roman"/>
+          <w:b/>
+        </w:rPr>
+        <w:t>-</w:t>
+      </w:r>
+      <w:r>
+        <w:rPr>
+          <w:rFonts w:ascii="Georgia" w:eastAsia="Times New Roman" w:hAnsi="Georgia" w:cs="Times New Roman"/>
+          <w:b/>
         </w:rPr>
         <w:t xml:space="preserve"> Present</w:t>
       </w:r>
@@ -356,13 +384,13 @@
         <w:rPr>
           <w:rFonts w:ascii="Georgia" w:eastAsia="Times New Roman" w:hAnsi="Georgia" w:cs="Times New Roman"/>
           <w:i/>
-          <w:sz w:val="24"/>
         </w:rPr>
       </w:pPr>
       <w:r>
         <w:rPr>
           <w:rFonts w:ascii="Georgia" w:eastAsia="Times New Roman" w:hAnsi="Georgia" w:cs="Times New Roman"/>
           <w:i/>
+          <w:sz w:val="20"/>
         </w:rPr>
         <w:t>(Founder / Administrator)</w:t>
       </w:r>
@@ -377,14 +405,12 @@
         <w:spacing w:after="0" w:line="240" w:lineRule="auto"/>
         <w:rPr>
           <w:rFonts w:ascii="Georgia" w:eastAsia="Times New Roman" w:hAnsi="Georgia" w:cs="Times New Roman"/>
-          <w:sz w:val="24"/>
           <w:szCs w:val="24"/>
         </w:rPr>
       </w:pPr>
       <w:r>
         <w:rPr>
           <w:rFonts w:ascii="Georgia" w:eastAsia="Times New Roman" w:hAnsi="Georgia" w:cs="Times New Roman"/>
-          <w:sz w:val="24"/>
           <w:szCs w:val="24"/>
         </w:rPr>
         <w:t>Maintain a welcoming and fun environment for players to enjoy</w:t>
@@ -400,14 +426,12 @@
         <w:spacing w:after="0" w:line="240" w:lineRule="auto"/>
         <w:rPr>
           <w:rFonts w:ascii="Georgia" w:eastAsia="Times New Roman" w:hAnsi="Georgia" w:cs="Times New Roman"/>
-          <w:sz w:val="24"/>
           <w:szCs w:val="24"/>
         </w:rPr>
       </w:pPr>
       <w:r>
         <w:rPr>
           <w:rFonts w:ascii="Georgia" w:eastAsia="Times New Roman" w:hAnsi="Georgia" w:cs="Times New Roman"/>
-          <w:sz w:val="24"/>
           <w:szCs w:val="24"/>
         </w:rPr>
         <w:t>Develop java plugins for server customization</w:t>
@@ -430,7 +454,6 @@
       <w:r>
         <w:rPr>
           <w:rFonts w:ascii="Georgia" w:eastAsia="Times New Roman" w:hAnsi="Georgia" w:cs="Times New Roman"/>
-          <w:sz w:val="24"/>
           <w:szCs w:val="24"/>
         </w:rPr>
         <w:t>Create</w:t>
@@ -438,7 +461,6 @@
       <w:r>
         <w:rPr>
           <w:rFonts w:ascii="Georgia" w:eastAsia="Times New Roman" w:hAnsi="Georgia" w:cs="Times New Roman"/>
-          <w:sz w:val="24"/>
           <w:szCs w:val="24"/>
         </w:rPr>
         <w:t xml:space="preserve"> and maintain server website: </w:t>
@@ -448,14 +470,11 @@
           <w:rPr>
             <w:rStyle w:val="Hyperlink"/>
             <w:rFonts w:ascii="Georgia" w:eastAsia="Times New Roman" w:hAnsi="Georgia" w:cs="Times New Roman"/>
-            <w:sz w:val="24"/>
             <w:szCs w:val="24"/>
           </w:rPr>
           <w:t>www.arcaneminecraft.com</w:t>
         </w:r>
       </w:hyperlink>
-      <w:bookmarkStart w:id="0" w:name="_GoBack"/>
-      <w:bookmarkEnd w:id="0"/>
     </w:p>
     <w:p>
       <w:pPr>
@@ -463,7 +482,7 @@
         <w:spacing w:after="0" w:line="240" w:lineRule="auto"/>
         <w:rPr>
           <w:rFonts w:ascii="Georgia" w:eastAsia="Times New Roman" w:hAnsi="Georgia" w:cs="Times New Roman"/>
-          <w:sz w:val="12"/>
+          <w:sz w:val="18"/>
           <w:szCs w:val="24"/>
         </w:rPr>
       </w:pPr>
@@ -477,14 +496,12 @@
         <w:rPr>
           <w:rFonts w:ascii="Georgia" w:eastAsia="Times New Roman" w:hAnsi="Georgia" w:cs="Times New Roman"/>
           <w:b/>
-          <w:sz w:val="24"/>
-        </w:rPr>
-      </w:pPr>
-      <w:r>
-        <w:rPr>
-          <w:rFonts w:ascii="Georgia" w:eastAsia="Times New Roman" w:hAnsi="Georgia" w:cs="Times New Roman"/>
-          <w:b/>
-          <w:sz w:val="24"/>
+        </w:rPr>
+      </w:pPr>
+      <w:r>
+        <w:rPr>
+          <w:rFonts w:ascii="Georgia" w:eastAsia="Times New Roman" w:hAnsi="Georgia" w:cs="Times New Roman"/>
+          <w:b/>
         </w:rPr>
         <w:t>University of Cincinnati College of Business                         </w:t>
       </w:r>
@@ -492,10 +509,22 @@
         <w:rPr>
           <w:rFonts w:ascii="Georgia" w:eastAsia="Times New Roman" w:hAnsi="Georgia" w:cs="Times New Roman"/>
           <w:b/>
-          <w:sz w:val="24"/>
         </w:rPr>
         <w:tab/>
-        <w:t xml:space="preserve">Sept 2014 - Present </w:t>
+      </w:r>
+      <w:r>
+        <w:rPr>
+          <w:rFonts w:ascii="Georgia" w:eastAsia="Times New Roman" w:hAnsi="Georgia" w:cs="Times New Roman"/>
+          <w:b/>
+        </w:rPr>
+        <w:t>Fall</w:t>
+      </w:r>
+      <w:r>
+        <w:rPr>
+          <w:rFonts w:ascii="Georgia" w:eastAsia="Times New Roman" w:hAnsi="Georgia" w:cs="Times New Roman"/>
+          <w:b/>
+        </w:rPr>
+        <w:t xml:space="preserve"> 2014 - Present </w:t>
       </w:r>
     </w:p>
     <w:p>
@@ -504,13 +533,13 @@
         <w:rPr>
           <w:rFonts w:ascii="Georgia" w:eastAsia="Times New Roman" w:hAnsi="Georgia" w:cs="Times New Roman"/>
           <w:i/>
-          <w:sz w:val="24"/>
         </w:rPr>
       </w:pPr>
       <w:r>
         <w:rPr>
           <w:rFonts w:ascii="Georgia" w:eastAsia="Times New Roman" w:hAnsi="Georgia" w:cs="Times New Roman"/>
           <w:i/>
+          <w:sz w:val="20"/>
         </w:rPr>
         <w:t>IT Helpdesk Consultant (Part time: 20hrs / week)</w:t>
       </w:r>
@@ -525,15 +554,26 @@
         <w:ind w:hanging="359"/>
         <w:rPr>
           <w:rFonts w:ascii="Georgia" w:hAnsi="Georgia"/>
-          <w:sz w:val="20"/>
-        </w:rPr>
-      </w:pPr>
-      <w:r>
-        <w:rPr>
-          <w:rFonts w:ascii="Georgia" w:eastAsia="Times New Roman" w:hAnsi="Georgia" w:cs="Times New Roman"/>
-          <w:sz w:val="24"/>
-        </w:rPr>
-        <w:t>Assist College of Business employees and students with technology issues</w:t>
+          <w:sz w:val="18"/>
+        </w:rPr>
+      </w:pPr>
+      <w:r>
+        <w:rPr>
+          <w:rFonts w:ascii="Georgia" w:eastAsia="Times New Roman" w:hAnsi="Georgia" w:cs="Times New Roman"/>
+        </w:rPr>
+        <w:t xml:space="preserve">Assist College of Business </w:t>
+      </w:r>
+      <w:r>
+        <w:rPr>
+          <w:rFonts w:ascii="Georgia" w:eastAsia="Times New Roman" w:hAnsi="Georgia" w:cs="Times New Roman"/>
+        </w:rPr>
+        <w:t>faculty</w:t>
+      </w:r>
+      <w:r>
+        <w:rPr>
+          <w:rFonts w:ascii="Georgia" w:eastAsia="Times New Roman" w:hAnsi="Georgia" w:cs="Times New Roman"/>
+        </w:rPr>
+        <w:t xml:space="preserve"> and students with technology issues</w:t>
       </w:r>
     </w:p>
     <w:p>
@@ -546,13 +586,12 @@
         <w:ind w:hanging="359"/>
         <w:rPr>
           <w:rFonts w:ascii="Georgia" w:hAnsi="Georgia"/>
-          <w:sz w:val="20"/>
-        </w:rPr>
-      </w:pPr>
-      <w:r>
-        <w:rPr>
-          <w:rFonts w:ascii="Georgia" w:eastAsia="Times New Roman" w:hAnsi="Georgia" w:cs="Times New Roman"/>
-          <w:sz w:val="24"/>
+          <w:sz w:val="18"/>
+        </w:rPr>
+      </w:pPr>
+      <w:r>
+        <w:rPr>
+          <w:rFonts w:ascii="Georgia" w:eastAsia="Times New Roman" w:hAnsi="Georgia" w:cs="Times New Roman"/>
         </w:rPr>
         <w:t>Install operating systems and necessary software on college computers</w:t>
       </w:r>
@@ -562,7 +601,7 @@
         <w:spacing w:after="0" w:line="240" w:lineRule="auto"/>
         <w:rPr>
           <w:rFonts w:ascii="Georgia" w:eastAsia="Times New Roman" w:hAnsi="Georgia" w:cs="Times New Roman"/>
-          <w:sz w:val="12"/>
+          <w:sz w:val="18"/>
           <w:szCs w:val="24"/>
         </w:rPr>
       </w:pPr>
@@ -576,22 +615,38 @@
         <w:rPr>
           <w:rFonts w:ascii="Georgia" w:eastAsia="Times New Roman" w:hAnsi="Georgia" w:cs="Times New Roman"/>
           <w:b/>
-          <w:sz w:val="24"/>
-        </w:rPr>
-      </w:pPr>
-      <w:r>
-        <w:rPr>
-          <w:rFonts w:ascii="Georgia" w:eastAsia="Times New Roman" w:hAnsi="Georgia" w:cs="Times New Roman"/>
-          <w:b/>
-          <w:sz w:val="24"/>
-        </w:rPr>
-        <w:t>Siemens PLM Software – Milford, OH</w:t>
-      </w:r>
-      <w:r>
-        <w:rPr>
-          <w:rFonts w:ascii="Georgia" w:eastAsia="Times New Roman" w:hAnsi="Georgia" w:cs="Times New Roman"/>
-          <w:b/>
-          <w:sz w:val="24"/>
+        </w:rPr>
+      </w:pPr>
+      <w:r>
+        <w:rPr>
+          <w:rFonts w:ascii="Georgia" w:eastAsia="Times New Roman" w:hAnsi="Georgia" w:cs="Times New Roman"/>
+          <w:b/>
+        </w:rPr>
+        <w:t xml:space="preserve">Siemens PLM Software </w:t>
+      </w:r>
+      <w:r>
+        <w:rPr>
+          <w:rFonts w:ascii="Georgia" w:eastAsia="Times New Roman" w:hAnsi="Georgia" w:cs="Times New Roman"/>
+        </w:rPr>
+        <w:t>-</w:t>
+      </w:r>
+      <w:r>
+        <w:rPr>
+          <w:rFonts w:ascii="Georgia" w:eastAsia="Times New Roman" w:hAnsi="Georgia" w:cs="Times New Roman"/>
+          <w:b/>
+        </w:rPr>
+        <w:t xml:space="preserve"> </w:t>
+      </w:r>
+      <w:r>
+        <w:rPr>
+          <w:rFonts w:ascii="Georgia" w:eastAsia="Times New Roman" w:hAnsi="Georgia" w:cs="Times New Roman"/>
+        </w:rPr>
+        <w:t>Milford, OH</w:t>
+      </w:r>
+      <w:r>
+        <w:rPr>
+          <w:rFonts w:ascii="Georgia" w:eastAsia="Times New Roman" w:hAnsi="Georgia" w:cs="Times New Roman"/>
+          <w:b/>
         </w:rPr>
         <w:tab/>
       </w:r>
@@ -599,49 +654,8 @@
         <w:rPr>
           <w:rFonts w:ascii="Georgia" w:eastAsia="Times New Roman" w:hAnsi="Georgia" w:cs="Times New Roman"/>
           <w:b/>
-          <w:sz w:val="24"/>
-        </w:rPr>
-        <w:t>Aug</w:t>
-      </w:r>
-      <w:r>
-        <w:rPr>
-          <w:rFonts w:ascii="Georgia" w:eastAsia="Times New Roman" w:hAnsi="Georgia" w:cs="Times New Roman"/>
-          <w:b/>
-          <w:sz w:val="24"/>
-        </w:rPr>
-        <w:t xml:space="preserve"> 2015 </w:t>
-      </w:r>
-      <w:r>
-        <w:rPr>
-          <w:rFonts w:ascii="Georgia" w:eastAsia="Times New Roman" w:hAnsi="Georgia" w:cs="Times New Roman"/>
-          <w:b/>
-          <w:sz w:val="24"/>
-        </w:rPr>
-        <w:t>–</w:t>
-      </w:r>
-      <w:r>
-        <w:rPr>
-          <w:rFonts w:ascii="Georgia" w:eastAsia="Times New Roman" w:hAnsi="Georgia" w:cs="Times New Roman"/>
-          <w:b/>
-          <w:sz w:val="24"/>
-        </w:rPr>
-        <w:t xml:space="preserve"> </w:t>
-      </w:r>
-      <w:r>
-        <w:rPr>
-          <w:rFonts w:ascii="Georgia" w:eastAsia="Times New Roman" w:hAnsi="Georgia" w:cs="Times New Roman"/>
-          <w:b/>
-          <w:sz w:val="24"/>
-        </w:rPr>
-        <w:t>Dec</w:t>
-      </w:r>
-      <w:r>
-        <w:rPr>
-          <w:rFonts w:ascii="Georgia" w:eastAsia="Times New Roman" w:hAnsi="Georgia" w:cs="Times New Roman"/>
-          <w:b/>
-          <w:sz w:val="24"/>
-        </w:rPr>
-        <w:t xml:space="preserve"> 2015</w:t>
+        </w:rPr>
+        <w:t>Fall 2015</w:t>
       </w:r>
     </w:p>
     <w:p>
@@ -650,36 +664,15 @@
         <w:rPr>
           <w:rFonts w:ascii="Georgia" w:eastAsia="Times New Roman" w:hAnsi="Georgia" w:cs="Times New Roman"/>
           <w:i/>
-          <w:sz w:val="24"/>
         </w:rPr>
       </w:pPr>
       <w:r>
         <w:rPr>
           <w:rFonts w:ascii="Georgia" w:eastAsia="Times New Roman" w:hAnsi="Georgia" w:cs="Times New Roman"/>
           <w:i/>
-        </w:rPr>
-        <w:t>1 Semester</w:t>
-      </w:r>
-      <w:r>
-        <w:rPr>
-          <w:rFonts w:ascii="Georgia" w:eastAsia="Times New Roman" w:hAnsi="Georgia" w:cs="Times New Roman"/>
-          <w:i/>
-        </w:rPr>
-        <w:t xml:space="preserve"> </w:t>
-      </w:r>
-      <w:r>
-        <w:rPr>
-          <w:rFonts w:ascii="Georgia" w:eastAsia="Times New Roman" w:hAnsi="Georgia" w:cs="Times New Roman"/>
-          <w:i/>
-        </w:rPr>
-        <w:t xml:space="preserve">Co-op </w:t>
-      </w:r>
-      <w:r>
-        <w:rPr>
-          <w:rFonts w:ascii="Georgia" w:eastAsia="Times New Roman" w:hAnsi="Georgia" w:cs="Times New Roman"/>
-          <w:i/>
-        </w:rPr>
-        <w:t>(Full Time)</w:t>
+          <w:sz w:val="20"/>
+        </w:rPr>
+        <w:t>Co-op</w:t>
       </w:r>
     </w:p>
     <w:p>
@@ -692,28 +685,33 @@
         <w:spacing w:after="0" w:line="240" w:lineRule="auto"/>
         <w:rPr>
           <w:rFonts w:ascii="Georgia" w:hAnsi="Georgia"/>
+          <w:sz w:val="20"/>
         </w:rPr>
       </w:pPr>
       <w:r>
         <w:rPr>
           <w:rFonts w:ascii="Georgia" w:hAnsi="Georgia" w:cs="Times New Roman"/>
-          <w:sz w:val="24"/>
           <w:szCs w:val="24"/>
         </w:rPr>
-        <w:t xml:space="preserve">Worked with 4 other co-ops </w:t>
+        <w:t>Worked with 3</w:t>
       </w:r>
       <w:r>
         <w:rPr>
           <w:rFonts w:ascii="Georgia" w:hAnsi="Georgia" w:cs="Times New Roman"/>
-          <w:sz w:val="24"/>
           <w:szCs w:val="24"/>
         </w:rPr>
+        <w:t xml:space="preserve"> other co-ops </w:t>
+      </w:r>
+      <w:r>
+        <w:rPr>
+          <w:rFonts w:ascii="Georgia" w:hAnsi="Georgia" w:cs="Times New Roman"/>
+          <w:szCs w:val="24"/>
+        </w:rPr>
         <w:t xml:space="preserve">to </w:t>
       </w:r>
       <w:r>
         <w:rPr>
           <w:rFonts w:ascii="Georgia" w:hAnsi="Georgia" w:cs="Times New Roman"/>
-          <w:sz w:val="24"/>
           <w:szCs w:val="24"/>
         </w:rPr>
         <w:t>develop</w:t>
@@ -721,7 +719,6 @@
       <w:r>
         <w:rPr>
           <w:rFonts w:ascii="Georgia" w:hAnsi="Georgia" w:cs="Times New Roman"/>
-          <w:sz w:val="24"/>
           <w:szCs w:val="24"/>
         </w:rPr>
         <w:t xml:space="preserve"> an internal java-based application to assist QA testing</w:t>
@@ -737,12 +734,12 @@
         <w:spacing w:after="0" w:line="240" w:lineRule="auto"/>
         <w:rPr>
           <w:rFonts w:ascii="Georgia" w:hAnsi="Georgia"/>
+          <w:sz w:val="20"/>
         </w:rPr>
       </w:pPr>
       <w:r>
         <w:rPr>
           <w:rFonts w:ascii="Georgia" w:hAnsi="Georgia" w:cs="Times New Roman"/>
-          <w:sz w:val="24"/>
           <w:szCs w:val="24"/>
         </w:rPr>
         <w:t>Collaborated with international team members</w:t>
@@ -750,7 +747,6 @@
       <w:r>
         <w:rPr>
           <w:rFonts w:ascii="Georgia" w:hAnsi="Georgia" w:cs="Times New Roman"/>
-          <w:sz w:val="24"/>
           <w:szCs w:val="24"/>
         </w:rPr>
         <w:t xml:space="preserve"> to plan out</w:t>
@@ -758,7 +754,6 @@
       <w:r>
         <w:rPr>
           <w:rFonts w:ascii="Georgia" w:hAnsi="Georgia" w:cs="Times New Roman"/>
-          <w:sz w:val="24"/>
           <w:szCs w:val="24"/>
         </w:rPr>
         <w:t xml:space="preserve"> and progress</w:t>
@@ -766,7 +761,6 @@
       <w:r>
         <w:rPr>
           <w:rFonts w:ascii="Georgia" w:hAnsi="Georgia" w:cs="Times New Roman"/>
-          <w:sz w:val="24"/>
           <w:szCs w:val="24"/>
         </w:rPr>
         <w:t xml:space="preserve"> application</w:t>
@@ -782,12 +776,12 @@
         <w:spacing w:after="0" w:line="240" w:lineRule="auto"/>
         <w:rPr>
           <w:rFonts w:ascii="Georgia" w:hAnsi="Georgia"/>
+          <w:sz w:val="20"/>
         </w:rPr>
       </w:pPr>
       <w:r>
         <w:rPr>
           <w:rFonts w:ascii="Georgia" w:hAnsi="Georgia" w:cs="Times New Roman"/>
-          <w:sz w:val="24"/>
           <w:szCs w:val="24"/>
         </w:rPr>
         <w:t>Gained experience</w:t>
@@ -795,7 +789,6 @@
       <w:r>
         <w:rPr>
           <w:rFonts w:ascii="Georgia" w:hAnsi="Georgia" w:cs="Times New Roman"/>
-          <w:sz w:val="24"/>
           <w:szCs w:val="24"/>
         </w:rPr>
         <w:t xml:space="preserve"> </w:t>
@@ -803,7 +796,6 @@
       <w:r>
         <w:rPr>
           <w:rFonts w:ascii="Georgia" w:hAnsi="Georgia" w:cs="Times New Roman"/>
-          <w:sz w:val="24"/>
           <w:szCs w:val="24"/>
         </w:rPr>
         <w:t>using an agile software development process</w:t>
@@ -819,12 +811,12 @@
         <w:spacing w:after="0" w:line="240" w:lineRule="auto"/>
         <w:rPr>
           <w:rFonts w:ascii="Georgia" w:hAnsi="Georgia"/>
+          <w:sz w:val="20"/>
         </w:rPr>
       </w:pPr>
       <w:r>
         <w:rPr>
           <w:rFonts w:ascii="Georgia" w:hAnsi="Georgia" w:cs="Times New Roman"/>
-          <w:sz w:val="24"/>
         </w:rPr>
         <w:t>Became familiar with large existing codebase</w:t>
       </w:r>
@@ -839,33 +831,30 @@
         <w:spacing w:after="0" w:line="240" w:lineRule="auto"/>
         <w:rPr>
           <w:rFonts w:ascii="Georgia" w:hAnsi="Georgia"/>
+          <w:sz w:val="20"/>
         </w:rPr>
       </w:pPr>
       <w:r>
         <w:rPr>
           <w:rFonts w:ascii="Georgia" w:hAnsi="Georgia" w:cs="Times New Roman"/>
-          <w:sz w:val="24"/>
         </w:rPr>
         <w:t xml:space="preserve">Took lead on creating </w:t>
       </w:r>
       <w:r>
         <w:rPr>
           <w:rFonts w:ascii="Georgia" w:hAnsi="Georgia" w:cs="Times New Roman"/>
-          <w:sz w:val="24"/>
         </w:rPr>
         <w:t xml:space="preserve">a </w:t>
       </w:r>
       <w:r>
         <w:rPr>
           <w:rFonts w:ascii="Georgia" w:hAnsi="Georgia" w:cs="Times New Roman"/>
-          <w:sz w:val="24"/>
         </w:rPr>
         <w:t>Java Swing</w:t>
       </w:r>
       <w:r>
         <w:rPr>
           <w:rFonts w:ascii="Georgia" w:hAnsi="Georgia" w:cs="Times New Roman"/>
-          <w:sz w:val="24"/>
         </w:rPr>
         <w:t xml:space="preserve"> application for the QA team</w:t>
       </w:r>
@@ -876,7 +865,7 @@
         <w:rPr>
           <w:rFonts w:ascii="Georgia" w:eastAsia="Times New Roman" w:hAnsi="Georgia" w:cs="Times New Roman"/>
           <w:b/>
-          <w:sz w:val="14"/>
+          <w:sz w:val="18"/>
         </w:rPr>
       </w:pPr>
     </w:p>
@@ -889,30 +878,58 @@
         <w:rPr>
           <w:rFonts w:ascii="Georgia" w:eastAsia="Times New Roman" w:hAnsi="Georgia" w:cs="Times New Roman"/>
           <w:b/>
-          <w:sz w:val="24"/>
-        </w:rPr>
-      </w:pPr>
-      <w:r>
-        <w:rPr>
-          <w:rFonts w:ascii="Georgia" w:eastAsia="Times New Roman" w:hAnsi="Georgia" w:cs="Times New Roman"/>
-          <w:b/>
-          <w:sz w:val="24"/>
-        </w:rPr>
-        <w:t>AFRL-DSRC</w:t>
-      </w:r>
-      <w:r>
-        <w:rPr>
-          <w:rFonts w:ascii="Georgia" w:eastAsia="Times New Roman" w:hAnsi="Georgia" w:cs="Times New Roman"/>
-          <w:b/>
-          <w:sz w:val="24"/>
-        </w:rPr>
-        <w:t xml:space="preserve"> - WPAFB</w:t>
-      </w:r>
-      <w:r>
-        <w:rPr>
-          <w:rFonts w:ascii="Georgia" w:eastAsia="Times New Roman" w:hAnsi="Georgia" w:cs="Times New Roman"/>
-          <w:b/>
-          <w:sz w:val="24"/>
+        </w:rPr>
+      </w:pPr>
+      <w:r>
+        <w:rPr>
+          <w:rFonts w:ascii="Georgia" w:eastAsia="Times New Roman" w:hAnsi="Georgia" w:cs="Times New Roman"/>
+          <w:b/>
+        </w:rPr>
+        <w:t>AFRL/</w:t>
+      </w:r>
+      <w:r>
+        <w:rPr>
+          <w:rFonts w:ascii="Georgia" w:eastAsia="Times New Roman" w:hAnsi="Georgia" w:cs="Times New Roman"/>
+          <w:b/>
+        </w:rPr>
+        <w:t>DSRC</w:t>
+      </w:r>
+      <w:r>
+        <w:rPr>
+          <w:rFonts w:ascii="Georgia" w:eastAsia="Times New Roman" w:hAnsi="Georgia" w:cs="Times New Roman"/>
+          <w:b/>
+        </w:rPr>
+        <w:t xml:space="preserve"> </w:t>
+      </w:r>
+      <w:r>
+        <w:rPr>
+          <w:rFonts w:ascii="Georgia" w:eastAsia="Times New Roman" w:hAnsi="Georgia" w:cs="Times New Roman"/>
+        </w:rPr>
+        <w:t>-</w:t>
+      </w:r>
+      <w:r>
+        <w:rPr>
+          <w:rFonts w:ascii="Georgia" w:eastAsia="Times New Roman" w:hAnsi="Georgia" w:cs="Times New Roman"/>
+          <w:b/>
+        </w:rPr>
+        <w:t xml:space="preserve"> </w:t>
+      </w:r>
+      <w:r>
+        <w:rPr>
+          <w:rFonts w:ascii="Georgia" w:eastAsia="Times New Roman" w:hAnsi="Georgia" w:cs="Times New Roman"/>
+        </w:rPr>
+        <w:t>WPAFB</w:t>
+      </w:r>
+      <w:r>
+        <w:rPr>
+          <w:rFonts w:ascii="Georgia" w:eastAsia="Times New Roman" w:hAnsi="Georgia" w:cs="Times New Roman"/>
+        </w:rPr>
+        <w:t>, OH</w:t>
+      </w:r>
+      <w:r>
+        <w:rPr>
+          <w:rFonts w:ascii="Georgia" w:eastAsia="Times New Roman" w:hAnsi="Georgia" w:cs="Times New Roman"/>
+          <w:b/>
         </w:rPr>
         <w:t xml:space="preserve">      </w:t>
       </w:r>
@@ -920,7 +937,6 @@
         <w:rPr>
           <w:rFonts w:ascii="Georgia" w:eastAsia="Times New Roman" w:hAnsi="Georgia" w:cs="Times New Roman"/>
           <w:b/>
-          <w:sz w:val="24"/>
         </w:rPr>
         <w:tab/>
       </w:r>
@@ -928,9 +944,15 @@
         <w:rPr>
           <w:rFonts w:ascii="Georgia" w:eastAsia="Times New Roman" w:hAnsi="Georgia" w:cs="Times New Roman"/>
           <w:b/>
-          <w:sz w:val="24"/>
-        </w:rPr>
-        <w:t>May – Aug (2014 &amp; 2015)</w:t>
+        </w:rPr>
+        <w:t xml:space="preserve">Summer </w:t>
+      </w:r>
+      <w:r>
+        <w:rPr>
+          <w:rFonts w:ascii="Georgia" w:eastAsia="Times New Roman" w:hAnsi="Georgia" w:cs="Times New Roman"/>
+          <w:b/>
+        </w:rPr>
+        <w:t>(2014 &amp; 2015)</w:t>
       </w:r>
     </w:p>
     <w:p>
@@ -939,21 +961,16 @@
         <w:rPr>
           <w:rFonts w:ascii="Georgia" w:eastAsia="Times New Roman" w:hAnsi="Georgia" w:cs="Times New Roman"/>
           <w:i/>
+          <w:sz w:val="20"/>
         </w:rPr>
       </w:pPr>
       <w:r>
         <w:rPr>
           <w:rFonts w:ascii="Georgia" w:eastAsia="Times New Roman" w:hAnsi="Georgia" w:cs="Times New Roman"/>
           <w:i/>
-        </w:rPr>
-        <w:t xml:space="preserve">2x </w:t>
-      </w:r>
-      <w:r>
-        <w:rPr>
-          <w:rFonts w:ascii="Georgia" w:eastAsia="Times New Roman" w:hAnsi="Georgia" w:cs="Times New Roman"/>
-          <w:i/>
-        </w:rPr>
-        <w:t>12-week Summer Internship (Full Time)</w:t>
+          <w:sz w:val="20"/>
+        </w:rPr>
+        <w:t>Internship (Full Time)</w:t>
       </w:r>
     </w:p>
     <w:p>
@@ -966,20 +983,17 @@
         <w:spacing w:after="0" w:line="240" w:lineRule="auto"/>
         <w:rPr>
           <w:rFonts w:ascii="Georgia" w:eastAsia="Times New Roman" w:hAnsi="Georgia" w:cs="Times New Roman"/>
-          <w:sz w:val="24"/>
-        </w:rPr>
-      </w:pPr>
-      <w:r>
-        <w:rPr>
-          <w:rFonts w:ascii="Georgia" w:eastAsia="Times New Roman" w:hAnsi="Georgia" w:cs="Times New Roman"/>
-          <w:sz w:val="24"/>
+        </w:rPr>
+      </w:pPr>
+      <w:r>
+        <w:rPr>
+          <w:rFonts w:ascii="Georgia" w:eastAsia="Times New Roman" w:hAnsi="Georgia" w:cs="Times New Roman"/>
         </w:rPr>
         <w:t xml:space="preserve">Was approved for </w:t>
       </w:r>
       <w:r>
         <w:rPr>
           <w:rFonts w:ascii="Georgia" w:eastAsia="Times New Roman" w:hAnsi="Georgia" w:cs="Times New Roman"/>
-          <w:sz w:val="24"/>
         </w:rPr>
         <w:t>DoD Secret Clearance valid until 2025</w:t>
       </w:r>
@@ -994,12 +1008,12 @@
         <w:spacing w:after="0" w:line="240" w:lineRule="auto"/>
         <w:rPr>
           <w:rFonts w:ascii="Georgia" w:hAnsi="Georgia"/>
+          <w:sz w:val="20"/>
         </w:rPr>
       </w:pPr>
       <w:r>
         <w:rPr>
           <w:rFonts w:ascii="Georgia" w:hAnsi="Georgia" w:cs="Times New Roman"/>
-          <w:sz w:val="24"/>
         </w:rPr>
         <w:t>Met with mentor and other senior staff members to plan out vision for projects</w:t>
       </w:r>
@@ -1014,26 +1028,24 @@
         <w:ind w:hanging="359"/>
         <w:rPr>
           <w:rFonts w:ascii="Georgia" w:hAnsi="Georgia"/>
-        </w:rPr>
-      </w:pPr>
-      <w:r>
-        <w:rPr>
-          <w:rFonts w:ascii="Georgia" w:eastAsia="Times New Roman" w:hAnsi="Georgia" w:cs="Times New Roman"/>
-          <w:sz w:val="24"/>
+          <w:sz w:val="20"/>
+        </w:rPr>
+      </w:pPr>
+      <w:r>
+        <w:rPr>
+          <w:rFonts w:ascii="Georgia" w:eastAsia="Times New Roman" w:hAnsi="Georgia" w:cs="Times New Roman"/>
         </w:rPr>
         <w:t xml:space="preserve">Managed </w:t>
       </w:r>
       <w:r>
         <w:rPr>
           <w:rFonts w:ascii="Georgia" w:eastAsia="Times New Roman" w:hAnsi="Georgia" w:cs="Times New Roman"/>
-          <w:sz w:val="24"/>
         </w:rPr>
         <w:t>2</w:t>
       </w:r>
       <w:r>
         <w:rPr>
           <w:rFonts w:ascii="Georgia" w:eastAsia="Times New Roman" w:hAnsi="Georgia" w:cs="Times New Roman"/>
-          <w:sz w:val="24"/>
         </w:rPr>
         <w:t xml:space="preserve"> separate web development projects</w:t>
       </w:r>
@@ -1048,12 +1060,12 @@
         <w:ind w:hanging="359"/>
         <w:rPr>
           <w:rFonts w:ascii="Georgia" w:hAnsi="Georgia"/>
-        </w:rPr>
-      </w:pPr>
-      <w:r>
-        <w:rPr>
-          <w:rFonts w:ascii="Georgia" w:eastAsia="Times New Roman" w:hAnsi="Georgia" w:cs="Times New Roman"/>
-          <w:sz w:val="24"/>
+          <w:sz w:val="20"/>
+        </w:rPr>
+      </w:pPr>
+      <w:r>
+        <w:rPr>
+          <w:rFonts w:ascii="Georgia" w:eastAsia="Times New Roman" w:hAnsi="Georgia" w:cs="Times New Roman"/>
         </w:rPr>
         <w:t>Experimented with software defined networking technologies</w:t>
       </w:r>
@@ -1068,26 +1080,24 @@
         <w:ind w:hanging="359"/>
         <w:rPr>
           <w:rFonts w:ascii="Georgia" w:hAnsi="Georgia"/>
-        </w:rPr>
-      </w:pPr>
-      <w:r>
-        <w:rPr>
-          <w:rFonts w:ascii="Georgia" w:eastAsia="Times New Roman" w:hAnsi="Georgia" w:cs="Times New Roman"/>
-          <w:sz w:val="24"/>
+          <w:sz w:val="20"/>
+        </w:rPr>
+      </w:pPr>
+      <w:r>
+        <w:rPr>
+          <w:rFonts w:ascii="Georgia" w:eastAsia="Times New Roman" w:hAnsi="Georgia" w:cs="Times New Roman"/>
         </w:rPr>
         <w:t>Wrote technical report</w:t>
       </w:r>
       <w:r>
         <w:rPr>
           <w:rFonts w:ascii="Georgia" w:eastAsia="Times New Roman" w:hAnsi="Georgia" w:cs="Times New Roman"/>
-          <w:sz w:val="24"/>
         </w:rPr>
         <w:t>s</w:t>
       </w:r>
       <w:r>
         <w:rPr>
           <w:rFonts w:ascii="Georgia" w:eastAsia="Times New Roman" w:hAnsi="Georgia" w:cs="Times New Roman"/>
-          <w:sz w:val="24"/>
         </w:rPr>
         <w:t xml:space="preserve"> on projects</w:t>
       </w:r>
@@ -1102,19 +1112,18 @@
         <w:ind w:hanging="359"/>
         <w:rPr>
           <w:rFonts w:ascii="Georgia" w:hAnsi="Georgia"/>
-        </w:rPr>
-      </w:pPr>
-      <w:r>
-        <w:rPr>
-          <w:rFonts w:ascii="Georgia" w:eastAsia="Times New Roman" w:hAnsi="Georgia" w:cs="Times New Roman"/>
-          <w:sz w:val="24"/>
+          <w:sz w:val="20"/>
+        </w:rPr>
+      </w:pPr>
+      <w:r>
+        <w:rPr>
+          <w:rFonts w:ascii="Georgia" w:eastAsia="Times New Roman" w:hAnsi="Georgia" w:cs="Times New Roman"/>
         </w:rPr>
         <w:t>Gave presentations on</w:t>
       </w:r>
       <w:r>
         <w:rPr>
           <w:rFonts w:ascii="Georgia" w:eastAsia="Times New Roman" w:hAnsi="Georgia" w:cs="Times New Roman"/>
-          <w:sz w:val="24"/>
         </w:rPr>
         <w:t xml:space="preserve"> progress and findings several times to different groups</w:t>
       </w:r>
@@ -1124,7 +1133,7 @@
         <w:spacing w:after="0" w:line="240" w:lineRule="auto"/>
         <w:rPr>
           <w:rFonts w:ascii="Georgia" w:hAnsi="Georgia"/>
-          <w:sz w:val="14"/>
+          <w:sz w:val="18"/>
         </w:rPr>
       </w:pPr>
     </w:p>
@@ -1137,22 +1146,45 @@
         <w:rPr>
           <w:rFonts w:ascii="Georgia" w:eastAsia="Times New Roman" w:hAnsi="Georgia" w:cs="Times New Roman"/>
           <w:b/>
-          <w:sz w:val="24"/>
-        </w:rPr>
-      </w:pPr>
-      <w:r>
-        <w:rPr>
-          <w:rFonts w:ascii="Georgia" w:eastAsia="Times New Roman" w:hAnsi="Georgia" w:cs="Times New Roman"/>
-          <w:b/>
-          <w:sz w:val="24"/>
-        </w:rPr>
-        <w:t>Air Force Research Laboratories - Dayton, OH                                   </w:t>
-      </w:r>
-      <w:r>
-        <w:rPr>
-          <w:rFonts w:ascii="Georgia" w:eastAsia="Times New Roman" w:hAnsi="Georgia" w:cs="Times New Roman"/>
-          <w:b/>
-          <w:sz w:val="24"/>
+        </w:rPr>
+      </w:pPr>
+      <w:r>
+        <w:rPr>
+          <w:rFonts w:ascii="Georgia" w:eastAsia="Times New Roman" w:hAnsi="Georgia" w:cs="Times New Roman"/>
+          <w:b/>
+        </w:rPr>
+        <w:t xml:space="preserve">Air Force Research Laboratories </w:t>
+      </w:r>
+      <w:r>
+        <w:rPr>
+          <w:rFonts w:ascii="Georgia" w:eastAsia="Times New Roman" w:hAnsi="Georgia" w:cs="Times New Roman"/>
+        </w:rPr>
+        <w:t>-</w:t>
+      </w:r>
+      <w:r>
+        <w:rPr>
+          <w:rFonts w:ascii="Georgia" w:eastAsia="Times New Roman" w:hAnsi="Georgia" w:cs="Times New Roman"/>
+          <w:b/>
+        </w:rPr>
+        <w:t xml:space="preserve"> </w:t>
+      </w:r>
+      <w:r>
+        <w:rPr>
+          <w:rFonts w:ascii="Georgia" w:eastAsia="Times New Roman" w:hAnsi="Georgia" w:cs="Times New Roman"/>
+        </w:rPr>
+        <w:t>Dayton, OH</w:t>
+      </w:r>
+      <w:r>
+        <w:rPr>
+          <w:rFonts w:ascii="Georgia" w:eastAsia="Times New Roman" w:hAnsi="Georgia" w:cs="Times New Roman"/>
+          <w:b/>
+        </w:rPr>
+        <w:t xml:space="preserve">                                   </w:t>
+      </w:r>
+      <w:r>
+        <w:rPr>
+          <w:rFonts w:ascii="Georgia" w:eastAsia="Times New Roman" w:hAnsi="Georgia" w:cs="Times New Roman"/>
+          <w:b/>
         </w:rPr>
         <w:t xml:space="preserve">  </w:t>
       </w:r>
@@ -1160,7 +1192,6 @@
         <w:rPr>
           <w:rFonts w:ascii="Georgia" w:eastAsia="Times New Roman" w:hAnsi="Georgia" w:cs="Times New Roman"/>
           <w:b/>
-          <w:sz w:val="24"/>
         </w:rPr>
         <w:tab/>
       </w:r>
@@ -1168,7 +1199,6 @@
         <w:rPr>
           <w:rFonts w:ascii="Georgia" w:eastAsia="Times New Roman" w:hAnsi="Georgia" w:cs="Times New Roman"/>
           <w:b/>
-          <w:sz w:val="24"/>
         </w:rPr>
         <w:t xml:space="preserve"> </w:t>
       </w:r>
@@ -1176,9 +1206,8 @@
         <w:rPr>
           <w:rFonts w:ascii="Georgia" w:eastAsia="Times New Roman" w:hAnsi="Georgia" w:cs="Times New Roman"/>
           <w:b/>
-          <w:sz w:val="24"/>
-        </w:rPr>
-        <w:t>June 2013 - Aug 2013</w:t>
+        </w:rPr>
+        <w:t>Summer 2013</w:t>
       </w:r>
     </w:p>
     <w:p>
@@ -1187,22 +1216,19 @@
         <w:rPr>
           <w:rFonts w:ascii="Georgia" w:eastAsia="Times New Roman" w:hAnsi="Georgia" w:cs="Times New Roman"/>
           <w:i/>
-          <w:sz w:val="24"/>
         </w:rPr>
       </w:pPr>
       <w:r>
         <w:rPr>
           <w:rFonts w:ascii="Georgia" w:eastAsia="Times New Roman" w:hAnsi="Georgia" w:cs="Times New Roman"/>
           <w:i/>
-          <w:sz w:val="24"/>
-        </w:rPr>
-        <w:t>5-week Summer Internship</w:t>
+        </w:rPr>
+        <w:t>5-week Internship</w:t>
       </w:r>
       <w:r>
         <w:rPr>
           <w:rFonts w:ascii="Georgia" w:eastAsia="Times New Roman" w:hAnsi="Georgia" w:cs="Times New Roman"/>
           <w:i/>
-          <w:sz w:val="24"/>
         </w:rPr>
         <w:t xml:space="preserve"> (Full Time)</w:t>
       </w:r>
@@ -1216,12 +1242,12 @@
         <w:spacing w:after="0" w:line="240" w:lineRule="auto"/>
         <w:rPr>
           <w:rFonts w:ascii="Georgia" w:hAnsi="Georgia"/>
-        </w:rPr>
-      </w:pPr>
-      <w:r>
-        <w:rPr>
-          <w:rFonts w:ascii="Georgia" w:eastAsia="Times New Roman" w:hAnsi="Georgia" w:cs="Times New Roman"/>
-          <w:sz w:val="24"/>
+          <w:sz w:val="20"/>
+        </w:rPr>
+      </w:pPr>
+      <w:r>
+        <w:rPr>
+          <w:rFonts w:ascii="Georgia" w:eastAsia="Times New Roman" w:hAnsi="Georgia" w:cs="Times New Roman"/>
         </w:rPr>
         <w:t>Managed and developed an Android application for use by internship program</w:t>
       </w:r>
@@ -1236,33 +1262,30 @@
         <w:spacing w:after="0" w:line="240" w:lineRule="auto"/>
         <w:rPr>
           <w:rFonts w:ascii="Georgia" w:hAnsi="Georgia"/>
+          <w:sz w:val="20"/>
         </w:rPr>
       </w:pPr>
       <w:r>
         <w:rPr>
           <w:rFonts w:ascii="Georgia" w:hAnsi="Georgia" w:cs="Times New Roman"/>
-          <w:sz w:val="24"/>
         </w:rPr>
         <w:t xml:space="preserve">Used version control </w:t>
       </w:r>
       <w:r>
         <w:rPr>
           <w:rFonts w:ascii="Georgia" w:hAnsi="Georgia" w:cs="Times New Roman"/>
-          <w:sz w:val="24"/>
         </w:rPr>
         <w:t>to organize</w:t>
       </w:r>
       <w:r>
         <w:rPr>
           <w:rFonts w:ascii="Georgia" w:hAnsi="Georgia" w:cs="Times New Roman"/>
-          <w:sz w:val="24"/>
         </w:rPr>
         <w:t xml:space="preserve"> code</w:t>
       </w:r>
       <w:r>
         <w:rPr>
           <w:rFonts w:ascii="Georgia" w:hAnsi="Georgia" w:cs="Times New Roman"/>
-          <w:sz w:val="24"/>
         </w:rPr>
         <w:t xml:space="preserve"> and collaborate with team members</w:t>
       </w:r>
@@ -1277,12 +1300,12 @@
         <w:ind w:hanging="359"/>
         <w:rPr>
           <w:rFonts w:ascii="Georgia" w:hAnsi="Georgia"/>
-        </w:rPr>
-      </w:pPr>
-      <w:r>
-        <w:rPr>
-          <w:rFonts w:ascii="Georgia" w:eastAsia="Times New Roman" w:hAnsi="Georgia" w:cs="Times New Roman"/>
-          <w:sz w:val="24"/>
+          <w:sz w:val="20"/>
+        </w:rPr>
+      </w:pPr>
+      <w:r>
+        <w:rPr>
+          <w:rFonts w:ascii="Georgia" w:eastAsia="Times New Roman" w:hAnsi="Georgia" w:cs="Times New Roman"/>
         </w:rPr>
         <w:t>Contributed to a technical report and a wiki page about the project for documentation</w:t>
       </w:r>
@@ -1295,7 +1318,7 @@
         <w:spacing w:after="0" w:line="240" w:lineRule="auto"/>
         <w:rPr>
           <w:rFonts w:ascii="Georgia" w:hAnsi="Georgia" w:cs="Times New Roman"/>
-          <w:sz w:val="16"/>
+          <w:sz w:val="18"/>
         </w:rPr>
       </w:pPr>
       <w:r>
@@ -1312,17 +1335,28 @@
         <w:rPr>
           <w:rFonts w:ascii="Georgia" w:eastAsia="Times New Roman" w:hAnsi="Georgia" w:cs="Times New Roman"/>
           <w:b/>
-          <w:sz w:val="26"/>
-        </w:rPr>
-      </w:pPr>
-      <w:r>
-        <w:rPr>
-          <w:rFonts w:ascii="Georgia" w:eastAsia="Times New Roman" w:hAnsi="Georgia" w:cs="Times New Roman"/>
-          <w:b/>
-          <w:sz w:val="26"/>
+          <w:sz w:val="24"/>
+        </w:rPr>
+      </w:pPr>
+      <w:r>
+        <w:rPr>
+          <w:rFonts w:ascii="Georgia" w:eastAsia="Times New Roman" w:hAnsi="Georgia" w:cs="Times New Roman"/>
+          <w:b/>
+          <w:sz w:val="24"/>
         </w:rPr>
         <w:t>TECHNICAL SKILLS</w:t>
       </w:r>
+    </w:p>
+    <w:p>
+      <w:pPr>
+        <w:spacing w:after="0" w:line="240" w:lineRule="auto"/>
+        <w:jc w:val="center"/>
+        <w:rPr>
+          <w:rFonts w:ascii="Georgia" w:eastAsia="Times New Roman" w:hAnsi="Georgia" w:cs="Times New Roman"/>
+          <w:b/>
+          <w:sz w:val="14"/>
+        </w:rPr>
+      </w:pPr>
     </w:p>
     <w:p>
       <w:pPr>
@@ -1335,20 +1369,17 @@
         <w:contextualSpacing/>
         <w:rPr>
           <w:rFonts w:ascii="Georgia" w:hAnsi="Georgia"/>
-          <w:sz w:val="24"/>
-        </w:rPr>
-      </w:pPr>
-      <w:r>
-        <w:rPr>
-          <w:rFonts w:ascii="Georgia" w:eastAsia="Times New Roman" w:hAnsi="Georgia" w:cs="Times New Roman"/>
-          <w:sz w:val="24"/>
+        </w:rPr>
+      </w:pPr>
+      <w:r>
+        <w:rPr>
+          <w:rFonts w:ascii="Georgia" w:eastAsia="Times New Roman" w:hAnsi="Georgia" w:cs="Times New Roman"/>
         </w:rPr>
         <w:t xml:space="preserve">Proficiency with Linux </w:t>
       </w:r>
       <w:r>
         <w:rPr>
           <w:rFonts w:ascii="Georgia" w:eastAsia="Times New Roman" w:hAnsi="Georgia" w:cs="Times New Roman"/>
-          <w:sz w:val="24"/>
         </w:rPr>
         <w:t xml:space="preserve">and Linux terminal </w:t>
       </w:r>
@@ -1364,48 +1395,41 @@
         <w:contextualSpacing/>
         <w:rPr>
           <w:rFonts w:ascii="Georgia" w:hAnsi="Georgia"/>
-          <w:sz w:val="24"/>
-        </w:rPr>
-      </w:pPr>
-      <w:r>
-        <w:rPr>
-          <w:rFonts w:ascii="Georgia" w:eastAsia="Times New Roman" w:hAnsi="Georgia" w:cs="Times New Roman"/>
-          <w:sz w:val="24"/>
+        </w:rPr>
+      </w:pPr>
+      <w:r>
+        <w:rPr>
+          <w:rFonts w:ascii="Georgia" w:eastAsia="Times New Roman" w:hAnsi="Georgia" w:cs="Times New Roman"/>
         </w:rPr>
         <w:t xml:space="preserve">Programming Languages: Experience with Java, </w:t>
       </w:r>
       <w:r>
         <w:rPr>
           <w:rFonts w:ascii="Georgia" w:eastAsia="Times New Roman" w:hAnsi="Georgia" w:cs="Times New Roman"/>
-          <w:sz w:val="24"/>
         </w:rPr>
         <w:t xml:space="preserve">C++, Python, </w:t>
       </w:r>
       <w:r>
         <w:rPr>
           <w:rFonts w:ascii="Georgia" w:eastAsia="Times New Roman" w:hAnsi="Georgia" w:cs="Times New Roman"/>
-          <w:sz w:val="24"/>
         </w:rPr>
         <w:t>PHP,</w:t>
       </w:r>
       <w:r>
         <w:rPr>
           <w:rFonts w:ascii="Georgia" w:eastAsia="Times New Roman" w:hAnsi="Georgia" w:cs="Times New Roman"/>
-          <w:sz w:val="24"/>
         </w:rPr>
         <w:t xml:space="preserve"> </w:t>
       </w:r>
       <w:r>
         <w:rPr>
           <w:rFonts w:ascii="Georgia" w:eastAsia="Times New Roman" w:hAnsi="Georgia" w:cs="Times New Roman"/>
-          <w:sz w:val="24"/>
         </w:rPr>
         <w:t xml:space="preserve">and </w:t>
       </w:r>
       <w:r>
         <w:rPr>
           <w:rFonts w:ascii="Georgia" w:eastAsia="Times New Roman" w:hAnsi="Georgia" w:cs="Times New Roman"/>
-          <w:sz w:val="24"/>
         </w:rPr>
         <w:t>JavaScript</w:t>
       </w:r>
@@ -1421,41 +1445,43 @@
         <w:contextualSpacing/>
         <w:rPr>
           <w:rFonts w:ascii="Georgia" w:hAnsi="Georgia"/>
-          <w:sz w:val="24"/>
-        </w:rPr>
-      </w:pPr>
-      <w:r>
-        <w:rPr>
-          <w:rFonts w:ascii="Georgia" w:eastAsia="Times New Roman" w:hAnsi="Georgia" w:cs="Times New Roman"/>
-          <w:sz w:val="24"/>
+        </w:rPr>
+      </w:pPr>
+      <w:r>
+        <w:rPr>
+          <w:rFonts w:ascii="Georgia" w:eastAsia="Times New Roman" w:hAnsi="Georgia" w:cs="Times New Roman"/>
         </w:rPr>
         <w:t>S</w:t>
       </w:r>
       <w:r>
         <w:rPr>
           <w:rFonts w:ascii="Georgia" w:eastAsia="Times New Roman" w:hAnsi="Georgia" w:cs="Times New Roman"/>
-          <w:sz w:val="24"/>
         </w:rPr>
         <w:t>oftware: S</w:t>
       </w:r>
       <w:r>
         <w:rPr>
           <w:rFonts w:ascii="Georgia" w:eastAsia="Times New Roman" w:hAnsi="Georgia" w:cs="Times New Roman"/>
-          <w:sz w:val="24"/>
         </w:rPr>
         <w:t xml:space="preserve">killed with </w:t>
       </w:r>
-      <w:r>
-        <w:rPr>
-          <w:rFonts w:ascii="Georgia" w:eastAsia="Times New Roman" w:hAnsi="Georgia" w:cs="Times New Roman"/>
-          <w:sz w:val="24"/>
-        </w:rPr>
-        <w:t>Git, CVS, Eclipse,</w:t>
-      </w:r>
-      <w:r>
-        <w:rPr>
-          <w:rFonts w:ascii="Georgia" w:eastAsia="Times New Roman" w:hAnsi="Georgia" w:cs="Times New Roman"/>
-          <w:sz w:val="24"/>
+      <w:proofErr w:type="spellStart"/>
+      <w:r>
+        <w:rPr>
+          <w:rFonts w:ascii="Georgia" w:eastAsia="Times New Roman" w:hAnsi="Georgia" w:cs="Times New Roman"/>
+        </w:rPr>
+        <w:t>Git</w:t>
+      </w:r>
+      <w:proofErr w:type="spellEnd"/>
+      <w:r>
+        <w:rPr>
+          <w:rFonts w:ascii="Georgia" w:eastAsia="Times New Roman" w:hAnsi="Georgia" w:cs="Times New Roman"/>
+        </w:rPr>
+        <w:t>, CVS, Eclipse,</w:t>
+      </w:r>
+      <w:r>
+        <w:rPr>
+          <w:rFonts w:ascii="Georgia" w:eastAsia="Times New Roman" w:hAnsi="Georgia" w:cs="Times New Roman"/>
         </w:rPr>
         <w:t xml:space="preserve"> </w:t>
       </w:r>
@@ -1463,14 +1489,12 @@
       <w:r>
         <w:rPr>
           <w:rFonts w:ascii="Georgia" w:eastAsia="Times New Roman" w:hAnsi="Georgia" w:cs="Times New Roman"/>
-          <w:sz w:val="24"/>
         </w:rPr>
         <w:t>PuTT</w:t>
       </w:r>
       <w:r>
         <w:rPr>
           <w:rFonts w:ascii="Georgia" w:eastAsia="Times New Roman" w:hAnsi="Georgia" w:cs="Times New Roman"/>
-          <w:sz w:val="24"/>
         </w:rPr>
         <w:t>Y</w:t>
       </w:r>
@@ -1478,7 +1502,6 @@
       <w:r>
         <w:rPr>
           <w:rFonts w:ascii="Georgia" w:eastAsia="Times New Roman" w:hAnsi="Georgia" w:cs="Times New Roman"/>
-          <w:sz w:val="24"/>
         </w:rPr>
         <w:t xml:space="preserve">, </w:t>
       </w:r>
@@ -1486,7 +1509,6 @@
       <w:r>
         <w:rPr>
           <w:rFonts w:ascii="Georgia" w:eastAsia="Times New Roman" w:hAnsi="Georgia" w:cs="Times New Roman"/>
-          <w:sz w:val="24"/>
         </w:rPr>
         <w:t>CodeBlocks</w:t>
       </w:r>
@@ -1494,28 +1516,24 @@
       <w:r>
         <w:rPr>
           <w:rFonts w:ascii="Georgia" w:eastAsia="Times New Roman" w:hAnsi="Georgia" w:cs="Times New Roman"/>
-          <w:sz w:val="24"/>
         </w:rPr>
         <w:t>,</w:t>
       </w:r>
       <w:r>
         <w:rPr>
           <w:rFonts w:ascii="Georgia" w:eastAsia="Times New Roman" w:hAnsi="Georgia" w:cs="Times New Roman"/>
-          <w:sz w:val="24"/>
         </w:rPr>
         <w:t xml:space="preserve"> Vim,</w:t>
       </w:r>
       <w:r>
         <w:rPr>
           <w:rFonts w:ascii="Georgia" w:eastAsia="Times New Roman" w:hAnsi="Georgia" w:cs="Times New Roman"/>
-          <w:sz w:val="24"/>
         </w:rPr>
         <w:t xml:space="preserve"> </w:t>
       </w:r>
       <w:r>
         <w:rPr>
           <w:rFonts w:ascii="Georgia" w:eastAsia="Times New Roman" w:hAnsi="Georgia" w:cs="Times New Roman"/>
-          <w:sz w:val="24"/>
         </w:rPr>
         <w:t>and MATLAB</w:t>
       </w:r>
@@ -1531,36 +1549,13 @@
         <w:contextualSpacing/>
         <w:rPr>
           <w:rFonts w:ascii="Georgia" w:hAnsi="Georgia"/>
-          <w:sz w:val="24"/>
-        </w:rPr>
-      </w:pPr>
-      <w:r>
-        <w:rPr>
-          <w:rFonts w:ascii="Georgia" w:eastAsia="Times New Roman" w:hAnsi="Georgia" w:cs="Times New Roman"/>
-          <w:sz w:val="24"/>
-        </w:rPr>
-        <w:t>Worked</w:t>
-      </w:r>
-      <w:r>
-        <w:rPr>
-          <w:rFonts w:ascii="Georgia" w:eastAsia="Times New Roman" w:hAnsi="Georgia" w:cs="Times New Roman"/>
-          <w:sz w:val="24"/>
-        </w:rPr>
-        <w:t xml:space="preserve"> with MySQL</w:t>
-      </w:r>
-      <w:r>
-        <w:rPr>
-          <w:rFonts w:ascii="Georgia" w:eastAsia="Times New Roman" w:hAnsi="Georgia" w:cs="Times New Roman"/>
-          <w:sz w:val="24"/>
-        </w:rPr>
-        <w:t xml:space="preserve"> and SQLite</w:t>
-      </w:r>
-      <w:r>
-        <w:rPr>
-          <w:rFonts w:ascii="Georgia" w:eastAsia="Times New Roman" w:hAnsi="Georgia" w:cs="Times New Roman"/>
-          <w:sz w:val="24"/>
-        </w:rPr>
-        <w:t xml:space="preserve"> Databases</w:t>
+        </w:rPr>
+      </w:pPr>
+      <w:r>
+        <w:rPr>
+          <w:rFonts w:ascii="Georgia" w:eastAsia="Times New Roman" w:hAnsi="Georgia" w:cs="Times New Roman"/>
+        </w:rPr>
+        <w:t>Web development: Capable with HTML, CSS, and MySQL</w:t>
       </w:r>
     </w:p>
     <w:sectPr>
@@ -1611,6 +1606,13 @@
         <w:i/>
       </w:rPr>
     </w:pPr>
+    <w:r>
+      <w:rPr>
+        <w:rFonts w:ascii="Times New Roman" w:hAnsi="Times New Roman" w:cs="Times New Roman"/>
+        <w:i/>
+      </w:rPr>
+      <w:t>Seeking a Co-op for Fall 2016</w:t>
+    </w:r>
   </w:p>
 </w:ftr>
 </file>
@@ -4537,7 +4539,7 @@
 </file>
 
 <file path=customXml/itemProps1.xml><?xml version="1.0" encoding="utf-8"?>
-<ds:datastoreItem xmlns:ds="http://schemas.openxmlformats.org/officeDocument/2006/customXml" ds:itemID="{8C1EA188-37FB-4C1C-BF61-F9C07A3A9996}">
+<ds:datastoreItem xmlns:ds="http://schemas.openxmlformats.org/officeDocument/2006/customXml" ds:itemID="{E36A819D-24D6-4929-A851-50D9A62D5B9F}">
   <ds:schemaRefs>
     <ds:schemaRef ds:uri="http://schemas.openxmlformats.org/officeDocument/2006/bibliography"/>
   </ds:schemaRefs>

</xml_diff>

<commit_message>
Added android to tech skills
</commit_message>
<xml_diff>
--- a/Arestides_resume.docx
+++ b/Arestides_resume.docx
@@ -297,17 +297,7 @@
           <w:b/>
           <w:sz w:val="24"/>
         </w:rPr>
-        <w:t>WORK EX</w:t>
-      </w:r>
-      <w:bookmarkStart w:id="0" w:name="_GoBack"/>
-      <w:bookmarkEnd w:id="0"/>
-      <w:r>
-        <w:rPr>
-          <w:rFonts w:ascii="Georgia" w:eastAsia="Times New Roman" w:hAnsi="Georgia" w:cs="Times New Roman"/>
-          <w:b/>
-          <w:sz w:val="24"/>
-        </w:rPr>
-        <w:t>PERIENCE</w:t>
+        <w:t>WORK EXPERIENCE</w:t>
       </w:r>
     </w:p>
     <w:p>
@@ -1555,7 +1545,33 @@
         <w:rPr>
           <w:rFonts w:ascii="Georgia" w:eastAsia="Times New Roman" w:hAnsi="Georgia" w:cs="Times New Roman"/>
         </w:rPr>
-        <w:t>Web development: Capable with HTML, CSS, and MySQL</w:t>
+        <w:t>Web</w:t>
+      </w:r>
+      <w:r>
+        <w:rPr>
+          <w:rFonts w:ascii="Georgia" w:eastAsia="Times New Roman" w:hAnsi="Georgia" w:cs="Times New Roman"/>
+        </w:rPr>
+        <w:t xml:space="preserve"> / mobile</w:t>
+      </w:r>
+      <w:r>
+        <w:rPr>
+          <w:rFonts w:ascii="Georgia" w:eastAsia="Times New Roman" w:hAnsi="Georgia" w:cs="Times New Roman"/>
+        </w:rPr>
+        <w:t xml:space="preserve"> development: Capable with HTML, CSS,</w:t>
+      </w:r>
+      <w:r>
+        <w:rPr>
+          <w:rFonts w:ascii="Georgia" w:eastAsia="Times New Roman" w:hAnsi="Georgia" w:cs="Times New Roman"/>
+        </w:rPr>
+        <w:t xml:space="preserve"> Android development,</w:t>
+      </w:r>
+      <w:bookmarkStart w:id="0" w:name="_GoBack"/>
+      <w:bookmarkEnd w:id="0"/>
+      <w:r>
+        <w:rPr>
+          <w:rFonts w:ascii="Georgia" w:eastAsia="Times New Roman" w:hAnsi="Georgia" w:cs="Times New Roman"/>
+        </w:rPr>
+        <w:t xml:space="preserve"> and MySQL</w:t>
       </w:r>
     </w:p>
     <w:sectPr>
@@ -4539,7 +4555,7 @@
 </file>
 
 <file path=customXml/itemProps1.xml><?xml version="1.0" encoding="utf-8"?>
-<ds:datastoreItem xmlns:ds="http://schemas.openxmlformats.org/officeDocument/2006/customXml" ds:itemID="{E36A819D-24D6-4929-A851-50D9A62D5B9F}">
+<ds:datastoreItem xmlns:ds="http://schemas.openxmlformats.org/officeDocument/2006/customXml" ds:itemID="{26FEF098-2ECE-4082-986F-E3DD45C0B3CA}">
   <ds:schemaRefs>
     <ds:schemaRef ds:uri="http://schemas.openxmlformats.org/officeDocument/2006/bibliography"/>
   </ds:schemaRefs>

</xml_diff>